<commit_message>
var changed from public to private, nrp.
</commit_message>
<xml_diff>
--- a/Manual.docx
+++ b/Manual.docx
@@ -518,6 +518,15 @@
     </w:p>
     <w:sdt>
       <w:sdtPr>
+        <w:rPr>
+          <w:rFonts w:asciiTheme="minorHAnsi" w:eastAsiaTheme="minorHAnsi" w:hAnsiTheme="minorHAnsi" w:cstheme="minorBidi"/>
+          <w:b w:val="0"/>
+          <w:bCs w:val="0"/>
+          <w:color w:val="auto"/>
+          <w:sz w:val="22"/>
+          <w:szCs w:val="22"/>
+          <w:lang w:val="pt-PT" w:eastAsia="en-US"/>
+        </w:rPr>
         <w:id w:val="1564835265"/>
         <w:docPartObj>
           <w:docPartGallery w:val="Table of Contents"/>
@@ -526,12 +535,7 @@
       </w:sdtPr>
       <w:sdtEndPr>
         <w:rPr>
-          <w:rFonts w:asciiTheme="minorHAnsi" w:eastAsiaTheme="minorHAnsi" w:hAnsiTheme="minorHAnsi" w:cstheme="minorBidi"/>
           <w:noProof/>
-          <w:color w:val="auto"/>
-          <w:sz w:val="22"/>
-          <w:szCs w:val="22"/>
-          <w:lang w:val="pt-PT" w:eastAsia="en-US"/>
         </w:rPr>
       </w:sdtEndPr>
       <w:sdtContent>
@@ -1558,8 +1562,6 @@
         <w:pStyle w:val="Heading1"/>
         <w:jc w:val="both"/>
       </w:pPr>
-      <w:bookmarkStart w:id="0" w:name="_GoBack"/>
-      <w:bookmarkEnd w:id="0"/>
     </w:p>
     <w:p>
       <w:pPr>
@@ -1582,138 +1584,96 @@
     <w:p/>
     <w:p/>
     <w:p/>
+    <w:p>
+      <w:pPr>
+        <w:pStyle w:val="Heading1"/>
+        <w:jc w:val="both"/>
+      </w:pPr>
+      <w:bookmarkStart w:id="0" w:name="_Toc275363048"/>
+    </w:p>
     <w:p/>
-    <w:p/>
     <w:p>
       <w:pPr>
         <w:pStyle w:val="Heading1"/>
         <w:jc w:val="both"/>
       </w:pPr>
-    </w:p>
-    <w:p>
-      <w:pPr>
-        <w:pStyle w:val="Heading1"/>
-        <w:jc w:val="both"/>
-      </w:pPr>
-    </w:p>
-    <w:p>
-      <w:pPr>
-        <w:pStyle w:val="Heading1"/>
-        <w:jc w:val="both"/>
-      </w:pPr>
-    </w:p>
-    <w:p>
-      <w:pPr>
-        <w:pStyle w:val="Heading1"/>
-        <w:jc w:val="both"/>
-      </w:pPr>
-    </w:p>
-    <w:p>
-      <w:pPr>
-        <w:pStyle w:val="Heading1"/>
-        <w:jc w:val="both"/>
-      </w:pPr>
-    </w:p>
-    <w:p>
-      <w:pPr>
-        <w:pStyle w:val="Heading1"/>
-        <w:jc w:val="both"/>
-      </w:pPr>
-    </w:p>
-    <w:p>
-      <w:pPr>
-        <w:pStyle w:val="Heading1"/>
-        <w:jc w:val="both"/>
-      </w:pPr>
-    </w:p>
-    <w:p>
-      <w:pPr>
-        <w:pStyle w:val="Heading1"/>
-        <w:jc w:val="both"/>
-      </w:pPr>
-    </w:p>
-    <w:p>
-      <w:pPr>
-        <w:pStyle w:val="Heading1"/>
-        <w:jc w:val="both"/>
-      </w:pPr>
-    </w:p>
-    <w:p>
-      <w:pPr>
-        <w:pStyle w:val="Heading1"/>
-        <w:jc w:val="both"/>
-      </w:pPr>
-      <w:bookmarkStart w:id="1" w:name="_Toc275363048"/>
-      <w:r>
+      <w:r>
+        <w:lastRenderedPageBreak/>
         <w:t>Manual do utilizador</w:t>
       </w:r>
+      <w:bookmarkEnd w:id="0"/>
+    </w:p>
+    <w:p>
+      <w:pPr>
+        <w:jc w:val="both"/>
+      </w:pPr>
+    </w:p>
+    <w:p>
+      <w:pPr>
+        <w:ind w:firstLine="708"/>
+        <w:jc w:val="both"/>
+      </w:pPr>
+      <w:r>
+        <w:t xml:space="preserve">BetAndUin é um serviço de apostas simples e eficiente que permite a qualquer utilizador realizar apostas sobre uma série de jogos. Estes jogos são apresentados em grupos de duração e tamanho </w:t>
+      </w:r>
+      <w:r>
+        <w:t>variável</w:t>
+      </w:r>
+      <w:r>
+        <w:t>.</w:t>
+      </w:r>
+    </w:p>
+    <w:p>
+      <w:pPr>
+        <w:ind w:firstLine="708"/>
+        <w:jc w:val="both"/>
+      </w:pPr>
+      <w:r>
+        <w:t xml:space="preserve">Este serviço permite ainda um pequeno </w:t>
+      </w:r>
+      <w:r>
+        <w:rPr>
+          <w:i/>
+        </w:rPr>
+        <w:t>chat</w:t>
+      </w:r>
+      <w:r>
+        <w:t xml:space="preserve"> entre participantes</w:t>
+      </w:r>
+      <w:r>
+        <w:t>,</w:t>
+      </w:r>
+      <w:r>
+        <w:t xml:space="preserve"> de forma a promover o convívio e discussão sobre este tema que aproxima tantos jogadores.</w:t>
+      </w:r>
+    </w:p>
+    <w:p>
+      <w:pPr>
+        <w:ind w:firstLine="708"/>
+        <w:jc w:val="both"/>
+      </w:pPr>
+      <w:r>
+        <w:t>Para que domine esta aplicação e usufrua de todas as suas potencialidades, dispõe deste manual que deverá ler c</w:t>
+      </w:r>
+      <w:r>
+        <w:t>om atenção.</w:t>
+      </w:r>
+    </w:p>
+    <w:p>
+      <w:pPr>
+        <w:jc w:val="both"/>
+      </w:pPr>
+    </w:p>
+    <w:p>
+      <w:pPr>
+        <w:pStyle w:val="Heading2"/>
+        <w:jc w:val="both"/>
+      </w:pPr>
+      <w:bookmarkStart w:id="1" w:name="_Toc275363049"/>
+      <w:r>
+        <w:t>Como funciona?</w:t>
+      </w:r>
       <w:bookmarkEnd w:id="1"/>
-    </w:p>
-    <w:p>
-      <w:pPr>
-        <w:jc w:val="both"/>
-      </w:pPr>
-    </w:p>
-    <w:p>
-      <w:pPr>
-        <w:ind w:firstLine="708"/>
-        <w:jc w:val="both"/>
-      </w:pPr>
-      <w:r>
-        <w:t xml:space="preserve">BetAndUin é um serviço de apostas simples e eficiente que permite a qualquer utilizador realizar apostas sobre </w:t>
-      </w:r>
-      <w:r>
-        <w:t>uma série de jogos. Estes jogos são apresentados em grupos de duração e tamanho variáveis.</w:t>
-      </w:r>
-    </w:p>
-    <w:p>
-      <w:pPr>
-        <w:ind w:firstLine="708"/>
-        <w:jc w:val="both"/>
-      </w:pPr>
-      <w:r>
-        <w:t xml:space="preserve">Este serviço permite ainda um pequeno </w:t>
-      </w:r>
-      <w:r>
-        <w:rPr>
-          <w:i/>
-        </w:rPr>
-        <w:t>chat</w:t>
-      </w:r>
-      <w:r>
-        <w:t xml:space="preserve"> entre participantes de forma a promover o convívio e discussão sobre este tema que aproxima tantos jogadores.</w:t>
-      </w:r>
-    </w:p>
-    <w:p>
-      <w:pPr>
-        <w:ind w:firstLine="708"/>
-        <w:jc w:val="both"/>
-      </w:pPr>
-      <w:r>
-        <w:t>Para que domine esta aplicação e usufrua de todas as suas potencialidades, dispõe deste manual que deverá ler c</w:t>
-      </w:r>
-      <w:r>
-        <w:t>om atenção.</w:t>
-      </w:r>
-    </w:p>
-    <w:p>
-      <w:pPr>
-        <w:jc w:val="both"/>
-      </w:pPr>
-    </w:p>
-    <w:p>
-      <w:pPr>
-        <w:pStyle w:val="Heading2"/>
-        <w:jc w:val="both"/>
-      </w:pPr>
-      <w:bookmarkStart w:id="2" w:name="_Toc275363049"/>
-      <w:r>
-        <w:t>Como funciona</w:t>
-      </w:r>
-      <w:r>
-        <w:t>?</w:t>
-      </w:r>
-      <w:bookmarkEnd w:id="2"/>
     </w:p>
     <w:p>
       <w:pPr>
@@ -1791,7 +1751,7 @@
       <w:pPr>
         <w:pStyle w:val="Heading2"/>
       </w:pPr>
-      <w:bookmarkStart w:id="3" w:name="_Toc275363050"/>
+      <w:bookmarkStart w:id="2" w:name="_Toc275363050"/>
       <w:r>
         <w:t>Antes de iniciar a aplicaç</w:t>
       </w:r>
@@ -1801,7 +1761,7 @@
       <w:r>
         <w:t>o!</w:t>
       </w:r>
-      <w:bookmarkEnd w:id="3"/>
+      <w:bookmarkEnd w:id="2"/>
     </w:p>
     <w:p>
       <w:pPr>
@@ -1832,25 +1792,7 @@
         <w:jc w:val="both"/>
       </w:pPr>
       <w:r>
-        <w:t xml:space="preserve">É importante </w:t>
-      </w:r>
-      <w:r>
-        <w:t xml:space="preserve">ainda </w:t>
-      </w:r>
-      <w:r>
-        <w:t>relembrar</w:t>
-      </w:r>
-      <w:r>
-        <w:t>,</w:t>
-      </w:r>
-      <w:r>
-        <w:t xml:space="preserve"> que o utilizador necessita de uma ligação à internet, de forma a poder usufruir das funcionalidades desta aplicação. Caso contrário </w:t>
-      </w:r>
-      <w:r>
-        <w:t>surgirão</w:t>
-      </w:r>
-      <w:r>
-        <w:t xml:space="preserve"> mensagens a avisar o utlizador, que a aplicação está a tentar reconectar-se ao servidor.</w:t>
+        <w:t>É importante ainda relembrar, que o utilizador necessita de uma ligação à internet, de forma a poder usufruir das funcionalidades desta aplicação. Caso contrário surgirão mensagens a avisar o utlizador, que a aplicação está a tentar reconectar-se ao servidor.</w:t>
       </w:r>
     </w:p>
     <w:p>
@@ -1863,1086 +1805,1724 @@
         <w:pStyle w:val="Heading2"/>
         <w:jc w:val="both"/>
       </w:pPr>
-      <w:bookmarkStart w:id="4" w:name="_Toc275363051"/>
+      <w:bookmarkStart w:id="3" w:name="_Toc275363051"/>
       <w:r>
         <w:t>Como iniciar</w:t>
       </w:r>
       <w:r>
         <w:t>?</w:t>
       </w:r>
+      <w:bookmarkEnd w:id="3"/>
+    </w:p>
+    <w:p>
+      <w:pPr>
+        <w:jc w:val="both"/>
+      </w:pPr>
+    </w:p>
+    <w:p>
+      <w:pPr>
+        <w:jc w:val="both"/>
+      </w:pPr>
+      <w:r>
+        <w:t>A aplicação necessita sempre de ser iniciada através da linha de comandos. De seguida o utilizador escolhe qual a versão que deseja correr digitando:</w:t>
+      </w:r>
+    </w:p>
+    <w:p>
+      <w:pPr>
+        <w:jc w:val="both"/>
+      </w:pPr>
+    </w:p>
+    <w:p>
+      <w:pPr>
+        <w:jc w:val="center"/>
+      </w:pPr>
+      <w:r>
+        <w:t>java –jar [nome do executável] [ip do servidor primário] [ip do servidor secundário]</w:t>
+      </w:r>
+    </w:p>
+    <w:p>
+      <w:pPr>
+        <w:jc w:val="both"/>
+      </w:pPr>
+    </w:p>
+    <w:p>
+      <w:pPr>
+        <w:jc w:val="both"/>
+      </w:pPr>
+      <w:r>
+        <w:t>Por questões de segurança</w:t>
+      </w:r>
+      <w:r>
+        <w:t>, é necessário que o utilizador se registe antes de qualquer operação</w:t>
+      </w:r>
+      <w:r>
+        <w:t xml:space="preserve"> (register [username] [password] [e-mail])</w:t>
+      </w:r>
+      <w:r>
+        <w:t xml:space="preserve">. </w:t>
+      </w:r>
+      <w:r>
+        <w:t>Esta oper</w:t>
+      </w:r>
+      <w:r>
+        <w:t xml:space="preserve">ação apenas é efectuada uma vez e não pode ser usada a palavra “all” como </w:t>
+      </w:r>
+      <w:r>
+        <w:rPr>
+          <w:i/>
+        </w:rPr>
+        <w:t>username</w:t>
+      </w:r>
+      <w:r>
+        <w:t>, dado que está reservada para um comando.</w:t>
+      </w:r>
+    </w:p>
+    <w:p>
+      <w:pPr>
+        <w:jc w:val="both"/>
+      </w:pPr>
+      <w:r>
+        <w:t xml:space="preserve"> </w:t>
+      </w:r>
+      <w:r>
+        <w:t xml:space="preserve">Após o primeiro registo </w:t>
+      </w:r>
+      <w:r>
+        <w:t>será apenas necessário efectuar a operação de login cada vez que iniciar a aplicação para se autenticar (login [username] [password]).</w:t>
+      </w:r>
+    </w:p>
+    <w:p>
+      <w:pPr>
+        <w:jc w:val="both"/>
+      </w:pPr>
+    </w:p>
+    <w:p>
+      <w:pPr>
+        <w:jc w:val="both"/>
+      </w:pPr>
+    </w:p>
+    <w:p>
+      <w:pPr>
+        <w:pStyle w:val="Heading2"/>
+        <w:jc w:val="both"/>
+      </w:pPr>
+      <w:bookmarkStart w:id="4" w:name="_Toc275363052"/>
+      <w:r>
+        <w:rPr>
+          <w:rFonts w:cstheme="minorHAnsi"/>
+          <w:noProof/>
+          <w:color w:val="000000"/>
+          <w:lang w:eastAsia="pt-PT"/>
+        </w:rPr>
+        <mc:AlternateContent>
+          <mc:Choice Requires="wps">
+            <w:drawing>
+              <wp:anchor distT="0" distB="0" distL="114300" distR="114300" simplePos="0" relativeHeight="251659264" behindDoc="0" locked="0" layoutInCell="1" allowOverlap="1" wp14:anchorId="2FADDFE0" wp14:editId="3C727422">
+                <wp:simplePos x="0" y="0"/>
+                <wp:positionH relativeFrom="column">
+                  <wp:posOffset>440055</wp:posOffset>
+                </wp:positionH>
+                <wp:positionV relativeFrom="paragraph">
+                  <wp:posOffset>502920</wp:posOffset>
+                </wp:positionV>
+                <wp:extent cx="4326890" cy="2764155"/>
+                <wp:effectExtent l="76200" t="76200" r="73660" b="74295"/>
+                <wp:wrapTopAndBottom/>
+                <wp:docPr id="307" name="Text Box 2"/>
+                <wp:cNvGraphicFramePr>
+                  <a:graphicFrameLocks xmlns:a="http://schemas.openxmlformats.org/drawingml/2006/main"/>
+                </wp:cNvGraphicFramePr>
+                <a:graphic xmlns:a="http://schemas.openxmlformats.org/drawingml/2006/main">
+                  <a:graphicData uri="http://schemas.microsoft.com/office/word/2010/wordprocessingShape">
+                    <wps:wsp>
+                      <wps:cNvSpPr txBox="1">
+                        <a:spLocks noChangeArrowheads="1"/>
+                      </wps:cNvSpPr>
+                      <wps:spPr bwMode="auto">
+                        <a:xfrm>
+                          <a:off x="0" y="0"/>
+                          <a:ext cx="4326890" cy="2764155"/>
+                        </a:xfrm>
+                        <a:prstGeom prst="rect">
+                          <a:avLst/>
+                        </a:prstGeom>
+                        <a:solidFill>
+                          <a:srgbClr val="FFFFFF"/>
+                        </a:solidFill>
+                        <a:ln w="9525">
+                          <a:noFill/>
+                          <a:miter lim="800000"/>
+                          <a:headEnd/>
+                          <a:tailEnd/>
+                        </a:ln>
+                        <a:effectLst>
+                          <a:glow rad="63500">
+                            <a:schemeClr val="accent1">
+                              <a:satMod val="175000"/>
+                              <a:alpha val="40000"/>
+                            </a:schemeClr>
+                          </a:glow>
+                        </a:effectLst>
+                      </wps:spPr>
+                      <wps:txbx>
+                        <w:txbxContent>
+                          <w:p>
+                            <w:pPr>
+                              <w:autoSpaceDE w:val="0"/>
+                              <w:autoSpaceDN w:val="0"/>
+                              <w:adjustRightInd w:val="0"/>
+                              <w:spacing w:line="240" w:lineRule="auto"/>
+                              <w:ind w:firstLine="0"/>
+                              <w:rPr>
+                                <w:rFonts w:ascii="Courier New" w:hAnsi="Courier New" w:cs="Courier New"/>
+                                <w:sz w:val="20"/>
+                                <w:szCs w:val="20"/>
+                                <w:lang w:val="en-US"/>
+                              </w:rPr>
+                            </w:pPr>
+                            <w:r>
+                              <w:rPr>
+                                <w:rFonts w:ascii="Courier New" w:hAnsi="Courier New" w:cs="Courier New"/>
+                                <w:color w:val="000000"/>
+                                <w:sz w:val="20"/>
+                                <w:szCs w:val="20"/>
+                                <w:lang w:val="en-US"/>
+                              </w:rPr>
+                              <w:t>MAIN MENU:</w:t>
+                            </w:r>
+                          </w:p>
+                          <w:p>
+                            <w:pPr>
+                              <w:autoSpaceDE w:val="0"/>
+                              <w:autoSpaceDN w:val="0"/>
+                              <w:adjustRightInd w:val="0"/>
+                              <w:spacing w:line="240" w:lineRule="auto"/>
+                              <w:ind w:firstLine="0"/>
+                              <w:rPr>
+                                <w:rFonts w:ascii="Courier New" w:hAnsi="Courier New" w:cs="Courier New"/>
+                                <w:sz w:val="20"/>
+                                <w:szCs w:val="20"/>
+                                <w:lang w:val="en-US"/>
+                              </w:rPr>
+                            </w:pPr>
+                            <w:r>
+                              <w:rPr>
+                                <w:rFonts w:ascii="Courier New" w:hAnsi="Courier New" w:cs="Courier New"/>
+                                <w:color w:val="000000"/>
+                                <w:sz w:val="20"/>
+                                <w:szCs w:val="20"/>
+                                <w:lang w:val="en-US"/>
+                              </w:rPr>
+                              <w:t>1. Show the current credit of the user: show credits</w:t>
+                            </w:r>
+                          </w:p>
+                          <w:p>
+                            <w:pPr>
+                              <w:autoSpaceDE w:val="0"/>
+                              <w:autoSpaceDN w:val="0"/>
+                              <w:adjustRightInd w:val="0"/>
+                              <w:spacing w:line="240" w:lineRule="auto"/>
+                              <w:ind w:firstLine="0"/>
+                              <w:rPr>
+                                <w:rFonts w:ascii="Courier New" w:hAnsi="Courier New" w:cs="Courier New"/>
+                                <w:sz w:val="20"/>
+                                <w:szCs w:val="20"/>
+                                <w:lang w:val="en-US"/>
+                              </w:rPr>
+                            </w:pPr>
+                            <w:r>
+                              <w:rPr>
+                                <w:rFonts w:ascii="Courier New" w:hAnsi="Courier New" w:cs="Courier New"/>
+                                <w:color w:val="000000"/>
+                                <w:sz w:val="20"/>
+                                <w:szCs w:val="20"/>
+                                <w:lang w:val="en-US"/>
+                              </w:rPr>
+                              <w:t>2. Reset user credits to 100Cr:</w:t>
+                            </w:r>
+                          </w:p>
+                          <w:p>
+                            <w:pPr>
+                              <w:autoSpaceDE w:val="0"/>
+                              <w:autoSpaceDN w:val="0"/>
+                              <w:adjustRightInd w:val="0"/>
+                              <w:spacing w:line="240" w:lineRule="auto"/>
+                              <w:ind w:firstLine="0"/>
+                              <w:rPr>
+                                <w:rFonts w:ascii="Courier New" w:hAnsi="Courier New" w:cs="Courier New"/>
+                                <w:sz w:val="20"/>
+                                <w:szCs w:val="20"/>
+                                <w:lang w:val="en-US"/>
+                              </w:rPr>
+                            </w:pPr>
+                            <w:r>
+                              <w:rPr>
+                                <w:rFonts w:ascii="Courier New" w:hAnsi="Courier New" w:cs="Courier New"/>
+                                <w:color w:val="000000"/>
+                                <w:sz w:val="20"/>
+                                <w:szCs w:val="20"/>
+                                <w:lang w:val="en-US"/>
+                              </w:rPr>
+                              <w:tab/>
+                            </w:r>
+                            <w:proofErr w:type="gramStart"/>
+                            <w:r>
+                              <w:rPr>
+                                <w:rFonts w:ascii="Courier New" w:hAnsi="Courier New" w:cs="Courier New"/>
+                                <w:color w:val="000000"/>
+                                <w:sz w:val="20"/>
+                                <w:szCs w:val="20"/>
+                                <w:lang w:val="en-US"/>
+                              </w:rPr>
+                              <w:t>reset</w:t>
+                            </w:r>
+                            <w:proofErr w:type="gramEnd"/>
+                          </w:p>
+                          <w:p>
+                            <w:pPr>
+                              <w:autoSpaceDE w:val="0"/>
+                              <w:autoSpaceDN w:val="0"/>
+                              <w:adjustRightInd w:val="0"/>
+                              <w:spacing w:line="240" w:lineRule="auto"/>
+                              <w:ind w:firstLine="0"/>
+                              <w:rPr>
+                                <w:rFonts w:ascii="Courier New" w:hAnsi="Courier New" w:cs="Courier New"/>
+                                <w:sz w:val="20"/>
+                                <w:szCs w:val="20"/>
+                                <w:lang w:val="en-US"/>
+                              </w:rPr>
+                            </w:pPr>
+                            <w:r>
+                              <w:rPr>
+                                <w:rFonts w:ascii="Courier New" w:hAnsi="Courier New" w:cs="Courier New"/>
+                                <w:color w:val="000000"/>
+                                <w:sz w:val="20"/>
+                                <w:szCs w:val="20"/>
+                                <w:lang w:val="en-US"/>
+                              </w:rPr>
+                              <w:t>3. View Current Matches:</w:t>
+                            </w:r>
+                          </w:p>
+                          <w:p>
+                            <w:pPr>
+                              <w:autoSpaceDE w:val="0"/>
+                              <w:autoSpaceDN w:val="0"/>
+                              <w:adjustRightInd w:val="0"/>
+                              <w:spacing w:line="240" w:lineRule="auto"/>
+                              <w:ind w:firstLine="0"/>
+                              <w:rPr>
+                                <w:rFonts w:ascii="Courier New" w:hAnsi="Courier New" w:cs="Courier New"/>
+                                <w:sz w:val="20"/>
+                                <w:szCs w:val="20"/>
+                                <w:lang w:val="en-US"/>
+                              </w:rPr>
+                            </w:pPr>
+                            <w:r>
+                              <w:rPr>
+                                <w:rFonts w:ascii="Courier New" w:hAnsi="Courier New" w:cs="Courier New"/>
+                                <w:color w:val="000000"/>
+                                <w:sz w:val="20"/>
+                                <w:szCs w:val="20"/>
+                                <w:lang w:val="en-US"/>
+                              </w:rPr>
+                              <w:tab/>
+                            </w:r>
+                            <w:proofErr w:type="gramStart"/>
+                            <w:r>
+                              <w:rPr>
+                                <w:rFonts w:ascii="Courier New" w:hAnsi="Courier New" w:cs="Courier New"/>
+                                <w:color w:val="000000"/>
+                                <w:sz w:val="20"/>
+                                <w:szCs w:val="20"/>
+                                <w:lang w:val="en-US"/>
+                              </w:rPr>
+                              <w:t>show</w:t>
+                            </w:r>
+                            <w:proofErr w:type="gramEnd"/>
+                            <w:r>
+                              <w:rPr>
+                                <w:rFonts w:ascii="Courier New" w:hAnsi="Courier New" w:cs="Courier New"/>
+                                <w:color w:val="000000"/>
+                                <w:sz w:val="20"/>
+                                <w:szCs w:val="20"/>
+                                <w:lang w:val="en-US"/>
+                              </w:rPr>
+                              <w:t xml:space="preserve"> matches</w:t>
+                            </w:r>
+                          </w:p>
+                          <w:p>
+                            <w:pPr>
+                              <w:autoSpaceDE w:val="0"/>
+                              <w:autoSpaceDN w:val="0"/>
+                              <w:adjustRightInd w:val="0"/>
+                              <w:spacing w:line="240" w:lineRule="auto"/>
+                              <w:ind w:firstLine="0"/>
+                              <w:rPr>
+                                <w:rFonts w:ascii="Courier New" w:hAnsi="Courier New" w:cs="Courier New"/>
+                                <w:sz w:val="20"/>
+                                <w:szCs w:val="20"/>
+                                <w:lang w:val="en-US"/>
+                              </w:rPr>
+                            </w:pPr>
+                            <w:r>
+                              <w:rPr>
+                                <w:rFonts w:ascii="Courier New" w:hAnsi="Courier New" w:cs="Courier New"/>
+                                <w:color w:val="000000"/>
+                                <w:sz w:val="20"/>
+                                <w:szCs w:val="20"/>
+                                <w:lang w:val="en-US"/>
+                              </w:rPr>
+                              <w:t>4. Make a Bet:</w:t>
+                            </w:r>
+                          </w:p>
+                          <w:p>
+                            <w:pPr>
+                              <w:autoSpaceDE w:val="0"/>
+                              <w:autoSpaceDN w:val="0"/>
+                              <w:adjustRightInd w:val="0"/>
+                              <w:spacing w:line="240" w:lineRule="auto"/>
+                              <w:ind w:firstLine="0"/>
+                              <w:rPr>
+                                <w:rFonts w:ascii="Courier New" w:hAnsi="Courier New" w:cs="Courier New"/>
+                                <w:sz w:val="20"/>
+                                <w:szCs w:val="20"/>
+                                <w:lang w:val="en-US"/>
+                              </w:rPr>
+                            </w:pPr>
+                            <w:r>
+                              <w:rPr>
+                                <w:rFonts w:ascii="Courier New" w:hAnsi="Courier New" w:cs="Courier New"/>
+                                <w:color w:val="000000"/>
+                                <w:sz w:val="20"/>
+                                <w:szCs w:val="20"/>
+                                <w:lang w:val="en-US"/>
+                              </w:rPr>
+                              <w:tab/>
+                            </w:r>
+                            <w:proofErr w:type="gramStart"/>
+                            <w:r>
+                              <w:rPr>
+                                <w:rFonts w:ascii="Courier New" w:hAnsi="Courier New" w:cs="Courier New"/>
+                                <w:color w:val="000000"/>
+                                <w:sz w:val="20"/>
+                                <w:szCs w:val="20"/>
+                                <w:lang w:val="en-US"/>
+                              </w:rPr>
+                              <w:t>bet</w:t>
+                            </w:r>
+                            <w:proofErr w:type="gramEnd"/>
+                            <w:r>
+                              <w:rPr>
+                                <w:rFonts w:ascii="Courier New" w:hAnsi="Courier New" w:cs="Courier New"/>
+                                <w:color w:val="000000"/>
+                                <w:sz w:val="20"/>
+                                <w:szCs w:val="20"/>
+                                <w:lang w:val="en-US"/>
+                              </w:rPr>
+                              <w:t xml:space="preserve"> [match number] [1 x 2] [credits]</w:t>
+                            </w:r>
+                          </w:p>
+                          <w:p>
+                            <w:pPr>
+                              <w:autoSpaceDE w:val="0"/>
+                              <w:autoSpaceDN w:val="0"/>
+                              <w:adjustRightInd w:val="0"/>
+                              <w:spacing w:line="240" w:lineRule="auto"/>
+                              <w:ind w:firstLine="0"/>
+                              <w:rPr>
+                                <w:rFonts w:ascii="Courier New" w:hAnsi="Courier New" w:cs="Courier New"/>
+                                <w:sz w:val="20"/>
+                                <w:szCs w:val="20"/>
+                                <w:lang w:val="en-US"/>
+                              </w:rPr>
+                            </w:pPr>
+                            <w:r>
+                              <w:rPr>
+                                <w:rFonts w:ascii="Courier New" w:hAnsi="Courier New" w:cs="Courier New"/>
+                                <w:color w:val="000000"/>
+                                <w:sz w:val="20"/>
+                                <w:szCs w:val="20"/>
+                                <w:lang w:val="en-US"/>
+                              </w:rPr>
+                              <w:t>5. Show Online Users:</w:t>
+                            </w:r>
+                          </w:p>
+                          <w:p>
+                            <w:pPr>
+                              <w:autoSpaceDE w:val="0"/>
+                              <w:autoSpaceDN w:val="0"/>
+                              <w:adjustRightInd w:val="0"/>
+                              <w:spacing w:line="240" w:lineRule="auto"/>
+                              <w:ind w:firstLine="0"/>
+                              <w:rPr>
+                                <w:rFonts w:ascii="Courier New" w:hAnsi="Courier New" w:cs="Courier New"/>
+                                <w:sz w:val="20"/>
+                                <w:szCs w:val="20"/>
+                                <w:lang w:val="en-US"/>
+                              </w:rPr>
+                            </w:pPr>
+                            <w:r>
+                              <w:rPr>
+                                <w:rFonts w:ascii="Courier New" w:hAnsi="Courier New" w:cs="Courier New"/>
+                                <w:color w:val="000000"/>
+                                <w:sz w:val="20"/>
+                                <w:szCs w:val="20"/>
+                                <w:lang w:val="en-US"/>
+                              </w:rPr>
+                              <w:tab/>
+                            </w:r>
+                            <w:proofErr w:type="gramStart"/>
+                            <w:r>
+                              <w:rPr>
+                                <w:rFonts w:ascii="Courier New" w:hAnsi="Courier New" w:cs="Courier New"/>
+                                <w:color w:val="000000"/>
+                                <w:sz w:val="20"/>
+                                <w:szCs w:val="20"/>
+                                <w:lang w:val="en-US"/>
+                              </w:rPr>
+                              <w:t>show</w:t>
+                            </w:r>
+                            <w:proofErr w:type="gramEnd"/>
+                            <w:r>
+                              <w:rPr>
+                                <w:rFonts w:ascii="Courier New" w:hAnsi="Courier New" w:cs="Courier New"/>
+                                <w:color w:val="000000"/>
+                                <w:sz w:val="20"/>
+                                <w:szCs w:val="20"/>
+                                <w:lang w:val="en-US"/>
+                              </w:rPr>
+                              <w:t xml:space="preserve"> users</w:t>
+                            </w:r>
+                          </w:p>
+                          <w:p>
+                            <w:pPr>
+                              <w:autoSpaceDE w:val="0"/>
+                              <w:autoSpaceDN w:val="0"/>
+                              <w:adjustRightInd w:val="0"/>
+                              <w:spacing w:line="240" w:lineRule="auto"/>
+                              <w:ind w:firstLine="0"/>
+                              <w:rPr>
+                                <w:rFonts w:ascii="Courier New" w:hAnsi="Courier New" w:cs="Courier New"/>
+                                <w:sz w:val="20"/>
+                                <w:szCs w:val="20"/>
+                                <w:lang w:val="en-US"/>
+                              </w:rPr>
+                            </w:pPr>
+                            <w:r>
+                              <w:rPr>
+                                <w:rFonts w:ascii="Courier New" w:hAnsi="Courier New" w:cs="Courier New"/>
+                                <w:color w:val="000000"/>
+                                <w:sz w:val="20"/>
+                                <w:szCs w:val="20"/>
+                                <w:lang w:val="en-US"/>
+                              </w:rPr>
+                              <w:t>6. Send message to specific user:</w:t>
+                            </w:r>
+                          </w:p>
+                          <w:p>
+                            <w:pPr>
+                              <w:autoSpaceDE w:val="0"/>
+                              <w:autoSpaceDN w:val="0"/>
+                              <w:adjustRightInd w:val="0"/>
+                              <w:spacing w:line="240" w:lineRule="auto"/>
+                              <w:ind w:firstLine="0"/>
+                              <w:rPr>
+                                <w:rFonts w:ascii="Courier New" w:hAnsi="Courier New" w:cs="Courier New"/>
+                                <w:sz w:val="20"/>
+                                <w:szCs w:val="20"/>
+                                <w:lang w:val="en-US"/>
+                              </w:rPr>
+                            </w:pPr>
+                            <w:r>
+                              <w:rPr>
+                                <w:rFonts w:ascii="Courier New" w:hAnsi="Courier New" w:cs="Courier New"/>
+                                <w:color w:val="000000"/>
+                                <w:sz w:val="20"/>
+                                <w:szCs w:val="20"/>
+                                <w:lang w:val="en-US"/>
+                              </w:rPr>
+                              <w:tab/>
+                            </w:r>
+                            <w:proofErr w:type="gramStart"/>
+                            <w:r>
+                              <w:rPr>
+                                <w:rFonts w:ascii="Courier New" w:hAnsi="Courier New" w:cs="Courier New"/>
+                                <w:color w:val="000000"/>
+                                <w:sz w:val="20"/>
+                                <w:szCs w:val="20"/>
+                                <w:lang w:val="en-US"/>
+                              </w:rPr>
+                              <w:t>send</w:t>
+                            </w:r>
+                            <w:proofErr w:type="gramEnd"/>
+                            <w:r>
+                              <w:rPr>
+                                <w:rFonts w:ascii="Courier New" w:hAnsi="Courier New" w:cs="Courier New"/>
+                                <w:color w:val="000000"/>
+                                <w:sz w:val="20"/>
+                                <w:szCs w:val="20"/>
+                                <w:lang w:val="en-US"/>
+                              </w:rPr>
+                              <w:t xml:space="preserve"> [user] '[message]'</w:t>
+                            </w:r>
+                          </w:p>
+                          <w:p>
+                            <w:pPr>
+                              <w:autoSpaceDE w:val="0"/>
+                              <w:autoSpaceDN w:val="0"/>
+                              <w:adjustRightInd w:val="0"/>
+                              <w:spacing w:line="240" w:lineRule="auto"/>
+                              <w:ind w:firstLine="0"/>
+                              <w:rPr>
+                                <w:rFonts w:ascii="Courier New" w:hAnsi="Courier New" w:cs="Courier New"/>
+                                <w:sz w:val="20"/>
+                                <w:szCs w:val="20"/>
+                                <w:lang w:val="en-US"/>
+                              </w:rPr>
+                            </w:pPr>
+                            <w:r>
+                              <w:rPr>
+                                <w:rFonts w:ascii="Courier New" w:hAnsi="Courier New" w:cs="Courier New"/>
+                                <w:color w:val="000000"/>
+                                <w:sz w:val="20"/>
+                                <w:szCs w:val="20"/>
+                                <w:lang w:val="en-US"/>
+                              </w:rPr>
+                              <w:t>7. Send message to all users:</w:t>
+                            </w:r>
+                          </w:p>
+                          <w:p>
+                            <w:pPr>
+                              <w:autoSpaceDE w:val="0"/>
+                              <w:autoSpaceDN w:val="0"/>
+                              <w:adjustRightInd w:val="0"/>
+                              <w:spacing w:line="240" w:lineRule="auto"/>
+                              <w:ind w:firstLine="0"/>
+                              <w:rPr>
+                                <w:rFonts w:ascii="Courier New" w:hAnsi="Courier New" w:cs="Courier New"/>
+                                <w:sz w:val="20"/>
+                                <w:szCs w:val="20"/>
+                                <w:lang w:val="en-US"/>
+                              </w:rPr>
+                            </w:pPr>
+                            <w:r>
+                              <w:rPr>
+                                <w:rFonts w:ascii="Courier New" w:hAnsi="Courier New" w:cs="Courier New"/>
+                                <w:color w:val="000000"/>
+                                <w:sz w:val="20"/>
+                                <w:szCs w:val="20"/>
+                                <w:lang w:val="en-US"/>
+                              </w:rPr>
+                              <w:tab/>
+                            </w:r>
+                            <w:proofErr w:type="gramStart"/>
+                            <w:r>
+                              <w:rPr>
+                                <w:rFonts w:ascii="Courier New" w:hAnsi="Courier New" w:cs="Courier New"/>
+                                <w:color w:val="000000"/>
+                                <w:sz w:val="20"/>
+                                <w:szCs w:val="20"/>
+                                <w:lang w:val="en-US"/>
+                              </w:rPr>
+                              <w:t>send</w:t>
+                            </w:r>
+                            <w:proofErr w:type="gramEnd"/>
+                            <w:r>
+                              <w:rPr>
+                                <w:rFonts w:ascii="Courier New" w:hAnsi="Courier New" w:cs="Courier New"/>
+                                <w:color w:val="000000"/>
+                                <w:sz w:val="20"/>
+                                <w:szCs w:val="20"/>
+                                <w:lang w:val="en-US"/>
+                              </w:rPr>
+                              <w:t xml:space="preserve"> all '[message]'</w:t>
+                            </w:r>
+                          </w:p>
+                          <w:p>
+                            <w:pPr>
+                              <w:autoSpaceDE w:val="0"/>
+                              <w:autoSpaceDN w:val="0"/>
+                              <w:adjustRightInd w:val="0"/>
+                              <w:spacing w:line="240" w:lineRule="auto"/>
+                              <w:ind w:firstLine="0"/>
+                              <w:rPr>
+                                <w:rFonts w:ascii="Courier New" w:hAnsi="Courier New" w:cs="Courier New"/>
+                                <w:sz w:val="20"/>
+                                <w:szCs w:val="20"/>
+                                <w:lang w:val="en-US"/>
+                              </w:rPr>
+                            </w:pPr>
+                            <w:r>
+                              <w:rPr>
+                                <w:rFonts w:ascii="Courier New" w:hAnsi="Courier New" w:cs="Courier New"/>
+                                <w:color w:val="000000"/>
+                                <w:sz w:val="20"/>
+                                <w:szCs w:val="20"/>
+                                <w:lang w:val="en-US"/>
+                              </w:rPr>
+                              <w:t>8. Print the menu options:</w:t>
+                            </w:r>
+                          </w:p>
+                          <w:p>
+                            <w:pPr>
+                              <w:autoSpaceDE w:val="0"/>
+                              <w:autoSpaceDN w:val="0"/>
+                              <w:adjustRightInd w:val="0"/>
+                              <w:spacing w:line="240" w:lineRule="auto"/>
+                              <w:ind w:firstLine="0"/>
+                              <w:rPr>
+                                <w:rFonts w:ascii="Courier New" w:hAnsi="Courier New" w:cs="Courier New"/>
+                                <w:sz w:val="20"/>
+                                <w:szCs w:val="20"/>
+                                <w:lang w:val="en-US"/>
+                              </w:rPr>
+                            </w:pPr>
+                            <w:r>
+                              <w:rPr>
+                                <w:rFonts w:ascii="Courier New" w:hAnsi="Courier New" w:cs="Courier New"/>
+                                <w:color w:val="000000"/>
+                                <w:sz w:val="20"/>
+                                <w:szCs w:val="20"/>
+                                <w:lang w:val="en-US"/>
+                              </w:rPr>
+                              <w:tab/>
+                            </w:r>
+                            <w:proofErr w:type="gramStart"/>
+                            <w:r>
+                              <w:rPr>
+                                <w:rFonts w:ascii="Courier New" w:hAnsi="Courier New" w:cs="Courier New"/>
+                                <w:color w:val="000000"/>
+                                <w:sz w:val="20"/>
+                                <w:szCs w:val="20"/>
+                                <w:lang w:val="en-US"/>
+                              </w:rPr>
+                              <w:t>show</w:t>
+                            </w:r>
+                            <w:proofErr w:type="gramEnd"/>
+                            <w:r>
+                              <w:rPr>
+                                <w:rFonts w:ascii="Courier New" w:hAnsi="Courier New" w:cs="Courier New"/>
+                                <w:color w:val="000000"/>
+                                <w:sz w:val="20"/>
+                                <w:szCs w:val="20"/>
+                                <w:lang w:val="en-US"/>
+                              </w:rPr>
+                              <w:t xml:space="preserve"> menu</w:t>
+                            </w:r>
+                          </w:p>
+                          <w:p>
+                            <w:pPr>
+                              <w:autoSpaceDE w:val="0"/>
+                              <w:autoSpaceDN w:val="0"/>
+                              <w:adjustRightInd w:val="0"/>
+                              <w:spacing w:line="240" w:lineRule="auto"/>
+                              <w:ind w:firstLine="0"/>
+                              <w:rPr>
+                                <w:rFonts w:ascii="Courier New" w:hAnsi="Courier New" w:cs="Courier New"/>
+                                <w:sz w:val="20"/>
+                                <w:szCs w:val="20"/>
+                                <w:lang w:val="en-US"/>
+                              </w:rPr>
+                            </w:pPr>
+                            <w:r>
+                              <w:rPr>
+                                <w:rFonts w:ascii="Courier New" w:hAnsi="Courier New" w:cs="Courier New"/>
+                                <w:color w:val="000000"/>
+                                <w:sz w:val="20"/>
+                                <w:szCs w:val="20"/>
+                                <w:lang w:val="en-US"/>
+                              </w:rPr>
+                              <w:t>9. Leave the program:</w:t>
+                            </w:r>
+                          </w:p>
+                          <w:p>
+                            <w:pPr>
+                              <w:ind w:firstLine="708"/>
+                              <w:rPr>
+                                <w:rFonts w:ascii="Courier New" w:hAnsi="Courier New" w:cs="Courier New"/>
+                                <w:color w:val="000000"/>
+                                <w:sz w:val="20"/>
+                                <w:szCs w:val="20"/>
+                              </w:rPr>
+                            </w:pPr>
+                            <w:r>
+                              <w:rPr>
+                                <w:rFonts w:ascii="Courier New" w:hAnsi="Courier New" w:cs="Courier New"/>
+                                <w:color w:val="000000"/>
+                                <w:sz w:val="20"/>
+                                <w:szCs w:val="20"/>
+                              </w:rPr>
+                              <w:t>Exit</w:t>
+                            </w:r>
+                          </w:p>
+                          <w:p>
+                            <w:pPr>
+                              <w:rPr>
+                                <w:lang w:val="en-US"/>
+                              </w:rPr>
+                            </w:pPr>
+                          </w:p>
+                        </w:txbxContent>
+                      </wps:txbx>
+                      <wps:bodyPr rot="0" vert="horz" wrap="square" lIns="91440" tIns="45720" rIns="91440" bIns="45720" anchor="t" anchorCtr="0">
+                        <a:noAutofit/>
+                      </wps:bodyPr>
+                    </wps:wsp>
+                  </a:graphicData>
+                </a:graphic>
+                <wp14:sizeRelH relativeFrom="margin">
+                  <wp14:pctWidth>0</wp14:pctWidth>
+                </wp14:sizeRelH>
+                <wp14:sizeRelV relativeFrom="margin">
+                  <wp14:pctHeight>0</wp14:pctHeight>
+                </wp14:sizeRelV>
+              </wp:anchor>
+            </w:drawing>
+          </mc:Choice>
+          <mc:Fallback>
+            <w:pict>
+              <v:shapetype id="_x0000_t202" coordsize="21600,21600" o:spt="202" path="m,l,21600r21600,l21600,xe">
+                <v:stroke joinstyle="miter"/>
+                <v:path gradientshapeok="t" o:connecttype="rect"/>
+              </v:shapetype>
+              <v:shape id="Text Box 2" o:spid="_x0000_s1026" type="#_x0000_t202" style="position:absolute;left:0;text-align:left;margin-left:34.65pt;margin-top:39.6pt;width:340.7pt;height:217.65pt;z-index:251659264;visibility:visible;mso-wrap-style:square;mso-width-percent:0;mso-height-percent:0;mso-wrap-distance-left:9pt;mso-wrap-distance-top:0;mso-wrap-distance-right:9pt;mso-wrap-distance-bottom:0;mso-position-horizontal:absolute;mso-position-horizontal-relative:text;mso-position-vertical:absolute;mso-position-vertical-relative:text;mso-width-percent:0;mso-height-percent:0;mso-width-relative:margin;mso-height-relative:margin;v-text-anchor:top" o:gfxdata="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" stroked="f">
+                <v:textbox>
+                  <w:txbxContent>
+                    <w:p>
+                      <w:pPr>
+                        <w:autoSpaceDE w:val="0"/>
+                        <w:autoSpaceDN w:val="0"/>
+                        <w:adjustRightInd w:val="0"/>
+                        <w:spacing w:line="240" w:lineRule="auto"/>
+                        <w:ind w:firstLine="0"/>
+                        <w:rPr>
+                          <w:rFonts w:ascii="Courier New" w:hAnsi="Courier New" w:cs="Courier New"/>
+                          <w:sz w:val="20"/>
+                          <w:szCs w:val="20"/>
+                          <w:lang w:val="en-US"/>
+                        </w:rPr>
+                      </w:pPr>
+                      <w:r>
+                        <w:rPr>
+                          <w:rFonts w:ascii="Courier New" w:hAnsi="Courier New" w:cs="Courier New"/>
+                          <w:color w:val="000000"/>
+                          <w:sz w:val="20"/>
+                          <w:szCs w:val="20"/>
+                          <w:lang w:val="en-US"/>
+                        </w:rPr>
+                        <w:t>MAIN MENU:</w:t>
+                      </w:r>
+                    </w:p>
+                    <w:p>
+                      <w:pPr>
+                        <w:autoSpaceDE w:val="0"/>
+                        <w:autoSpaceDN w:val="0"/>
+                        <w:adjustRightInd w:val="0"/>
+                        <w:spacing w:line="240" w:lineRule="auto"/>
+                        <w:ind w:firstLine="0"/>
+                        <w:rPr>
+                          <w:rFonts w:ascii="Courier New" w:hAnsi="Courier New" w:cs="Courier New"/>
+                          <w:sz w:val="20"/>
+                          <w:szCs w:val="20"/>
+                          <w:lang w:val="en-US"/>
+                        </w:rPr>
+                      </w:pPr>
+                      <w:r>
+                        <w:rPr>
+                          <w:rFonts w:ascii="Courier New" w:hAnsi="Courier New" w:cs="Courier New"/>
+                          <w:color w:val="000000"/>
+                          <w:sz w:val="20"/>
+                          <w:szCs w:val="20"/>
+                          <w:lang w:val="en-US"/>
+                        </w:rPr>
+                        <w:t>1. Show the current credit of the user: show credits</w:t>
+                      </w:r>
+                    </w:p>
+                    <w:p>
+                      <w:pPr>
+                        <w:autoSpaceDE w:val="0"/>
+                        <w:autoSpaceDN w:val="0"/>
+                        <w:adjustRightInd w:val="0"/>
+                        <w:spacing w:line="240" w:lineRule="auto"/>
+                        <w:ind w:firstLine="0"/>
+                        <w:rPr>
+                          <w:rFonts w:ascii="Courier New" w:hAnsi="Courier New" w:cs="Courier New"/>
+                          <w:sz w:val="20"/>
+                          <w:szCs w:val="20"/>
+                          <w:lang w:val="en-US"/>
+                        </w:rPr>
+                      </w:pPr>
+                      <w:r>
+                        <w:rPr>
+                          <w:rFonts w:ascii="Courier New" w:hAnsi="Courier New" w:cs="Courier New"/>
+                          <w:color w:val="000000"/>
+                          <w:sz w:val="20"/>
+                          <w:szCs w:val="20"/>
+                          <w:lang w:val="en-US"/>
+                        </w:rPr>
+                        <w:t>2. Reset user credits to 100Cr:</w:t>
+                      </w:r>
+                    </w:p>
+                    <w:p>
+                      <w:pPr>
+                        <w:autoSpaceDE w:val="0"/>
+                        <w:autoSpaceDN w:val="0"/>
+                        <w:adjustRightInd w:val="0"/>
+                        <w:spacing w:line="240" w:lineRule="auto"/>
+                        <w:ind w:firstLine="0"/>
+                        <w:rPr>
+                          <w:rFonts w:ascii="Courier New" w:hAnsi="Courier New" w:cs="Courier New"/>
+                          <w:sz w:val="20"/>
+                          <w:szCs w:val="20"/>
+                          <w:lang w:val="en-US"/>
+                        </w:rPr>
+                      </w:pPr>
+                      <w:r>
+                        <w:rPr>
+                          <w:rFonts w:ascii="Courier New" w:hAnsi="Courier New" w:cs="Courier New"/>
+                          <w:color w:val="000000"/>
+                          <w:sz w:val="20"/>
+                          <w:szCs w:val="20"/>
+                          <w:lang w:val="en-US"/>
+                        </w:rPr>
+                        <w:tab/>
+                      </w:r>
+                      <w:proofErr w:type="gramStart"/>
+                      <w:r>
+                        <w:rPr>
+                          <w:rFonts w:ascii="Courier New" w:hAnsi="Courier New" w:cs="Courier New"/>
+                          <w:color w:val="000000"/>
+                          <w:sz w:val="20"/>
+                          <w:szCs w:val="20"/>
+                          <w:lang w:val="en-US"/>
+                        </w:rPr>
+                        <w:t>reset</w:t>
+                      </w:r>
+                      <w:proofErr w:type="gramEnd"/>
+                    </w:p>
+                    <w:p>
+                      <w:pPr>
+                        <w:autoSpaceDE w:val="0"/>
+                        <w:autoSpaceDN w:val="0"/>
+                        <w:adjustRightInd w:val="0"/>
+                        <w:spacing w:line="240" w:lineRule="auto"/>
+                        <w:ind w:firstLine="0"/>
+                        <w:rPr>
+                          <w:rFonts w:ascii="Courier New" w:hAnsi="Courier New" w:cs="Courier New"/>
+                          <w:sz w:val="20"/>
+                          <w:szCs w:val="20"/>
+                          <w:lang w:val="en-US"/>
+                        </w:rPr>
+                      </w:pPr>
+                      <w:r>
+                        <w:rPr>
+                          <w:rFonts w:ascii="Courier New" w:hAnsi="Courier New" w:cs="Courier New"/>
+                          <w:color w:val="000000"/>
+                          <w:sz w:val="20"/>
+                          <w:szCs w:val="20"/>
+                          <w:lang w:val="en-US"/>
+                        </w:rPr>
+                        <w:t>3. View Current Matches:</w:t>
+                      </w:r>
+                    </w:p>
+                    <w:p>
+                      <w:pPr>
+                        <w:autoSpaceDE w:val="0"/>
+                        <w:autoSpaceDN w:val="0"/>
+                        <w:adjustRightInd w:val="0"/>
+                        <w:spacing w:line="240" w:lineRule="auto"/>
+                        <w:ind w:firstLine="0"/>
+                        <w:rPr>
+                          <w:rFonts w:ascii="Courier New" w:hAnsi="Courier New" w:cs="Courier New"/>
+                          <w:sz w:val="20"/>
+                          <w:szCs w:val="20"/>
+                          <w:lang w:val="en-US"/>
+                        </w:rPr>
+                      </w:pPr>
+                      <w:r>
+                        <w:rPr>
+                          <w:rFonts w:ascii="Courier New" w:hAnsi="Courier New" w:cs="Courier New"/>
+                          <w:color w:val="000000"/>
+                          <w:sz w:val="20"/>
+                          <w:szCs w:val="20"/>
+                          <w:lang w:val="en-US"/>
+                        </w:rPr>
+                        <w:tab/>
+                      </w:r>
+                      <w:proofErr w:type="gramStart"/>
+                      <w:r>
+                        <w:rPr>
+                          <w:rFonts w:ascii="Courier New" w:hAnsi="Courier New" w:cs="Courier New"/>
+                          <w:color w:val="000000"/>
+                          <w:sz w:val="20"/>
+                          <w:szCs w:val="20"/>
+                          <w:lang w:val="en-US"/>
+                        </w:rPr>
+                        <w:t>show</w:t>
+                      </w:r>
+                      <w:proofErr w:type="gramEnd"/>
+                      <w:r>
+                        <w:rPr>
+                          <w:rFonts w:ascii="Courier New" w:hAnsi="Courier New" w:cs="Courier New"/>
+                          <w:color w:val="000000"/>
+                          <w:sz w:val="20"/>
+                          <w:szCs w:val="20"/>
+                          <w:lang w:val="en-US"/>
+                        </w:rPr>
+                        <w:t xml:space="preserve"> matches</w:t>
+                      </w:r>
+                    </w:p>
+                    <w:p>
+                      <w:pPr>
+                        <w:autoSpaceDE w:val="0"/>
+                        <w:autoSpaceDN w:val="0"/>
+                        <w:adjustRightInd w:val="0"/>
+                        <w:spacing w:line="240" w:lineRule="auto"/>
+                        <w:ind w:firstLine="0"/>
+                        <w:rPr>
+                          <w:rFonts w:ascii="Courier New" w:hAnsi="Courier New" w:cs="Courier New"/>
+                          <w:sz w:val="20"/>
+                          <w:szCs w:val="20"/>
+                          <w:lang w:val="en-US"/>
+                        </w:rPr>
+                      </w:pPr>
+                      <w:r>
+                        <w:rPr>
+                          <w:rFonts w:ascii="Courier New" w:hAnsi="Courier New" w:cs="Courier New"/>
+                          <w:color w:val="000000"/>
+                          <w:sz w:val="20"/>
+                          <w:szCs w:val="20"/>
+                          <w:lang w:val="en-US"/>
+                        </w:rPr>
+                        <w:t>4. Make a Bet:</w:t>
+                      </w:r>
+                    </w:p>
+                    <w:p>
+                      <w:pPr>
+                        <w:autoSpaceDE w:val="0"/>
+                        <w:autoSpaceDN w:val="0"/>
+                        <w:adjustRightInd w:val="0"/>
+                        <w:spacing w:line="240" w:lineRule="auto"/>
+                        <w:ind w:firstLine="0"/>
+                        <w:rPr>
+                          <w:rFonts w:ascii="Courier New" w:hAnsi="Courier New" w:cs="Courier New"/>
+                          <w:sz w:val="20"/>
+                          <w:szCs w:val="20"/>
+                          <w:lang w:val="en-US"/>
+                        </w:rPr>
+                      </w:pPr>
+                      <w:r>
+                        <w:rPr>
+                          <w:rFonts w:ascii="Courier New" w:hAnsi="Courier New" w:cs="Courier New"/>
+                          <w:color w:val="000000"/>
+                          <w:sz w:val="20"/>
+                          <w:szCs w:val="20"/>
+                          <w:lang w:val="en-US"/>
+                        </w:rPr>
+                        <w:tab/>
+                      </w:r>
+                      <w:proofErr w:type="gramStart"/>
+                      <w:r>
+                        <w:rPr>
+                          <w:rFonts w:ascii="Courier New" w:hAnsi="Courier New" w:cs="Courier New"/>
+                          <w:color w:val="000000"/>
+                          <w:sz w:val="20"/>
+                          <w:szCs w:val="20"/>
+                          <w:lang w:val="en-US"/>
+                        </w:rPr>
+                        <w:t>bet</w:t>
+                      </w:r>
+                      <w:proofErr w:type="gramEnd"/>
+                      <w:r>
+                        <w:rPr>
+                          <w:rFonts w:ascii="Courier New" w:hAnsi="Courier New" w:cs="Courier New"/>
+                          <w:color w:val="000000"/>
+                          <w:sz w:val="20"/>
+                          <w:szCs w:val="20"/>
+                          <w:lang w:val="en-US"/>
+                        </w:rPr>
+                        <w:t xml:space="preserve"> [match number] [1 x 2] [credits]</w:t>
+                      </w:r>
+                    </w:p>
+                    <w:p>
+                      <w:pPr>
+                        <w:autoSpaceDE w:val="0"/>
+                        <w:autoSpaceDN w:val="0"/>
+                        <w:adjustRightInd w:val="0"/>
+                        <w:spacing w:line="240" w:lineRule="auto"/>
+                        <w:ind w:firstLine="0"/>
+                        <w:rPr>
+                          <w:rFonts w:ascii="Courier New" w:hAnsi="Courier New" w:cs="Courier New"/>
+                          <w:sz w:val="20"/>
+                          <w:szCs w:val="20"/>
+                          <w:lang w:val="en-US"/>
+                        </w:rPr>
+                      </w:pPr>
+                      <w:r>
+                        <w:rPr>
+                          <w:rFonts w:ascii="Courier New" w:hAnsi="Courier New" w:cs="Courier New"/>
+                          <w:color w:val="000000"/>
+                          <w:sz w:val="20"/>
+                          <w:szCs w:val="20"/>
+                          <w:lang w:val="en-US"/>
+                        </w:rPr>
+                        <w:t>5. Show Online Users:</w:t>
+                      </w:r>
+                    </w:p>
+                    <w:p>
+                      <w:pPr>
+                        <w:autoSpaceDE w:val="0"/>
+                        <w:autoSpaceDN w:val="0"/>
+                        <w:adjustRightInd w:val="0"/>
+                        <w:spacing w:line="240" w:lineRule="auto"/>
+                        <w:ind w:firstLine="0"/>
+                        <w:rPr>
+                          <w:rFonts w:ascii="Courier New" w:hAnsi="Courier New" w:cs="Courier New"/>
+                          <w:sz w:val="20"/>
+                          <w:szCs w:val="20"/>
+                          <w:lang w:val="en-US"/>
+                        </w:rPr>
+                      </w:pPr>
+                      <w:r>
+                        <w:rPr>
+                          <w:rFonts w:ascii="Courier New" w:hAnsi="Courier New" w:cs="Courier New"/>
+                          <w:color w:val="000000"/>
+                          <w:sz w:val="20"/>
+                          <w:szCs w:val="20"/>
+                          <w:lang w:val="en-US"/>
+                        </w:rPr>
+                        <w:tab/>
+                      </w:r>
+                      <w:proofErr w:type="gramStart"/>
+                      <w:r>
+                        <w:rPr>
+                          <w:rFonts w:ascii="Courier New" w:hAnsi="Courier New" w:cs="Courier New"/>
+                          <w:color w:val="000000"/>
+                          <w:sz w:val="20"/>
+                          <w:szCs w:val="20"/>
+                          <w:lang w:val="en-US"/>
+                        </w:rPr>
+                        <w:t>show</w:t>
+                      </w:r>
+                      <w:proofErr w:type="gramEnd"/>
+                      <w:r>
+                        <w:rPr>
+                          <w:rFonts w:ascii="Courier New" w:hAnsi="Courier New" w:cs="Courier New"/>
+                          <w:color w:val="000000"/>
+                          <w:sz w:val="20"/>
+                          <w:szCs w:val="20"/>
+                          <w:lang w:val="en-US"/>
+                        </w:rPr>
+                        <w:t xml:space="preserve"> users</w:t>
+                      </w:r>
+                    </w:p>
+                    <w:p>
+                      <w:pPr>
+                        <w:autoSpaceDE w:val="0"/>
+                        <w:autoSpaceDN w:val="0"/>
+                        <w:adjustRightInd w:val="0"/>
+                        <w:spacing w:line="240" w:lineRule="auto"/>
+                        <w:ind w:firstLine="0"/>
+                        <w:rPr>
+                          <w:rFonts w:ascii="Courier New" w:hAnsi="Courier New" w:cs="Courier New"/>
+                          <w:sz w:val="20"/>
+                          <w:szCs w:val="20"/>
+                          <w:lang w:val="en-US"/>
+                        </w:rPr>
+                      </w:pPr>
+                      <w:r>
+                        <w:rPr>
+                          <w:rFonts w:ascii="Courier New" w:hAnsi="Courier New" w:cs="Courier New"/>
+                          <w:color w:val="000000"/>
+                          <w:sz w:val="20"/>
+                          <w:szCs w:val="20"/>
+                          <w:lang w:val="en-US"/>
+                        </w:rPr>
+                        <w:t>6. Send message to specific user:</w:t>
+                      </w:r>
+                    </w:p>
+                    <w:p>
+                      <w:pPr>
+                        <w:autoSpaceDE w:val="0"/>
+                        <w:autoSpaceDN w:val="0"/>
+                        <w:adjustRightInd w:val="0"/>
+                        <w:spacing w:line="240" w:lineRule="auto"/>
+                        <w:ind w:firstLine="0"/>
+                        <w:rPr>
+                          <w:rFonts w:ascii="Courier New" w:hAnsi="Courier New" w:cs="Courier New"/>
+                          <w:sz w:val="20"/>
+                          <w:szCs w:val="20"/>
+                          <w:lang w:val="en-US"/>
+                        </w:rPr>
+                      </w:pPr>
+                      <w:r>
+                        <w:rPr>
+                          <w:rFonts w:ascii="Courier New" w:hAnsi="Courier New" w:cs="Courier New"/>
+                          <w:color w:val="000000"/>
+                          <w:sz w:val="20"/>
+                          <w:szCs w:val="20"/>
+                          <w:lang w:val="en-US"/>
+                        </w:rPr>
+                        <w:tab/>
+                      </w:r>
+                      <w:proofErr w:type="gramStart"/>
+                      <w:r>
+                        <w:rPr>
+                          <w:rFonts w:ascii="Courier New" w:hAnsi="Courier New" w:cs="Courier New"/>
+                          <w:color w:val="000000"/>
+                          <w:sz w:val="20"/>
+                          <w:szCs w:val="20"/>
+                          <w:lang w:val="en-US"/>
+                        </w:rPr>
+                        <w:t>send</w:t>
+                      </w:r>
+                      <w:proofErr w:type="gramEnd"/>
+                      <w:r>
+                        <w:rPr>
+                          <w:rFonts w:ascii="Courier New" w:hAnsi="Courier New" w:cs="Courier New"/>
+                          <w:color w:val="000000"/>
+                          <w:sz w:val="20"/>
+                          <w:szCs w:val="20"/>
+                          <w:lang w:val="en-US"/>
+                        </w:rPr>
+                        <w:t xml:space="preserve"> [user] '[message]'</w:t>
+                      </w:r>
+                    </w:p>
+                    <w:p>
+                      <w:pPr>
+                        <w:autoSpaceDE w:val="0"/>
+                        <w:autoSpaceDN w:val="0"/>
+                        <w:adjustRightInd w:val="0"/>
+                        <w:spacing w:line="240" w:lineRule="auto"/>
+                        <w:ind w:firstLine="0"/>
+                        <w:rPr>
+                          <w:rFonts w:ascii="Courier New" w:hAnsi="Courier New" w:cs="Courier New"/>
+                          <w:sz w:val="20"/>
+                          <w:szCs w:val="20"/>
+                          <w:lang w:val="en-US"/>
+                        </w:rPr>
+                      </w:pPr>
+                      <w:r>
+                        <w:rPr>
+                          <w:rFonts w:ascii="Courier New" w:hAnsi="Courier New" w:cs="Courier New"/>
+                          <w:color w:val="000000"/>
+                          <w:sz w:val="20"/>
+                          <w:szCs w:val="20"/>
+                          <w:lang w:val="en-US"/>
+                        </w:rPr>
+                        <w:t>7. Send message to all users:</w:t>
+                      </w:r>
+                    </w:p>
+                    <w:p>
+                      <w:pPr>
+                        <w:autoSpaceDE w:val="0"/>
+                        <w:autoSpaceDN w:val="0"/>
+                        <w:adjustRightInd w:val="0"/>
+                        <w:spacing w:line="240" w:lineRule="auto"/>
+                        <w:ind w:firstLine="0"/>
+                        <w:rPr>
+                          <w:rFonts w:ascii="Courier New" w:hAnsi="Courier New" w:cs="Courier New"/>
+                          <w:sz w:val="20"/>
+                          <w:szCs w:val="20"/>
+                          <w:lang w:val="en-US"/>
+                        </w:rPr>
+                      </w:pPr>
+                      <w:r>
+                        <w:rPr>
+                          <w:rFonts w:ascii="Courier New" w:hAnsi="Courier New" w:cs="Courier New"/>
+                          <w:color w:val="000000"/>
+                          <w:sz w:val="20"/>
+                          <w:szCs w:val="20"/>
+                          <w:lang w:val="en-US"/>
+                        </w:rPr>
+                        <w:tab/>
+                      </w:r>
+                      <w:proofErr w:type="gramStart"/>
+                      <w:r>
+                        <w:rPr>
+                          <w:rFonts w:ascii="Courier New" w:hAnsi="Courier New" w:cs="Courier New"/>
+                          <w:color w:val="000000"/>
+                          <w:sz w:val="20"/>
+                          <w:szCs w:val="20"/>
+                          <w:lang w:val="en-US"/>
+                        </w:rPr>
+                        <w:t>send</w:t>
+                      </w:r>
+                      <w:proofErr w:type="gramEnd"/>
+                      <w:r>
+                        <w:rPr>
+                          <w:rFonts w:ascii="Courier New" w:hAnsi="Courier New" w:cs="Courier New"/>
+                          <w:color w:val="000000"/>
+                          <w:sz w:val="20"/>
+                          <w:szCs w:val="20"/>
+                          <w:lang w:val="en-US"/>
+                        </w:rPr>
+                        <w:t xml:space="preserve"> all '[message]'</w:t>
+                      </w:r>
+                    </w:p>
+                    <w:p>
+                      <w:pPr>
+                        <w:autoSpaceDE w:val="0"/>
+                        <w:autoSpaceDN w:val="0"/>
+                        <w:adjustRightInd w:val="0"/>
+                        <w:spacing w:line="240" w:lineRule="auto"/>
+                        <w:ind w:firstLine="0"/>
+                        <w:rPr>
+                          <w:rFonts w:ascii="Courier New" w:hAnsi="Courier New" w:cs="Courier New"/>
+                          <w:sz w:val="20"/>
+                          <w:szCs w:val="20"/>
+                          <w:lang w:val="en-US"/>
+                        </w:rPr>
+                      </w:pPr>
+                      <w:r>
+                        <w:rPr>
+                          <w:rFonts w:ascii="Courier New" w:hAnsi="Courier New" w:cs="Courier New"/>
+                          <w:color w:val="000000"/>
+                          <w:sz w:val="20"/>
+                          <w:szCs w:val="20"/>
+                          <w:lang w:val="en-US"/>
+                        </w:rPr>
+                        <w:t>8. Print the menu options:</w:t>
+                      </w:r>
+                    </w:p>
+                    <w:p>
+                      <w:pPr>
+                        <w:autoSpaceDE w:val="0"/>
+                        <w:autoSpaceDN w:val="0"/>
+                        <w:adjustRightInd w:val="0"/>
+                        <w:spacing w:line="240" w:lineRule="auto"/>
+                        <w:ind w:firstLine="0"/>
+                        <w:rPr>
+                          <w:rFonts w:ascii="Courier New" w:hAnsi="Courier New" w:cs="Courier New"/>
+                          <w:sz w:val="20"/>
+                          <w:szCs w:val="20"/>
+                          <w:lang w:val="en-US"/>
+                        </w:rPr>
+                      </w:pPr>
+                      <w:r>
+                        <w:rPr>
+                          <w:rFonts w:ascii="Courier New" w:hAnsi="Courier New" w:cs="Courier New"/>
+                          <w:color w:val="000000"/>
+                          <w:sz w:val="20"/>
+                          <w:szCs w:val="20"/>
+                          <w:lang w:val="en-US"/>
+                        </w:rPr>
+                        <w:tab/>
+                      </w:r>
+                      <w:proofErr w:type="gramStart"/>
+                      <w:r>
+                        <w:rPr>
+                          <w:rFonts w:ascii="Courier New" w:hAnsi="Courier New" w:cs="Courier New"/>
+                          <w:color w:val="000000"/>
+                          <w:sz w:val="20"/>
+                          <w:szCs w:val="20"/>
+                          <w:lang w:val="en-US"/>
+                        </w:rPr>
+                        <w:t>show</w:t>
+                      </w:r>
+                      <w:proofErr w:type="gramEnd"/>
+                      <w:r>
+                        <w:rPr>
+                          <w:rFonts w:ascii="Courier New" w:hAnsi="Courier New" w:cs="Courier New"/>
+                          <w:color w:val="000000"/>
+                          <w:sz w:val="20"/>
+                          <w:szCs w:val="20"/>
+                          <w:lang w:val="en-US"/>
+                        </w:rPr>
+                        <w:t xml:space="preserve"> menu</w:t>
+                      </w:r>
+                    </w:p>
+                    <w:p>
+                      <w:pPr>
+                        <w:autoSpaceDE w:val="0"/>
+                        <w:autoSpaceDN w:val="0"/>
+                        <w:adjustRightInd w:val="0"/>
+                        <w:spacing w:line="240" w:lineRule="auto"/>
+                        <w:ind w:firstLine="0"/>
+                        <w:rPr>
+                          <w:rFonts w:ascii="Courier New" w:hAnsi="Courier New" w:cs="Courier New"/>
+                          <w:sz w:val="20"/>
+                          <w:szCs w:val="20"/>
+                          <w:lang w:val="en-US"/>
+                        </w:rPr>
+                      </w:pPr>
+                      <w:r>
+                        <w:rPr>
+                          <w:rFonts w:ascii="Courier New" w:hAnsi="Courier New" w:cs="Courier New"/>
+                          <w:color w:val="000000"/>
+                          <w:sz w:val="20"/>
+                          <w:szCs w:val="20"/>
+                          <w:lang w:val="en-US"/>
+                        </w:rPr>
+                        <w:t>9. Leave the program:</w:t>
+                      </w:r>
+                    </w:p>
+                    <w:p>
+                      <w:pPr>
+                        <w:ind w:firstLine="708"/>
+                        <w:rPr>
+                          <w:rFonts w:ascii="Courier New" w:hAnsi="Courier New" w:cs="Courier New"/>
+                          <w:color w:val="000000"/>
+                          <w:sz w:val="20"/>
+                          <w:szCs w:val="20"/>
+                        </w:rPr>
+                      </w:pPr>
+                      <w:r>
+                        <w:rPr>
+                          <w:rFonts w:ascii="Courier New" w:hAnsi="Courier New" w:cs="Courier New"/>
+                          <w:color w:val="000000"/>
+                          <w:sz w:val="20"/>
+                          <w:szCs w:val="20"/>
+                        </w:rPr>
+                        <w:t>Exit</w:t>
+                      </w:r>
+                    </w:p>
+                    <w:p>
+                      <w:pPr>
+                        <w:rPr>
+                          <w:lang w:val="en-US"/>
+                        </w:rPr>
+                      </w:pPr>
+                    </w:p>
+                  </w:txbxContent>
+                </v:textbox>
+                <w10:wrap type="topAndBottom"/>
+              </v:shape>
+            </w:pict>
+          </mc:Fallback>
+        </mc:AlternateContent>
+      </w:r>
+      <w:r>
+        <w:t>Usando o menu principal</w:t>
+      </w:r>
       <w:bookmarkEnd w:id="4"/>
     </w:p>
-    <w:p>
-      <w:pPr>
-        <w:jc w:val="both"/>
-      </w:pPr>
-    </w:p>
-    <w:p>
-      <w:pPr>
-        <w:jc w:val="both"/>
-      </w:pPr>
-      <w:r>
-        <w:t>A aplicação necessita sempre de ser iniciada através da linha de comandos. De seguida o utilizador escolhe qual a versão que deseja correr digitando:</w:t>
-      </w:r>
-    </w:p>
-    <w:p>
-      <w:pPr>
-        <w:jc w:val="both"/>
-      </w:pPr>
-    </w:p>
-    <w:p>
-      <w:pPr>
-        <w:jc w:val="center"/>
-      </w:pPr>
-      <w:r>
-        <w:t>java –jar [nome do executável] [ip do servidor primário] [ip do servidor secundário]</w:t>
-      </w:r>
-    </w:p>
-    <w:p>
-      <w:pPr>
-        <w:jc w:val="both"/>
-      </w:pPr>
-    </w:p>
-    <w:p>
-      <w:pPr>
-        <w:jc w:val="both"/>
-      </w:pPr>
-      <w:r>
-        <w:t>Por questões de segurança</w:t>
-      </w:r>
-      <w:r>
-        <w:t>, é necessário que o utilizador se registe antes de qualquer operação</w:t>
-      </w:r>
-      <w:r>
-        <w:t xml:space="preserve"> (register [username] [password] [e-mail])</w:t>
-      </w:r>
-      <w:r>
-        <w:t xml:space="preserve">. </w:t>
-      </w:r>
-      <w:r>
-        <w:t>Esta oper</w:t>
-      </w:r>
-      <w:r>
-        <w:t xml:space="preserve">ação apenas é efectuada uma vez e não pode ser usada a palavra “all” como </w:t>
-      </w:r>
-      <w:r>
-        <w:rPr>
-          <w:i/>
-        </w:rPr>
-        <w:t>username</w:t>
-      </w:r>
-      <w:r>
-        <w:t>, dado que está reservada para um comando.</w:t>
-      </w:r>
-    </w:p>
-    <w:p>
-      <w:pPr>
-        <w:jc w:val="both"/>
-      </w:pPr>
-      <w:r>
-        <w:t xml:space="preserve"> </w:t>
-      </w:r>
-      <w:r>
-        <w:t xml:space="preserve">Após o primeiro registo </w:t>
-      </w:r>
-      <w:r>
-        <w:t>será apenas necessário efectuar a operação de login cada vez que iniciar a aplicação para se autenticar (</w:t>
-      </w:r>
-      <w:r>
-        <w:t>login [username] [password]</w:t>
-      </w:r>
-      <w:r>
-        <w:t>).</w:t>
-      </w:r>
-    </w:p>
-    <w:p>
-      <w:pPr>
-        <w:jc w:val="both"/>
-      </w:pPr>
-    </w:p>
-    <w:p>
-      <w:pPr>
-        <w:jc w:val="both"/>
-      </w:pPr>
-    </w:p>
-    <w:p>
-      <w:pPr>
-        <w:pStyle w:val="Heading2"/>
-        <w:jc w:val="both"/>
-      </w:pPr>
-      <w:bookmarkStart w:id="5" w:name="_Toc275363052"/>
-      <w:r>
-        <w:t>Usando o menu principal</w:t>
-      </w:r>
-      <w:bookmarkEnd w:id="5"/>
-    </w:p>
     <w:p/>
     <w:p>
       <w:pPr>
-        <w:autoSpaceDE w:val="0"/>
-        <w:autoSpaceDN w:val="0"/>
-        <w:adjustRightInd w:val="0"/>
-        <w:spacing w:line="240" w:lineRule="auto"/>
-        <w:ind w:firstLine="0"/>
+        <w:ind w:firstLine="708"/>
         <w:rPr>
           <w:rFonts w:ascii="Courier New" w:hAnsi="Courier New" w:cs="Courier New"/>
+          <w:color w:val="000000"/>
           <w:sz w:val="20"/>
           <w:szCs w:val="20"/>
+        </w:rPr>
+      </w:pPr>
+    </w:p>
+    <w:p>
+      <w:pPr>
+        <w:ind w:firstLine="708"/>
+        <w:jc w:val="both"/>
+        <w:rPr>
+          <w:rFonts w:cstheme="minorHAnsi"/>
+          <w:color w:val="000000"/>
+        </w:rPr>
+      </w:pPr>
+      <w:r>
+        <w:rPr>
+          <w:rFonts w:cstheme="minorHAnsi"/>
+          <w:color w:val="000000"/>
+        </w:rPr>
+        <w:t xml:space="preserve">Assim que a sua autenticação seja validada irá surgir um menu com um aspecto idênticao ao acima apresentado. Neste momento está pronto a </w:t>
+      </w:r>
+      <w:r>
+        <w:rPr>
+          <w:rFonts w:cstheme="minorHAnsi"/>
+          <w:color w:val="000000"/>
+        </w:rPr>
+        <w:t>usufruir de todas as funcionalidades do serviço betAndUin.</w:t>
+      </w:r>
+    </w:p>
+    <w:p>
+      <w:pPr>
+        <w:ind w:firstLine="708"/>
+        <w:jc w:val="both"/>
+        <w:rPr>
+          <w:rFonts w:cstheme="minorHAnsi"/>
+          <w:color w:val="000000"/>
+        </w:rPr>
+      </w:pPr>
+    </w:p>
+    <w:p>
+      <w:pPr>
+        <w:pStyle w:val="Heading3"/>
+      </w:pPr>
+      <w:bookmarkStart w:id="5" w:name="_Toc275363053"/>
+      <w:r>
+        <w:t>Apresentação dos créditos disponíveis</w:t>
+      </w:r>
+      <w:bookmarkEnd w:id="5"/>
+    </w:p>
+    <w:p>
+      <w:pPr>
+        <w:rPr>
+          <w:rFonts w:cstheme="minorHAnsi"/>
+        </w:rPr>
+      </w:pPr>
+    </w:p>
+    <w:p>
+      <w:pPr>
+        <w:jc w:val="center"/>
+        <w:rPr>
+          <w:rFonts w:cstheme="minorHAnsi"/>
+          <w:color w:val="000000"/>
+        </w:rPr>
+      </w:pPr>
+      <w:r>
+        <w:rPr>
+          <w:rFonts w:cstheme="minorHAnsi"/>
+          <w:color w:val="000000"/>
+        </w:rPr>
+        <w:t>show credits</w:t>
+      </w:r>
+    </w:p>
+    <w:p>
+      <w:pPr>
+        <w:jc w:val="center"/>
+        <w:rPr>
+          <w:rFonts w:cstheme="minorHAnsi"/>
+          <w:color w:val="000000"/>
+        </w:rPr>
+      </w:pPr>
+    </w:p>
+    <w:p>
+      <w:pPr>
+        <w:jc w:val="both"/>
+      </w:pPr>
+      <w:r>
+        <w:rPr>
+          <w:rFonts w:cstheme="minorHAnsi"/>
+          <w:color w:val="000000"/>
+        </w:rPr>
+        <w:t>Informa o utilizador sobre o número de créditos que possui na sua conta.</w:t>
+      </w:r>
+      <w:bookmarkStart w:id="6" w:name="_Toc275363054"/>
+      <w:r>
+        <w:t xml:space="preserve"> </w:t>
+      </w:r>
+    </w:p>
+    <w:p>
+      <w:pPr>
+        <w:jc w:val="both"/>
+      </w:pPr>
+    </w:p>
+    <w:p>
+      <w:pPr>
+        <w:jc w:val="both"/>
+      </w:pPr>
+    </w:p>
+    <w:p>
+      <w:pPr>
+        <w:jc w:val="both"/>
+      </w:pPr>
+    </w:p>
+    <w:p>
+      <w:pPr>
+        <w:jc w:val="both"/>
+      </w:pPr>
+    </w:p>
+    <w:p>
+      <w:pPr>
+        <w:jc w:val="both"/>
+      </w:pPr>
+    </w:p>
+    <w:p>
+      <w:pPr>
+        <w:jc w:val="both"/>
+      </w:pPr>
+    </w:p>
+    <w:p>
+      <w:pPr>
+        <w:pStyle w:val="Heading3"/>
+        <w:ind w:firstLine="708"/>
+      </w:pPr>
+      <w:r>
+        <w:lastRenderedPageBreak/>
+        <w:t>Reset dos créditos</w:t>
+      </w:r>
+      <w:bookmarkEnd w:id="6"/>
+    </w:p>
+    <w:p>
+      <w:pPr>
+        <w:jc w:val="both"/>
+        <w:rPr>
+          <w:rFonts w:cstheme="minorHAnsi"/>
+          <w:color w:val="000000"/>
+        </w:rPr>
+      </w:pPr>
+    </w:p>
+    <w:p>
+      <w:pPr>
+        <w:jc w:val="center"/>
+        <w:rPr>
+          <w:rFonts w:cstheme="minorHAnsi"/>
+          <w:color w:val="000000"/>
+        </w:rPr>
+      </w:pPr>
+      <w:r>
+        <w:rPr>
+          <w:rFonts w:cstheme="minorHAnsi"/>
+          <w:color w:val="000000"/>
+        </w:rPr>
+        <w:t>reset credits</w:t>
+      </w:r>
+    </w:p>
+    <w:p>
+      <w:pPr>
+        <w:jc w:val="both"/>
+        <w:rPr>
+          <w:rFonts w:cstheme="minorHAnsi"/>
+          <w:color w:val="000000"/>
+        </w:rPr>
+      </w:pPr>
+    </w:p>
+    <w:p>
+      <w:pPr>
+        <w:jc w:val="both"/>
+        <w:rPr>
+          <w:rFonts w:cstheme="minorHAnsi"/>
+          <w:color w:val="000000"/>
+        </w:rPr>
+      </w:pPr>
+      <w:r>
+        <w:rPr>
+          <w:rFonts w:cstheme="minorHAnsi"/>
+          <w:color w:val="000000"/>
+        </w:rPr>
+        <w:t>Permite que ao utilizador estabelecer os créditos da sua conta pessoal em 100 unidades. Este valor é considerado irrelevante, tendo em visto apenas incentivar os utilizadores a iniciarem-se ao jogo.</w:t>
+      </w:r>
+    </w:p>
+    <w:p>
+      <w:pPr>
+        <w:jc w:val="both"/>
+        <w:rPr>
+          <w:rFonts w:cstheme="minorHAnsi"/>
+          <w:color w:val="000000"/>
+        </w:rPr>
+      </w:pPr>
+    </w:p>
+    <w:p>
+      <w:pPr>
+        <w:pStyle w:val="Heading3"/>
+      </w:pPr>
+      <w:bookmarkStart w:id="7" w:name="_Toc275363055"/>
+      <w:r>
+        <w:t>Jogos a decorrer</w:t>
+      </w:r>
+      <w:bookmarkEnd w:id="7"/>
+    </w:p>
+    <w:p>
+      <w:pPr>
+        <w:rPr>
+          <w:rFonts w:cstheme="minorHAnsi"/>
+        </w:rPr>
+      </w:pPr>
+    </w:p>
+    <w:p>
+      <w:pPr>
+        <w:jc w:val="center"/>
+        <w:rPr>
+          <w:rFonts w:cstheme="minorHAnsi"/>
+          <w:color w:val="000000"/>
+        </w:rPr>
+      </w:pPr>
+      <w:r>
+        <w:rPr>
+          <w:rFonts w:cstheme="minorHAnsi"/>
+          <w:color w:val="000000"/>
+        </w:rPr>
+        <w:t>show matches</w:t>
+      </w:r>
+    </w:p>
+    <w:p>
+      <w:pPr>
+        <w:jc w:val="both"/>
+        <w:rPr>
+          <w:rFonts w:cstheme="minorHAnsi"/>
+          <w:color w:val="000000"/>
+        </w:rPr>
+      </w:pPr>
+    </w:p>
+    <w:p>
+      <w:pPr>
+        <w:jc w:val="both"/>
+        <w:rPr>
+          <w:rFonts w:cstheme="minorHAnsi"/>
+          <w:color w:val="000000"/>
+        </w:rPr>
+      </w:pPr>
+      <w:r>
+        <w:rPr>
+          <w:rFonts w:cstheme="minorHAnsi"/>
+          <w:color w:val="000000"/>
+        </w:rPr>
+        <w:t>Informa o utilizador sobre os jogos que estão a decorrer no momento. Cada jogo possui um número que o identifica para que possam ser feitas apostas neste mesmo.</w:t>
+      </w:r>
+      <w:r>
+        <w:rPr>
+          <w:rFonts w:cstheme="minorHAnsi"/>
+          <w:color w:val="000000"/>
+        </w:rPr>
+        <w:t xml:space="preserve"> O a equipa que joga em casa é sempre apresentada em primeiro, seguida da equipa visitante.</w:t>
+      </w:r>
+    </w:p>
+    <w:p>
+      <w:pPr>
+        <w:jc w:val="both"/>
+        <w:rPr>
+          <w:rFonts w:cstheme="minorHAnsi"/>
+        </w:rPr>
+      </w:pPr>
+    </w:p>
+    <w:p>
+      <w:pPr>
+        <w:jc w:val="both"/>
+        <w:rPr>
+          <w:rFonts w:cstheme="minorHAnsi"/>
+        </w:rPr>
+      </w:pPr>
+    </w:p>
+    <w:p>
+      <w:pPr>
+        <w:pStyle w:val="Heading3"/>
+      </w:pPr>
+      <w:bookmarkStart w:id="8" w:name="_Toc275363056"/>
+      <w:r>
+        <w:t>Apostas</w:t>
+      </w:r>
+      <w:bookmarkEnd w:id="8"/>
+    </w:p>
+    <w:p>
+      <w:pPr>
+        <w:rPr>
+          <w:rFonts w:cstheme="minorHAnsi"/>
           <w:lang w:val="en-US"/>
         </w:rPr>
       </w:pPr>
-      <w:r>
-        <w:rPr>
-          <w:rFonts w:ascii="Courier New" w:hAnsi="Courier New" w:cs="Courier New"/>
-          <w:color w:val="000000"/>
-          <w:sz w:val="20"/>
-          <w:szCs w:val="20"/>
+    </w:p>
+    <w:p>
+      <w:pPr>
+        <w:jc w:val="center"/>
+        <w:rPr>
+          <w:rFonts w:cstheme="minorHAnsi"/>
+          <w:color w:val="000000"/>
           <w:lang w:val="en-US"/>
         </w:rPr>
-        <w:t>MAIN MENU:</w:t>
-      </w:r>
-    </w:p>
-    <w:p>
-      <w:pPr>
-        <w:autoSpaceDE w:val="0"/>
-        <w:autoSpaceDN w:val="0"/>
-        <w:adjustRightInd w:val="0"/>
-        <w:spacing w:line="240" w:lineRule="auto"/>
-        <w:ind w:firstLine="0"/>
-        <w:rPr>
-          <w:rFonts w:ascii="Courier New" w:hAnsi="Courier New" w:cs="Courier New"/>
-          <w:sz w:val="20"/>
-          <w:szCs w:val="20"/>
+      </w:pPr>
+      <w:proofErr w:type="gramStart"/>
+      <w:r>
+        <w:rPr>
+          <w:rFonts w:cstheme="minorHAnsi"/>
+          <w:color w:val="000000"/>
           <w:lang w:val="en-US"/>
         </w:rPr>
-      </w:pPr>
-      <w:r>
-        <w:rPr>
-          <w:rFonts w:ascii="Courier New" w:hAnsi="Courier New" w:cs="Courier New"/>
-          <w:color w:val="000000"/>
-          <w:sz w:val="20"/>
-          <w:szCs w:val="20"/>
-          <w:lang w:val="en-US"/>
-        </w:rPr>
-        <w:t>1. Show the current credit of the user: show credits</w:t>
-      </w:r>
-    </w:p>
-    <w:p>
-      <w:pPr>
-        <w:autoSpaceDE w:val="0"/>
-        <w:autoSpaceDN w:val="0"/>
-        <w:adjustRightInd w:val="0"/>
-        <w:spacing w:line="240" w:lineRule="auto"/>
-        <w:ind w:firstLine="0"/>
-        <w:rPr>
-          <w:rFonts w:ascii="Courier New" w:hAnsi="Courier New" w:cs="Courier New"/>
-          <w:sz w:val="20"/>
-          <w:szCs w:val="20"/>
-          <w:lang w:val="en-US"/>
-        </w:rPr>
-      </w:pPr>
-      <w:r>
-        <w:rPr>
-          <w:rFonts w:ascii="Courier New" w:hAnsi="Courier New" w:cs="Courier New"/>
-          <w:color w:val="000000"/>
-          <w:sz w:val="20"/>
-          <w:szCs w:val="20"/>
-          <w:lang w:val="en-US"/>
-        </w:rPr>
-        <w:t>2. Reset user credits to 100Cr:</w:t>
-      </w:r>
-    </w:p>
-    <w:p>
-      <w:pPr>
-        <w:autoSpaceDE w:val="0"/>
-        <w:autoSpaceDN w:val="0"/>
-        <w:adjustRightInd w:val="0"/>
-        <w:spacing w:line="240" w:lineRule="auto"/>
-        <w:ind w:firstLine="0"/>
-        <w:rPr>
-          <w:rFonts w:ascii="Courier New" w:hAnsi="Courier New" w:cs="Courier New"/>
-          <w:sz w:val="20"/>
-          <w:szCs w:val="20"/>
-          <w:lang w:val="en-US"/>
-        </w:rPr>
-      </w:pPr>
-      <w:r>
-        <w:rPr>
-          <w:rFonts w:ascii="Courier New" w:hAnsi="Courier New" w:cs="Courier New"/>
-          <w:color w:val="000000"/>
-          <w:sz w:val="20"/>
-          <w:szCs w:val="20"/>
-          <w:lang w:val="en-US"/>
-        </w:rPr>
-        <w:tab/>
-      </w:r>
-      <w:proofErr w:type="gramStart"/>
-      <w:r>
-        <w:rPr>
-          <w:rFonts w:ascii="Courier New" w:hAnsi="Courier New" w:cs="Courier New"/>
-          <w:color w:val="000000"/>
-          <w:sz w:val="20"/>
-          <w:szCs w:val="20"/>
-          <w:lang w:val="en-US"/>
-        </w:rPr>
-        <w:t>reset</w:t>
+        <w:t>bet</w:t>
       </w:r>
       <w:proofErr w:type="gramEnd"/>
-    </w:p>
-    <w:p>
-      <w:pPr>
-        <w:autoSpaceDE w:val="0"/>
-        <w:autoSpaceDN w:val="0"/>
-        <w:adjustRightInd w:val="0"/>
-        <w:spacing w:line="240" w:lineRule="auto"/>
-        <w:ind w:firstLine="0"/>
-        <w:rPr>
-          <w:rFonts w:ascii="Courier New" w:hAnsi="Courier New" w:cs="Courier New"/>
-          <w:sz w:val="20"/>
-          <w:szCs w:val="20"/>
-          <w:lang w:val="en-US"/>
-        </w:rPr>
-      </w:pPr>
-      <w:r>
-        <w:rPr>
-          <w:rFonts w:ascii="Courier New" w:hAnsi="Courier New" w:cs="Courier New"/>
-          <w:color w:val="000000"/>
-          <w:sz w:val="20"/>
-          <w:szCs w:val="20"/>
-          <w:lang w:val="en-US"/>
-        </w:rPr>
-        <w:t>3. View Current Matches:</w:t>
-      </w:r>
-    </w:p>
-    <w:p>
-      <w:pPr>
-        <w:autoSpaceDE w:val="0"/>
-        <w:autoSpaceDN w:val="0"/>
-        <w:adjustRightInd w:val="0"/>
-        <w:spacing w:line="240" w:lineRule="auto"/>
-        <w:ind w:firstLine="0"/>
-        <w:rPr>
-          <w:rFonts w:ascii="Courier New" w:hAnsi="Courier New" w:cs="Courier New"/>
-          <w:sz w:val="20"/>
-          <w:szCs w:val="20"/>
-          <w:lang w:val="en-US"/>
-        </w:rPr>
-      </w:pPr>
-      <w:r>
-        <w:rPr>
-          <w:rFonts w:ascii="Courier New" w:hAnsi="Courier New" w:cs="Courier New"/>
-          <w:color w:val="000000"/>
-          <w:sz w:val="20"/>
-          <w:szCs w:val="20"/>
-          <w:lang w:val="en-US"/>
-        </w:rPr>
-        <w:tab/>
-      </w:r>
-      <w:proofErr w:type="gramStart"/>
-      <w:r>
-        <w:rPr>
-          <w:rFonts w:ascii="Courier New" w:hAnsi="Courier New" w:cs="Courier New"/>
-          <w:color w:val="000000"/>
-          <w:sz w:val="20"/>
-          <w:szCs w:val="20"/>
-          <w:lang w:val="en-US"/>
-        </w:rPr>
-        <w:t>show</w:t>
-      </w:r>
-      <w:proofErr w:type="gramEnd"/>
-      <w:r>
-        <w:rPr>
-          <w:rFonts w:ascii="Courier New" w:hAnsi="Courier New" w:cs="Courier New"/>
-          <w:color w:val="000000"/>
-          <w:sz w:val="20"/>
-          <w:szCs w:val="20"/>
-          <w:lang w:val="en-US"/>
-        </w:rPr>
-        <w:t xml:space="preserve"> matches</w:t>
-      </w:r>
-    </w:p>
-    <w:p>
-      <w:pPr>
-        <w:autoSpaceDE w:val="0"/>
-        <w:autoSpaceDN w:val="0"/>
-        <w:adjustRightInd w:val="0"/>
-        <w:spacing w:line="240" w:lineRule="auto"/>
-        <w:ind w:firstLine="0"/>
-        <w:rPr>
-          <w:rFonts w:ascii="Courier New" w:hAnsi="Courier New" w:cs="Courier New"/>
-          <w:sz w:val="20"/>
-          <w:szCs w:val="20"/>
-          <w:lang w:val="en-US"/>
-        </w:rPr>
-      </w:pPr>
-      <w:r>
-        <w:rPr>
-          <w:rFonts w:ascii="Courier New" w:hAnsi="Courier New" w:cs="Courier New"/>
-          <w:color w:val="000000"/>
-          <w:sz w:val="20"/>
-          <w:szCs w:val="20"/>
-          <w:lang w:val="en-US"/>
-        </w:rPr>
-        <w:t>4. Make a Bet:</w:t>
-      </w:r>
-    </w:p>
-    <w:p>
-      <w:pPr>
-        <w:autoSpaceDE w:val="0"/>
-        <w:autoSpaceDN w:val="0"/>
-        <w:adjustRightInd w:val="0"/>
-        <w:spacing w:line="240" w:lineRule="auto"/>
-        <w:ind w:firstLine="0"/>
-        <w:rPr>
-          <w:rFonts w:ascii="Courier New" w:hAnsi="Courier New" w:cs="Courier New"/>
-          <w:sz w:val="20"/>
-          <w:szCs w:val="20"/>
-          <w:lang w:val="en-US"/>
-        </w:rPr>
-      </w:pPr>
-      <w:r>
-        <w:rPr>
-          <w:rFonts w:ascii="Courier New" w:hAnsi="Courier New" w:cs="Courier New"/>
-          <w:color w:val="000000"/>
-          <w:sz w:val="20"/>
-          <w:szCs w:val="20"/>
-          <w:lang w:val="en-US"/>
-        </w:rPr>
-        <w:tab/>
-      </w:r>
-      <w:proofErr w:type="gramStart"/>
-      <w:r>
-        <w:rPr>
-          <w:rFonts w:ascii="Courier New" w:hAnsi="Courier New" w:cs="Courier New"/>
-          <w:color w:val="000000"/>
-          <w:sz w:val="20"/>
-          <w:szCs w:val="20"/>
-          <w:lang w:val="en-US"/>
-        </w:rPr>
-        <w:t>bet</w:t>
-      </w:r>
-      <w:proofErr w:type="gramEnd"/>
-      <w:r>
-        <w:rPr>
-          <w:rFonts w:ascii="Courier New" w:hAnsi="Courier New" w:cs="Courier New"/>
-          <w:color w:val="000000"/>
-          <w:sz w:val="20"/>
-          <w:szCs w:val="20"/>
-          <w:lang w:val="en-US"/>
-        </w:rPr>
-        <w:t xml:space="preserve"> [match number] [1 x 2] [credits]</w:t>
-      </w:r>
-    </w:p>
-    <w:p>
-      <w:pPr>
-        <w:autoSpaceDE w:val="0"/>
-        <w:autoSpaceDN w:val="0"/>
-        <w:adjustRightInd w:val="0"/>
-        <w:spacing w:line="240" w:lineRule="auto"/>
-        <w:ind w:firstLine="0"/>
-        <w:rPr>
-          <w:rFonts w:ascii="Courier New" w:hAnsi="Courier New" w:cs="Courier New"/>
-          <w:sz w:val="20"/>
-          <w:szCs w:val="20"/>
-          <w:lang w:val="en-US"/>
-        </w:rPr>
-      </w:pPr>
-      <w:r>
-        <w:rPr>
-          <w:rFonts w:ascii="Courier New" w:hAnsi="Courier New" w:cs="Courier New"/>
-          <w:color w:val="000000"/>
-          <w:sz w:val="20"/>
-          <w:szCs w:val="20"/>
-          <w:lang w:val="en-US"/>
-        </w:rPr>
-        <w:t>5. Show Online Users:</w:t>
-      </w:r>
-    </w:p>
-    <w:p>
-      <w:pPr>
-        <w:autoSpaceDE w:val="0"/>
-        <w:autoSpaceDN w:val="0"/>
-        <w:adjustRightInd w:val="0"/>
-        <w:spacing w:line="240" w:lineRule="auto"/>
-        <w:ind w:firstLine="0"/>
-        <w:rPr>
-          <w:rFonts w:ascii="Courier New" w:hAnsi="Courier New" w:cs="Courier New"/>
-          <w:sz w:val="20"/>
-          <w:szCs w:val="20"/>
-          <w:lang w:val="en-US"/>
-        </w:rPr>
-      </w:pPr>
-      <w:r>
-        <w:rPr>
-          <w:rFonts w:ascii="Courier New" w:hAnsi="Courier New" w:cs="Courier New"/>
-          <w:color w:val="000000"/>
-          <w:sz w:val="20"/>
-          <w:szCs w:val="20"/>
-          <w:lang w:val="en-US"/>
-        </w:rPr>
-        <w:tab/>
-      </w:r>
-      <w:proofErr w:type="gramStart"/>
-      <w:r>
-        <w:rPr>
-          <w:rFonts w:ascii="Courier New" w:hAnsi="Courier New" w:cs="Courier New"/>
-          <w:color w:val="000000"/>
-          <w:sz w:val="20"/>
-          <w:szCs w:val="20"/>
-          <w:lang w:val="en-US"/>
-        </w:rPr>
-        <w:t>show</w:t>
-      </w:r>
-      <w:proofErr w:type="gramEnd"/>
-      <w:r>
-        <w:rPr>
-          <w:rFonts w:ascii="Courier New" w:hAnsi="Courier New" w:cs="Courier New"/>
-          <w:color w:val="000000"/>
-          <w:sz w:val="20"/>
-          <w:szCs w:val="20"/>
-          <w:lang w:val="en-US"/>
-        </w:rPr>
-        <w:t xml:space="preserve"> users</w:t>
-      </w:r>
-    </w:p>
-    <w:p>
-      <w:pPr>
-        <w:autoSpaceDE w:val="0"/>
-        <w:autoSpaceDN w:val="0"/>
-        <w:adjustRightInd w:val="0"/>
-        <w:spacing w:line="240" w:lineRule="auto"/>
-        <w:ind w:firstLine="0"/>
-        <w:rPr>
-          <w:rFonts w:ascii="Courier New" w:hAnsi="Courier New" w:cs="Courier New"/>
-          <w:sz w:val="20"/>
-          <w:szCs w:val="20"/>
-          <w:lang w:val="en-US"/>
-        </w:rPr>
-      </w:pPr>
-      <w:r>
-        <w:rPr>
-          <w:rFonts w:ascii="Courier New" w:hAnsi="Courier New" w:cs="Courier New"/>
-          <w:color w:val="000000"/>
-          <w:sz w:val="20"/>
-          <w:szCs w:val="20"/>
-          <w:lang w:val="en-US"/>
-        </w:rPr>
-        <w:t>6. Send message to specific user:</w:t>
-      </w:r>
-    </w:p>
-    <w:p>
-      <w:pPr>
-        <w:autoSpaceDE w:val="0"/>
-        <w:autoSpaceDN w:val="0"/>
-        <w:adjustRightInd w:val="0"/>
-        <w:spacing w:line="240" w:lineRule="auto"/>
-        <w:ind w:firstLine="0"/>
-        <w:rPr>
-          <w:rFonts w:ascii="Courier New" w:hAnsi="Courier New" w:cs="Courier New"/>
-          <w:sz w:val="20"/>
-          <w:szCs w:val="20"/>
-          <w:lang w:val="en-US"/>
-        </w:rPr>
-      </w:pPr>
-      <w:r>
-        <w:rPr>
-          <w:rFonts w:ascii="Courier New" w:hAnsi="Courier New" w:cs="Courier New"/>
-          <w:color w:val="000000"/>
-          <w:sz w:val="20"/>
-          <w:szCs w:val="20"/>
-          <w:lang w:val="en-US"/>
-        </w:rPr>
-        <w:tab/>
-      </w:r>
-      <w:proofErr w:type="gramStart"/>
-      <w:r>
-        <w:rPr>
-          <w:rFonts w:ascii="Courier New" w:hAnsi="Courier New" w:cs="Courier New"/>
-          <w:color w:val="000000"/>
-          <w:sz w:val="20"/>
-          <w:szCs w:val="20"/>
-          <w:lang w:val="en-US"/>
-        </w:rPr>
-        <w:t>send</w:t>
-      </w:r>
-      <w:proofErr w:type="gramEnd"/>
-      <w:r>
-        <w:rPr>
-          <w:rFonts w:ascii="Courier New" w:hAnsi="Courier New" w:cs="Courier New"/>
-          <w:color w:val="000000"/>
-          <w:sz w:val="20"/>
-          <w:szCs w:val="20"/>
-          <w:lang w:val="en-US"/>
-        </w:rPr>
-        <w:t xml:space="preserve"> [user] '[message]'</w:t>
-      </w:r>
-    </w:p>
-    <w:p>
-      <w:pPr>
-        <w:autoSpaceDE w:val="0"/>
-        <w:autoSpaceDN w:val="0"/>
-        <w:adjustRightInd w:val="0"/>
-        <w:spacing w:line="240" w:lineRule="auto"/>
-        <w:ind w:firstLine="0"/>
-        <w:rPr>
-          <w:rFonts w:ascii="Courier New" w:hAnsi="Courier New" w:cs="Courier New"/>
-          <w:sz w:val="20"/>
-          <w:szCs w:val="20"/>
-          <w:lang w:val="en-US"/>
-        </w:rPr>
-      </w:pPr>
-      <w:r>
-        <w:rPr>
-          <w:rFonts w:ascii="Courier New" w:hAnsi="Courier New" w:cs="Courier New"/>
-          <w:color w:val="000000"/>
-          <w:sz w:val="20"/>
-          <w:szCs w:val="20"/>
-          <w:lang w:val="en-US"/>
-        </w:rPr>
-        <w:lastRenderedPageBreak/>
-        <w:t>7. Send message to all users:</w:t>
-      </w:r>
-    </w:p>
-    <w:p>
-      <w:pPr>
-        <w:autoSpaceDE w:val="0"/>
-        <w:autoSpaceDN w:val="0"/>
-        <w:adjustRightInd w:val="0"/>
-        <w:spacing w:line="240" w:lineRule="auto"/>
-        <w:ind w:firstLine="0"/>
-        <w:rPr>
-          <w:rFonts w:ascii="Courier New" w:hAnsi="Courier New" w:cs="Courier New"/>
-          <w:sz w:val="20"/>
-          <w:szCs w:val="20"/>
-          <w:lang w:val="en-US"/>
-        </w:rPr>
-      </w:pPr>
-      <w:r>
-        <w:rPr>
-          <w:rFonts w:ascii="Courier New" w:hAnsi="Courier New" w:cs="Courier New"/>
-          <w:color w:val="000000"/>
-          <w:sz w:val="20"/>
-          <w:szCs w:val="20"/>
-          <w:lang w:val="en-US"/>
-        </w:rPr>
-        <w:tab/>
-      </w:r>
-      <w:proofErr w:type="gramStart"/>
-      <w:r>
-        <w:rPr>
-          <w:rFonts w:ascii="Courier New" w:hAnsi="Courier New" w:cs="Courier New"/>
-          <w:color w:val="000000"/>
-          <w:sz w:val="20"/>
-          <w:szCs w:val="20"/>
-          <w:lang w:val="en-US"/>
-        </w:rPr>
-        <w:t>send</w:t>
-      </w:r>
-      <w:proofErr w:type="gramEnd"/>
-      <w:r>
-        <w:rPr>
-          <w:rFonts w:ascii="Courier New" w:hAnsi="Courier New" w:cs="Courier New"/>
-          <w:color w:val="000000"/>
-          <w:sz w:val="20"/>
-          <w:szCs w:val="20"/>
-          <w:lang w:val="en-US"/>
-        </w:rPr>
-        <w:t xml:space="preserve"> all '[message]'</w:t>
-      </w:r>
-    </w:p>
-    <w:p>
-      <w:pPr>
-        <w:autoSpaceDE w:val="0"/>
-        <w:autoSpaceDN w:val="0"/>
-        <w:adjustRightInd w:val="0"/>
-        <w:spacing w:line="240" w:lineRule="auto"/>
-        <w:ind w:firstLine="0"/>
-        <w:rPr>
-          <w:rFonts w:ascii="Courier New" w:hAnsi="Courier New" w:cs="Courier New"/>
-          <w:sz w:val="20"/>
-          <w:szCs w:val="20"/>
-          <w:lang w:val="en-US"/>
-        </w:rPr>
-      </w:pPr>
-      <w:r>
-        <w:rPr>
-          <w:rFonts w:ascii="Courier New" w:hAnsi="Courier New" w:cs="Courier New"/>
-          <w:color w:val="000000"/>
-          <w:sz w:val="20"/>
-          <w:szCs w:val="20"/>
-          <w:lang w:val="en-US"/>
-        </w:rPr>
-        <w:t>8. Print the menu options:</w:t>
-      </w:r>
-    </w:p>
-    <w:p>
-      <w:pPr>
-        <w:autoSpaceDE w:val="0"/>
-        <w:autoSpaceDN w:val="0"/>
-        <w:adjustRightInd w:val="0"/>
-        <w:spacing w:line="240" w:lineRule="auto"/>
-        <w:ind w:firstLine="0"/>
-        <w:rPr>
-          <w:rFonts w:ascii="Courier New" w:hAnsi="Courier New" w:cs="Courier New"/>
-          <w:sz w:val="20"/>
-          <w:szCs w:val="20"/>
-          <w:lang w:val="en-US"/>
-        </w:rPr>
-      </w:pPr>
-      <w:r>
-        <w:rPr>
-          <w:rFonts w:ascii="Courier New" w:hAnsi="Courier New" w:cs="Courier New"/>
-          <w:color w:val="000000"/>
-          <w:sz w:val="20"/>
-          <w:szCs w:val="20"/>
-          <w:lang w:val="en-US"/>
-        </w:rPr>
-        <w:tab/>
-      </w:r>
-      <w:proofErr w:type="gramStart"/>
-      <w:r>
-        <w:rPr>
-          <w:rFonts w:ascii="Courier New" w:hAnsi="Courier New" w:cs="Courier New"/>
-          <w:color w:val="000000"/>
-          <w:sz w:val="20"/>
-          <w:szCs w:val="20"/>
-          <w:lang w:val="en-US"/>
-        </w:rPr>
-        <w:t>show</w:t>
-      </w:r>
-      <w:proofErr w:type="gramEnd"/>
-      <w:r>
-        <w:rPr>
-          <w:rFonts w:ascii="Courier New" w:hAnsi="Courier New" w:cs="Courier New"/>
-          <w:color w:val="000000"/>
-          <w:sz w:val="20"/>
-          <w:szCs w:val="20"/>
-          <w:lang w:val="en-US"/>
-        </w:rPr>
-        <w:t xml:space="preserve"> menu</w:t>
-      </w:r>
-    </w:p>
-    <w:p>
-      <w:pPr>
-        <w:autoSpaceDE w:val="0"/>
-        <w:autoSpaceDN w:val="0"/>
-        <w:adjustRightInd w:val="0"/>
-        <w:spacing w:line="240" w:lineRule="auto"/>
-        <w:ind w:firstLine="0"/>
-        <w:rPr>
-          <w:rFonts w:ascii="Courier New" w:hAnsi="Courier New" w:cs="Courier New"/>
-          <w:sz w:val="20"/>
-          <w:szCs w:val="20"/>
-          <w:lang w:val="en-US"/>
-        </w:rPr>
-      </w:pPr>
-      <w:r>
-        <w:rPr>
-          <w:rFonts w:ascii="Courier New" w:hAnsi="Courier New" w:cs="Courier New"/>
-          <w:color w:val="000000"/>
-          <w:sz w:val="20"/>
-          <w:szCs w:val="20"/>
-          <w:lang w:val="en-US"/>
-        </w:rPr>
-        <w:t>9. Leave the program:</w:t>
-      </w:r>
-    </w:p>
-    <w:p>
-      <w:pPr>
-        <w:ind w:firstLine="708"/>
-        <w:rPr>
-          <w:rFonts w:ascii="Courier New" w:hAnsi="Courier New" w:cs="Courier New"/>
-          <w:color w:val="000000"/>
-          <w:sz w:val="20"/>
-          <w:szCs w:val="20"/>
-        </w:rPr>
-      </w:pPr>
-      <w:r>
-        <w:rPr>
-          <w:rFonts w:ascii="Courier New" w:hAnsi="Courier New" w:cs="Courier New"/>
-          <w:color w:val="000000"/>
-          <w:sz w:val="20"/>
-          <w:szCs w:val="20"/>
-        </w:rPr>
-        <w:t>E</w:t>
-      </w:r>
-      <w:r>
-        <w:rPr>
-          <w:rFonts w:ascii="Courier New" w:hAnsi="Courier New" w:cs="Courier New"/>
-          <w:color w:val="000000"/>
-          <w:sz w:val="20"/>
-          <w:szCs w:val="20"/>
-        </w:rPr>
-        <w:t>xit</w:t>
-      </w:r>
-    </w:p>
-    <w:p>
-      <w:pPr>
-        <w:ind w:firstLine="708"/>
-        <w:rPr>
-          <w:rFonts w:ascii="Courier New" w:hAnsi="Courier New" w:cs="Courier New"/>
-          <w:color w:val="000000"/>
-          <w:sz w:val="20"/>
-          <w:szCs w:val="20"/>
-        </w:rPr>
-      </w:pPr>
-    </w:p>
-    <w:p>
-      <w:pPr>
-        <w:ind w:firstLine="708"/>
-        <w:jc w:val="both"/>
-        <w:rPr>
-          <w:rFonts w:cstheme="minorHAnsi"/>
-          <w:color w:val="000000"/>
-        </w:rPr>
-      </w:pPr>
-      <w:r>
-        <w:rPr>
-          <w:rFonts w:cstheme="minorHAnsi"/>
-          <w:color w:val="000000"/>
-        </w:rPr>
-        <w:t xml:space="preserve">Assim que a sua autenticação seja validada irá surgir um menu com um aspecto idênticao ao acima apresentado. Neste momento está pronto a </w:t>
-      </w:r>
-      <w:r>
-        <w:rPr>
-          <w:rFonts w:cstheme="minorHAnsi"/>
-          <w:color w:val="000000"/>
-        </w:rPr>
-        <w:t>usufruir de todas as funcionalidades do serviço betAndUin.</w:t>
-      </w:r>
-    </w:p>
-    <w:p>
-      <w:pPr>
-        <w:ind w:firstLine="708"/>
-        <w:jc w:val="both"/>
-        <w:rPr>
-          <w:rFonts w:cstheme="minorHAnsi"/>
-          <w:color w:val="000000"/>
-        </w:rPr>
-      </w:pPr>
-    </w:p>
-    <w:p>
-      <w:pPr>
-        <w:pStyle w:val="Heading3"/>
-      </w:pPr>
-      <w:bookmarkStart w:id="6" w:name="_Toc275363053"/>
-      <w:r>
-        <w:t>Apresentação dos créditos disponíveis</w:t>
-      </w:r>
-      <w:bookmarkEnd w:id="6"/>
-    </w:p>
-    <w:p>
-      <w:pPr>
-        <w:rPr>
-          <w:rFonts w:cstheme="minorHAnsi"/>
-        </w:rPr>
-      </w:pPr>
-    </w:p>
-    <w:p>
-      <w:pPr>
-        <w:jc w:val="center"/>
-        <w:rPr>
-          <w:rFonts w:cstheme="minorHAnsi"/>
-          <w:color w:val="000000"/>
-          <w:sz w:val="20"/>
-          <w:szCs w:val="20"/>
-        </w:rPr>
-      </w:pPr>
-      <w:r>
-        <w:rPr>
-          <w:rFonts w:cstheme="minorHAnsi"/>
-          <w:color w:val="000000"/>
-          <w:sz w:val="20"/>
-          <w:szCs w:val="20"/>
-        </w:rPr>
-        <w:t>show credits</w:t>
-      </w:r>
-    </w:p>
-    <w:p>
-      <w:pPr>
-        <w:jc w:val="center"/>
-        <w:rPr>
-          <w:rFonts w:cstheme="minorHAnsi"/>
-          <w:color w:val="000000"/>
-          <w:sz w:val="20"/>
-          <w:szCs w:val="20"/>
-        </w:rPr>
-      </w:pPr>
-    </w:p>
-    <w:p>
-      <w:pPr>
-        <w:jc w:val="both"/>
-        <w:rPr>
-          <w:rFonts w:cstheme="minorHAnsi"/>
-          <w:color w:val="000000"/>
-          <w:sz w:val="20"/>
-          <w:szCs w:val="20"/>
-        </w:rPr>
-      </w:pPr>
-      <w:r>
-        <w:rPr>
-          <w:rFonts w:cstheme="minorHAnsi"/>
-          <w:color w:val="000000"/>
-          <w:sz w:val="20"/>
-          <w:szCs w:val="20"/>
-        </w:rPr>
-        <w:t>Informa o utilizador sobre o número de créditos que possui na sua conta.</w:t>
-      </w:r>
-    </w:p>
-    <w:p>
-      <w:pPr>
-        <w:jc w:val="both"/>
-        <w:rPr>
-          <w:rFonts w:cstheme="minorHAnsi"/>
-        </w:rPr>
-      </w:pPr>
-    </w:p>
-    <w:p>
-      <w:pPr>
-        <w:pStyle w:val="Heading3"/>
-      </w:pPr>
-      <w:bookmarkStart w:id="7" w:name="_Toc275363054"/>
-      <w:r>
-        <w:t>Reset dos créditos</w:t>
-      </w:r>
-      <w:bookmarkEnd w:id="7"/>
-    </w:p>
-    <w:p>
-      <w:pPr>
-        <w:rPr>
-          <w:rFonts w:cstheme="minorHAnsi"/>
-        </w:rPr>
-      </w:pPr>
-    </w:p>
-    <w:p>
-      <w:pPr>
-        <w:jc w:val="center"/>
-        <w:rPr>
-          <w:rFonts w:cstheme="minorHAnsi"/>
-          <w:color w:val="000000"/>
-          <w:sz w:val="20"/>
-          <w:szCs w:val="20"/>
-        </w:rPr>
-      </w:pPr>
-      <w:r>
-        <w:rPr>
-          <w:rFonts w:cstheme="minorHAnsi"/>
-          <w:color w:val="000000"/>
-          <w:sz w:val="20"/>
-          <w:szCs w:val="20"/>
-        </w:rPr>
-        <w:t>reset</w:t>
-      </w:r>
-      <w:r>
-        <w:rPr>
-          <w:rFonts w:cstheme="minorHAnsi"/>
-          <w:color w:val="000000"/>
-          <w:sz w:val="20"/>
-          <w:szCs w:val="20"/>
-        </w:rPr>
-        <w:t xml:space="preserve"> credits</w:t>
-      </w:r>
-    </w:p>
-    <w:p>
-      <w:pPr>
-        <w:jc w:val="both"/>
-        <w:rPr>
-          <w:rFonts w:cstheme="minorHAnsi"/>
-          <w:color w:val="000000"/>
-          <w:sz w:val="20"/>
-          <w:szCs w:val="20"/>
-        </w:rPr>
-      </w:pPr>
-    </w:p>
-    <w:p>
-      <w:pPr>
-        <w:jc w:val="both"/>
-        <w:rPr>
-          <w:rFonts w:cstheme="minorHAnsi"/>
-          <w:color w:val="000000"/>
-          <w:sz w:val="20"/>
-          <w:szCs w:val="20"/>
-        </w:rPr>
-      </w:pPr>
-      <w:r>
-        <w:rPr>
-          <w:rFonts w:cstheme="minorHAnsi"/>
-          <w:color w:val="000000"/>
-          <w:sz w:val="20"/>
-          <w:szCs w:val="20"/>
-        </w:rPr>
-        <w:t>Permite que ao utilizador estabelecer os créditos da sua conta pessoal em 100 unidades. Este valor é considerado irrelevante, tendo em visto apenas incentivar os utilizadores a iniciarem-se ao jogo.</w:t>
-      </w:r>
-    </w:p>
-    <w:p>
-      <w:pPr>
-        <w:jc w:val="both"/>
-        <w:rPr>
-          <w:rFonts w:cstheme="minorHAnsi"/>
-          <w:color w:val="000000"/>
-          <w:sz w:val="20"/>
-          <w:szCs w:val="20"/>
-        </w:rPr>
-      </w:pPr>
-    </w:p>
-    <w:p>
-      <w:pPr>
-        <w:pStyle w:val="Heading3"/>
-      </w:pPr>
-      <w:bookmarkStart w:id="8" w:name="_Toc275363055"/>
-      <w:r>
-        <w:t>Jogos a decorrer</w:t>
-      </w:r>
-      <w:bookmarkEnd w:id="8"/>
-    </w:p>
-    <w:p>
-      <w:pPr>
-        <w:rPr>
-          <w:rFonts w:cstheme="minorHAnsi"/>
-        </w:rPr>
-      </w:pPr>
-    </w:p>
-    <w:p>
-      <w:pPr>
-        <w:jc w:val="center"/>
-        <w:rPr>
-          <w:rFonts w:cstheme="minorHAnsi"/>
-          <w:color w:val="000000"/>
-          <w:sz w:val="20"/>
-          <w:szCs w:val="20"/>
-        </w:rPr>
-      </w:pPr>
-      <w:r>
-        <w:rPr>
-          <w:rFonts w:cstheme="minorHAnsi"/>
-          <w:color w:val="000000"/>
-          <w:sz w:val="20"/>
-          <w:szCs w:val="20"/>
-        </w:rPr>
-        <w:t xml:space="preserve">show </w:t>
-      </w:r>
-      <w:r>
-        <w:rPr>
-          <w:rFonts w:cstheme="minorHAnsi"/>
-          <w:color w:val="000000"/>
-          <w:sz w:val="20"/>
-          <w:szCs w:val="20"/>
-        </w:rPr>
-        <w:t>matches</w:t>
-      </w:r>
-    </w:p>
-    <w:p>
-      <w:pPr>
-        <w:jc w:val="center"/>
-        <w:rPr>
-          <w:rFonts w:cstheme="minorHAnsi"/>
-          <w:color w:val="000000"/>
-          <w:sz w:val="20"/>
-          <w:szCs w:val="20"/>
-        </w:rPr>
-      </w:pPr>
-    </w:p>
-    <w:p>
-      <w:pPr>
-        <w:jc w:val="both"/>
-        <w:rPr>
-          <w:rFonts w:cstheme="minorHAnsi"/>
-          <w:color w:val="000000"/>
-          <w:sz w:val="20"/>
-          <w:szCs w:val="20"/>
-        </w:rPr>
-      </w:pPr>
-      <w:r>
-        <w:rPr>
-          <w:rFonts w:cstheme="minorHAnsi"/>
-          <w:color w:val="000000"/>
-          <w:sz w:val="20"/>
-          <w:szCs w:val="20"/>
-        </w:rPr>
-        <w:t xml:space="preserve">Informa o utilizador sobre </w:t>
-      </w:r>
-      <w:r>
-        <w:rPr>
-          <w:rFonts w:cstheme="minorHAnsi"/>
-          <w:color w:val="000000"/>
-          <w:sz w:val="20"/>
-          <w:szCs w:val="20"/>
-        </w:rPr>
-        <w:t>os jogos que estão a decorrer no momento. Cada jogo possui um número que o identifica para que possam ser feitas apostas neste mesmo.</w:t>
-      </w:r>
-      <w:r>
-        <w:rPr>
-          <w:rFonts w:cstheme="minorHAnsi"/>
-          <w:color w:val="000000"/>
-          <w:sz w:val="20"/>
-          <w:szCs w:val="20"/>
-        </w:rPr>
-        <w:t xml:space="preserve"> O a equipa que joga em casa é sempre apresentada em primeiro, seguida da equipa visitante.</w:t>
-      </w:r>
-    </w:p>
-    <w:p>
-      <w:pPr>
-        <w:jc w:val="both"/>
-        <w:rPr>
-          <w:rFonts w:cstheme="minorHAnsi"/>
-        </w:rPr>
-      </w:pPr>
-    </w:p>
-    <w:p>
-      <w:pPr>
-        <w:jc w:val="both"/>
-        <w:rPr>
-          <w:rFonts w:cstheme="minorHAnsi"/>
-        </w:rPr>
-      </w:pPr>
-    </w:p>
-    <w:p>
-      <w:pPr>
-        <w:pStyle w:val="Heading3"/>
-      </w:pPr>
-      <w:bookmarkStart w:id="9" w:name="_Toc275363056"/>
-      <w:r>
-        <w:t>Apostas</w:t>
-      </w:r>
-      <w:bookmarkEnd w:id="9"/>
-    </w:p>
-    <w:p>
-      <w:pPr>
-        <w:rPr>
-          <w:rFonts w:cstheme="minorHAnsi"/>
-          <w:lang w:val="en-US"/>
-        </w:rPr>
-      </w:pPr>
-    </w:p>
-    <w:p>
-      <w:pPr>
-        <w:jc w:val="center"/>
-        <w:rPr>
-          <w:rFonts w:cstheme="minorHAnsi"/>
-          <w:color w:val="000000"/>
-          <w:sz w:val="20"/>
-          <w:szCs w:val="20"/>
-          <w:lang w:val="en-US"/>
-        </w:rPr>
-      </w:pPr>
-      <w:proofErr w:type="gramStart"/>
-      <w:r>
-        <w:rPr>
-          <w:rFonts w:cstheme="minorHAnsi"/>
-          <w:color w:val="000000"/>
-          <w:sz w:val="20"/>
-          <w:szCs w:val="20"/>
-          <w:lang w:val="en-US"/>
-        </w:rPr>
-        <w:t>bet</w:t>
-      </w:r>
-      <w:proofErr w:type="gramEnd"/>
-      <w:r>
-        <w:rPr>
-          <w:rFonts w:cstheme="minorHAnsi"/>
-          <w:color w:val="000000"/>
-          <w:sz w:val="20"/>
-          <w:szCs w:val="20"/>
+      <w:r>
+        <w:rPr>
+          <w:rFonts w:cstheme="minorHAnsi"/>
+          <w:color w:val="000000"/>
           <w:lang w:val="en-US"/>
         </w:rPr>
         <w:t xml:space="preserve"> [match number] [1 x 2] [credits]</w:t>
@@ -3054,7 +3634,6 @@
         </w:numPr>
       </w:pPr>
       <w:r>
-        <w:lastRenderedPageBreak/>
         <w:t>Caso o palpite seja certeiro, o utilizador ganha o triplo do valor apostado, caso contrário perde o valor apostado.</w:t>
       </w:r>
       <w:r>
@@ -3070,12 +3649,9 @@
       <w:pPr>
         <w:pStyle w:val="Heading3"/>
       </w:pPr>
-      <w:bookmarkStart w:id="10" w:name="_Toc275363057"/>
-      <w:r>
-        <w:t xml:space="preserve">Apresentação dos </w:t>
-      </w:r>
-      <w:r>
-        <w:t xml:space="preserve">utilizadores </w:t>
+      <w:bookmarkStart w:id="9" w:name="_Toc275363057"/>
+      <w:r>
+        <w:t xml:space="preserve">Apresentação dos utilizadores </w:t>
       </w:r>
       <w:r>
         <w:rPr>
@@ -3083,14 +3659,30 @@
         </w:rPr>
         <w:t>on-line</w:t>
       </w:r>
-      <w:bookmarkEnd w:id="10"/>
-    </w:p>
-    <w:p>
-      <w:pPr>
-        <w:rPr>
-          <w:rFonts w:cstheme="minorHAnsi"/>
-        </w:rPr>
-      </w:pPr>
+      <w:bookmarkEnd w:id="9"/>
+    </w:p>
+    <w:p>
+      <w:pPr>
+        <w:rPr>
+          <w:rFonts w:cstheme="minorHAnsi"/>
+        </w:rPr>
+      </w:pPr>
+    </w:p>
+    <w:p>
+      <w:pPr>
+        <w:jc w:val="center"/>
+        <w:rPr>
+          <w:rFonts w:cstheme="minorHAnsi"/>
+          <w:color w:val="000000"/>
+        </w:rPr>
+      </w:pPr>
+      <w:r>
+        <w:rPr>
+          <w:rFonts w:cstheme="minorHAnsi"/>
+          <w:color w:val="000000"/>
+        </w:rPr>
+        <w:t>show users</w:t>
+      </w:r>
     </w:p>
     <w:p>
       <w:pPr>
@@ -3102,23 +3694,114 @@
           <w:szCs w:val="20"/>
         </w:rPr>
       </w:pPr>
-      <w:r>
+    </w:p>
+    <w:p>
+      <w:pPr>
+        <w:jc w:val="both"/>
+        <w:rPr>
+          <w:rFonts w:cstheme="minorHAnsi"/>
+          <w:color w:val="000000"/>
+        </w:rPr>
+      </w:pPr>
+      <w:r>
+        <w:rPr>
+          <w:rFonts w:cstheme="minorHAnsi"/>
+          <w:color w:val="000000"/>
+        </w:rPr>
+        <w:t>Apresenta uma lista com todos os utilizadores ligados no momento</w:t>
+      </w:r>
+    </w:p>
+    <w:p>
+      <w:pPr>
+        <w:jc w:val="both"/>
+        <w:rPr>
+          <w:rFonts w:cstheme="minorHAnsi"/>
+          <w:color w:val="000000"/>
+        </w:rPr>
+      </w:pPr>
+    </w:p>
+    <w:p>
+      <w:pPr>
+        <w:jc w:val="both"/>
+        <w:rPr>
+          <w:rFonts w:cstheme="minorHAnsi"/>
+          <w:color w:val="000000"/>
+        </w:rPr>
+      </w:pPr>
+    </w:p>
+    <w:p>
+      <w:pPr>
+        <w:jc w:val="both"/>
+        <w:rPr>
+          <w:rFonts w:cstheme="minorHAnsi"/>
+          <w:color w:val="000000"/>
+        </w:rPr>
+      </w:pPr>
+    </w:p>
+    <w:p>
+      <w:pPr>
+        <w:jc w:val="both"/>
         <w:rPr>
           <w:rFonts w:cstheme="minorHAnsi"/>
           <w:color w:val="000000"/>
           <w:sz w:val="20"/>
           <w:szCs w:val="20"/>
         </w:rPr>
-        <w:t xml:space="preserve">show </w:t>
-      </w:r>
-      <w:r>
+      </w:pPr>
+    </w:p>
+    <w:p>
+      <w:pPr>
+        <w:jc w:val="both"/>
         <w:rPr>
           <w:rFonts w:cstheme="minorHAnsi"/>
           <w:color w:val="000000"/>
           <w:sz w:val="20"/>
           <w:szCs w:val="20"/>
         </w:rPr>
-        <w:t>users</w:t>
+      </w:pPr>
+    </w:p>
+    <w:p>
+      <w:pPr>
+        <w:pStyle w:val="Heading3"/>
+      </w:pPr>
+      <w:bookmarkStart w:id="10" w:name="_Toc275363058"/>
+      <w:r>
+        <w:lastRenderedPageBreak/>
+        <w:t>Envio de mensagens para um utilizador</w:t>
+      </w:r>
+      <w:r>
+        <w:t xml:space="preserve"> específico</w:t>
+      </w:r>
+      <w:bookmarkEnd w:id="10"/>
+    </w:p>
+    <w:p>
+      <w:pPr>
+        <w:rPr>
+          <w:rFonts w:cstheme="minorHAnsi"/>
+        </w:rPr>
+      </w:pPr>
+    </w:p>
+    <w:p>
+      <w:pPr>
+        <w:jc w:val="center"/>
+        <w:rPr>
+          <w:rFonts w:cstheme="minorHAnsi"/>
+          <w:color w:val="000000"/>
+        </w:rPr>
+      </w:pPr>
+      <w:r>
+        <w:rPr>
+          <w:rFonts w:cstheme="minorHAnsi"/>
+          <w:color w:val="000000"/>
+        </w:rPr>
+        <w:t>s</w:t>
+      </w:r>
+      <w:r>
+        <w:rPr>
+          <w:rFonts w:cstheme="minorHAnsi"/>
+          <w:color w:val="000000"/>
+        </w:rPr>
+        <w:t>end [user] [message]</w:t>
       </w:r>
     </w:p>
     <w:p>
@@ -3138,422 +3821,270 @@
         <w:rPr>
           <w:rFonts w:cstheme="minorHAnsi"/>
           <w:color w:val="000000"/>
+        </w:rPr>
+      </w:pPr>
+      <w:r>
+        <w:rPr>
+          <w:rFonts w:cstheme="minorHAnsi"/>
+          <w:color w:val="000000"/>
+        </w:rPr>
+        <w:t>Esta funcionalidade permite enviar uma mensagem – “message” - ao utilizador “user”. Assim que a mensagem é enviada com sucesso, o utilizador recebe uma mensagem de confirmação dessa mesma.</w:t>
+      </w:r>
+    </w:p>
+    <w:p>
+      <w:pPr>
+        <w:jc w:val="both"/>
+        <w:rPr>
+          <w:rFonts w:cstheme="minorHAnsi"/>
+          <w:color w:val="000000"/>
+        </w:rPr>
+      </w:pPr>
+      <w:r>
+        <w:rPr>
+          <w:rFonts w:cstheme="minorHAnsi"/>
+          <w:color w:val="000000"/>
+        </w:rPr>
+        <w:t xml:space="preserve">Caso </w:t>
+      </w:r>
+      <w:r>
+        <w:rPr>
+          <w:rFonts w:cstheme="minorHAnsi"/>
+          <w:color w:val="000000"/>
+        </w:rPr>
+        <w:t xml:space="preserve">o utilizador insira um </w:t>
+      </w:r>
+      <w:r>
+        <w:rPr>
+          <w:rFonts w:cstheme="minorHAnsi"/>
+          <w:i/>
+          <w:color w:val="000000"/>
+        </w:rPr>
+        <w:t>username</w:t>
+      </w:r>
+      <w:r>
+        <w:rPr>
+          <w:rFonts w:cstheme="minorHAnsi"/>
+          <w:color w:val="000000"/>
+        </w:rPr>
+        <w:t xml:space="preserve"> que não esteja registado ou o seu prórpio, irão ser apresentadas mensagens de aviso e as mensagens não serão enviadas.</w:t>
+      </w:r>
+    </w:p>
+    <w:p>
+      <w:pPr>
+        <w:jc w:val="both"/>
+      </w:pPr>
+      <w:r>
+        <w:t>Se a ligação cair a mensagem será guardada para ser reenviada assim que existam condições para tal.</w:t>
+      </w:r>
+    </w:p>
+    <w:p>
+      <w:pPr>
+        <w:jc w:val="both"/>
+      </w:pPr>
+    </w:p>
+    <w:p>
+      <w:pPr>
+        <w:pStyle w:val="Heading3"/>
+      </w:pPr>
+      <w:bookmarkStart w:id="11" w:name="_Toc275363059"/>
+      <w:r>
+        <w:t>Envio de mensagens para todos os utilizadores</w:t>
+      </w:r>
+      <w:bookmarkEnd w:id="11"/>
+    </w:p>
+    <w:p>
+      <w:pPr>
+        <w:rPr>
+          <w:rFonts w:cstheme="minorHAnsi"/>
+        </w:rPr>
+      </w:pPr>
+    </w:p>
+    <w:p>
+      <w:pPr>
+        <w:jc w:val="center"/>
+        <w:rPr>
+          <w:rFonts w:cstheme="minorHAnsi"/>
+          <w:color w:val="000000"/>
+        </w:rPr>
+      </w:pPr>
+      <w:r>
+        <w:rPr>
+          <w:rFonts w:cstheme="minorHAnsi"/>
+          <w:color w:val="000000"/>
+        </w:rPr>
+        <w:t>send all [message]</w:t>
+      </w:r>
+    </w:p>
+    <w:p>
+      <w:pPr>
+        <w:jc w:val="center"/>
+        <w:rPr>
+          <w:rFonts w:cstheme="minorHAnsi"/>
+          <w:color w:val="000000"/>
+        </w:rPr>
+      </w:pPr>
+    </w:p>
+    <w:p>
+      <w:pPr>
+        <w:jc w:val="both"/>
+        <w:rPr>
+          <w:rFonts w:cstheme="minorHAnsi"/>
+          <w:color w:val="000000"/>
+        </w:rPr>
+      </w:pPr>
+      <w:r>
+        <w:rPr>
+          <w:rFonts w:cstheme="minorHAnsi"/>
+          <w:color w:val="000000"/>
+        </w:rPr>
+        <w:t>Este comando é muito idêntico ao anterior, contudo, a mensagem é direccionada a todos os utilizadores em linha.</w:t>
+      </w:r>
+    </w:p>
+    <w:p>
+      <w:pPr>
+        <w:jc w:val="both"/>
+      </w:pPr>
+    </w:p>
+    <w:p>
+      <w:pPr>
+        <w:pStyle w:val="Heading3"/>
+      </w:pPr>
+      <w:bookmarkStart w:id="12" w:name="_Toc275363060"/>
+      <w:r>
+        <w:t>Apresentação do menu</w:t>
+      </w:r>
+      <w:bookmarkEnd w:id="12"/>
+    </w:p>
+    <w:p>
+      <w:pPr>
+        <w:rPr>
+          <w:rFonts w:cstheme="minorHAnsi"/>
+        </w:rPr>
+      </w:pPr>
+    </w:p>
+    <w:p>
+      <w:pPr>
+        <w:jc w:val="center"/>
+        <w:rPr>
+          <w:rFonts w:cstheme="minorHAnsi"/>
+          <w:color w:val="000000"/>
+        </w:rPr>
+      </w:pPr>
+      <w:r>
+        <w:rPr>
+          <w:rFonts w:cstheme="minorHAnsi"/>
+          <w:color w:val="000000"/>
+        </w:rPr>
+        <w:t>show menu</w:t>
+      </w:r>
+    </w:p>
+    <w:p>
+      <w:pPr>
+        <w:jc w:val="center"/>
+        <w:rPr>
+          <w:rFonts w:cstheme="minorHAnsi"/>
+          <w:color w:val="000000"/>
+        </w:rPr>
+      </w:pPr>
+    </w:p>
+    <w:p>
+      <w:pPr>
+        <w:jc w:val="both"/>
+        <w:rPr>
+          <w:rFonts w:cstheme="minorHAnsi"/>
+          <w:color w:val="000000"/>
+        </w:rPr>
+      </w:pPr>
+      <w:r>
+        <w:rPr>
+          <w:rFonts w:cstheme="minorHAnsi"/>
+          <w:color w:val="000000"/>
+        </w:rPr>
+        <w:t>Durante o perído de ligação, por vezes os jogos podem aparecer no seu ecrâ quando menos espera. Nesse momento se necessitar de rever as opções disponíveis i.e. o menu basta digitar este comando.</w:t>
+      </w:r>
+    </w:p>
+    <w:p>
+      <w:pPr>
+        <w:jc w:val="both"/>
+        <w:rPr>
+          <w:rFonts w:cstheme="minorHAnsi"/>
+          <w:color w:val="000000"/>
+        </w:rPr>
+      </w:pPr>
+    </w:p>
+    <w:p>
+      <w:pPr>
+        <w:pStyle w:val="Heading3"/>
+      </w:pPr>
+      <w:bookmarkStart w:id="13" w:name="_Toc275363061"/>
+      <w:r>
+        <w:t>Sair</w:t>
+      </w:r>
+      <w:bookmarkEnd w:id="13"/>
+    </w:p>
+    <w:p/>
+    <w:p>
+      <w:pPr>
+        <w:jc w:val="center"/>
+        <w:rPr>
+          <w:rFonts w:cstheme="minorHAnsi"/>
+          <w:color w:val="000000"/>
+        </w:rPr>
+      </w:pPr>
+      <w:r>
+        <w:rPr>
+          <w:rFonts w:cstheme="minorHAnsi"/>
+        </w:rPr>
+        <w:t>exit</w:t>
+      </w:r>
+    </w:p>
+    <w:p>
+      <w:pPr>
+        <w:jc w:val="center"/>
+        <w:rPr>
+          <w:rFonts w:cstheme="minorHAnsi"/>
+          <w:color w:val="000000"/>
+        </w:rPr>
+      </w:pPr>
+    </w:p>
+    <w:p>
+      <w:pPr>
+        <w:jc w:val="both"/>
+        <w:rPr>
+          <w:rFonts w:cstheme="minorHAnsi"/>
+          <w:color w:val="000000"/>
+        </w:rPr>
+      </w:pPr>
+      <w:r>
+        <w:rPr>
+          <w:rFonts w:cstheme="minorHAnsi"/>
+          <w:color w:val="000000"/>
+        </w:rPr>
+        <w:t>Por questões de segurança, é aconselhável que utilize este comando para sair da aplicação.</w:t>
+      </w:r>
+    </w:p>
+    <w:p>
+      <w:pPr>
+        <w:jc w:val="both"/>
+        <w:rPr>
+          <w:rFonts w:cstheme="minorHAnsi"/>
+          <w:color w:val="000000"/>
           <w:sz w:val="20"/>
           <w:szCs w:val="20"/>
         </w:rPr>
       </w:pPr>
-      <w:r>
-        <w:rPr>
-          <w:rFonts w:cstheme="minorHAnsi"/>
-          <w:color w:val="000000"/>
-          <w:sz w:val="20"/>
-          <w:szCs w:val="20"/>
-        </w:rPr>
-        <w:t>Apresenta uma lista com todos os utilizadores ligados no momento</w:t>
-      </w:r>
-    </w:p>
-    <w:p>
-      <w:pPr>
-        <w:jc w:val="both"/>
-        <w:rPr>
-          <w:rFonts w:cstheme="minorHAnsi"/>
-          <w:color w:val="000000"/>
-          <w:sz w:val="20"/>
-          <w:szCs w:val="20"/>
-        </w:rPr>
-      </w:pPr>
-    </w:p>
-    <w:p>
-      <w:pPr>
-        <w:jc w:val="both"/>
-        <w:rPr>
-          <w:rFonts w:cstheme="minorHAnsi"/>
-          <w:color w:val="000000"/>
-          <w:sz w:val="20"/>
-          <w:szCs w:val="20"/>
-        </w:rPr>
-      </w:pPr>
-    </w:p>
-    <w:p>
-      <w:pPr>
-        <w:pStyle w:val="Heading3"/>
-      </w:pPr>
-      <w:bookmarkStart w:id="11" w:name="_Toc275363058"/>
-      <w:r>
-        <w:t>Envio de mensagens para um utilizador</w:t>
-      </w:r>
-      <w:r>
-        <w:t xml:space="preserve"> específico</w:t>
-      </w:r>
-      <w:bookmarkEnd w:id="11"/>
-    </w:p>
-    <w:p>
-      <w:pPr>
-        <w:rPr>
-          <w:rFonts w:cstheme="minorHAnsi"/>
-        </w:rPr>
-      </w:pPr>
-    </w:p>
-    <w:p>
-      <w:pPr>
-        <w:jc w:val="center"/>
-        <w:rPr>
-          <w:rFonts w:cstheme="minorHAnsi"/>
-          <w:color w:val="000000"/>
-          <w:sz w:val="20"/>
-          <w:szCs w:val="20"/>
-        </w:rPr>
-      </w:pPr>
-      <w:r>
-        <w:rPr>
-          <w:rFonts w:cstheme="minorHAnsi"/>
-          <w:color w:val="000000"/>
-          <w:sz w:val="20"/>
-          <w:szCs w:val="20"/>
-        </w:rPr>
-        <w:t>s</w:t>
-      </w:r>
-      <w:r>
-        <w:rPr>
-          <w:rFonts w:cstheme="minorHAnsi"/>
-          <w:color w:val="000000"/>
-          <w:sz w:val="20"/>
-          <w:szCs w:val="20"/>
-        </w:rPr>
-        <w:t>end [user] [message]</w:t>
-      </w:r>
-    </w:p>
-    <w:p>
-      <w:pPr>
-        <w:jc w:val="center"/>
-        <w:rPr>
-          <w:rFonts w:cstheme="minorHAnsi"/>
-          <w:color w:val="000000"/>
-          <w:sz w:val="20"/>
-          <w:szCs w:val="20"/>
-        </w:rPr>
-      </w:pPr>
-    </w:p>
-    <w:p>
-      <w:pPr>
-        <w:jc w:val="both"/>
-        <w:rPr>
-          <w:rFonts w:cstheme="minorHAnsi"/>
-          <w:color w:val="000000"/>
-          <w:sz w:val="20"/>
-          <w:szCs w:val="20"/>
-        </w:rPr>
-      </w:pPr>
-      <w:r>
-        <w:rPr>
-          <w:rFonts w:cstheme="minorHAnsi"/>
-          <w:color w:val="000000"/>
-          <w:sz w:val="20"/>
-          <w:szCs w:val="20"/>
-        </w:rPr>
-        <w:t>Esta funcionalidade permite enviar uma mensagem – “message” - ao utilizador “user”. Assim que a mensagem é enviada com sucesso, o utilizador recebe uma mensagem de confirmação dessa mesma.</w:t>
-      </w:r>
-    </w:p>
-    <w:p>
-      <w:pPr>
-        <w:jc w:val="both"/>
-        <w:rPr>
-          <w:rFonts w:cstheme="minorHAnsi"/>
-          <w:color w:val="000000"/>
-          <w:sz w:val="20"/>
-          <w:szCs w:val="20"/>
-        </w:rPr>
-      </w:pPr>
-      <w:r>
-        <w:rPr>
-          <w:rFonts w:cstheme="minorHAnsi"/>
-          <w:color w:val="000000"/>
-          <w:sz w:val="20"/>
-          <w:szCs w:val="20"/>
-        </w:rPr>
-        <w:t xml:space="preserve">Caso </w:t>
-      </w:r>
-      <w:r>
-        <w:rPr>
-          <w:rFonts w:cstheme="minorHAnsi"/>
-          <w:color w:val="000000"/>
-          <w:sz w:val="20"/>
-          <w:szCs w:val="20"/>
-        </w:rPr>
-        <w:t xml:space="preserve">o utilizador insira um </w:t>
-      </w:r>
-      <w:r>
-        <w:rPr>
-          <w:rFonts w:cstheme="minorHAnsi"/>
-          <w:i/>
-          <w:color w:val="000000"/>
-          <w:sz w:val="20"/>
-          <w:szCs w:val="20"/>
-        </w:rPr>
-        <w:t>username</w:t>
-      </w:r>
-      <w:r>
-        <w:rPr>
-          <w:rFonts w:cstheme="minorHAnsi"/>
-          <w:color w:val="000000"/>
-          <w:sz w:val="20"/>
-          <w:szCs w:val="20"/>
-        </w:rPr>
-        <w:t xml:space="preserve"> que não esteja registado ou o seu prórpio, irão ser apresentadas mensagens de aviso e as mensagens não serão enviadas.</w:t>
-      </w:r>
-    </w:p>
-    <w:p>
-      <w:pPr>
-        <w:jc w:val="both"/>
-      </w:pPr>
-      <w:r>
-        <w:t>Se a ligação cair a mensagem será guardada para ser reenviada assim que existam condições para tal.</w:t>
-      </w:r>
-    </w:p>
-    <w:p>
-      <w:pPr>
-        <w:jc w:val="both"/>
-      </w:pPr>
-    </w:p>
-    <w:p>
-      <w:pPr>
-        <w:pStyle w:val="Heading3"/>
-      </w:pPr>
-      <w:bookmarkStart w:id="12" w:name="_Toc275363059"/>
-      <w:r>
-        <w:t>Envio de mensagens para todos os utilizadores</w:t>
-      </w:r>
-      <w:bookmarkEnd w:id="12"/>
-    </w:p>
-    <w:p>
-      <w:pPr>
-        <w:rPr>
-          <w:rFonts w:cstheme="minorHAnsi"/>
-        </w:rPr>
-      </w:pPr>
-    </w:p>
-    <w:p>
-      <w:pPr>
-        <w:jc w:val="center"/>
-        <w:rPr>
-          <w:rFonts w:cstheme="minorHAnsi"/>
-          <w:color w:val="000000"/>
-          <w:sz w:val="20"/>
-          <w:szCs w:val="20"/>
-        </w:rPr>
-      </w:pPr>
-      <w:r>
-        <w:rPr>
-          <w:rFonts w:cstheme="minorHAnsi"/>
-          <w:color w:val="000000"/>
-          <w:sz w:val="20"/>
-          <w:szCs w:val="20"/>
-        </w:rPr>
-        <w:t>send all [message]</w:t>
-      </w:r>
-    </w:p>
-    <w:p>
-      <w:pPr>
-        <w:jc w:val="center"/>
-        <w:rPr>
-          <w:rFonts w:cstheme="minorHAnsi"/>
-          <w:color w:val="000000"/>
-          <w:sz w:val="20"/>
-          <w:szCs w:val="20"/>
-        </w:rPr>
-      </w:pPr>
-    </w:p>
-    <w:p>
-      <w:pPr>
-        <w:jc w:val="both"/>
-        <w:rPr>
-          <w:rFonts w:cstheme="minorHAnsi"/>
-          <w:color w:val="000000"/>
-          <w:sz w:val="20"/>
-          <w:szCs w:val="20"/>
-        </w:rPr>
-      </w:pPr>
-      <w:r>
-        <w:rPr>
-          <w:rFonts w:cstheme="minorHAnsi"/>
-          <w:color w:val="000000"/>
-          <w:sz w:val="20"/>
-          <w:szCs w:val="20"/>
-        </w:rPr>
-        <w:t>Este comando é muito idêntico ao anterior, contudo, a mensagem é direccionada a todos os utilizadores em linha.</w:t>
-      </w:r>
-    </w:p>
-    <w:p>
-      <w:pPr>
-        <w:jc w:val="both"/>
-      </w:pPr>
-    </w:p>
-    <w:p>
-      <w:pPr>
-        <w:jc w:val="both"/>
-      </w:pPr>
-    </w:p>
-    <w:p>
-      <w:pPr>
-        <w:jc w:val="both"/>
-      </w:pPr>
-    </w:p>
-    <w:p>
-      <w:pPr>
-        <w:pStyle w:val="Heading3"/>
-      </w:pPr>
-      <w:bookmarkStart w:id="13" w:name="_Toc275363060"/>
-      <w:r>
-        <w:t xml:space="preserve">Apresentação </w:t>
-      </w:r>
-      <w:r>
-        <w:t>do menu</w:t>
-      </w:r>
-      <w:bookmarkEnd w:id="13"/>
-    </w:p>
-    <w:p>
-      <w:pPr>
-        <w:rPr>
-          <w:rFonts w:cstheme="minorHAnsi"/>
-        </w:rPr>
-      </w:pPr>
-    </w:p>
-    <w:p>
-      <w:pPr>
-        <w:jc w:val="center"/>
-        <w:rPr>
-          <w:rFonts w:cstheme="minorHAnsi"/>
-          <w:color w:val="000000"/>
-          <w:sz w:val="20"/>
-          <w:szCs w:val="20"/>
-        </w:rPr>
-      </w:pPr>
-      <w:r>
-        <w:rPr>
-          <w:rFonts w:cstheme="minorHAnsi"/>
-          <w:color w:val="000000"/>
-          <w:sz w:val="20"/>
-          <w:szCs w:val="20"/>
-        </w:rPr>
-        <w:t>show menu</w:t>
-      </w:r>
-    </w:p>
-    <w:p>
-      <w:pPr>
-        <w:jc w:val="center"/>
-        <w:rPr>
-          <w:rFonts w:cstheme="minorHAnsi"/>
-          <w:color w:val="000000"/>
-          <w:sz w:val="20"/>
-          <w:szCs w:val="20"/>
-        </w:rPr>
-      </w:pPr>
-    </w:p>
-    <w:p>
-      <w:pPr>
-        <w:jc w:val="both"/>
-        <w:rPr>
-          <w:rFonts w:cstheme="minorHAnsi"/>
-          <w:color w:val="000000"/>
-          <w:sz w:val="20"/>
-          <w:szCs w:val="20"/>
-        </w:rPr>
-      </w:pPr>
-      <w:r>
-        <w:rPr>
-          <w:rFonts w:cstheme="minorHAnsi"/>
-          <w:color w:val="000000"/>
-          <w:sz w:val="20"/>
-          <w:szCs w:val="20"/>
-        </w:rPr>
-        <w:t>Durante o perído de ligação, por vezes os jogos podem aparecer no seu ecrâ quando menos espera. Nesse momento se necessitar de rever as opções disponíveis i.e. o menu basta digitar este comando.</w:t>
-      </w:r>
-    </w:p>
-    <w:p>
-      <w:pPr>
-        <w:jc w:val="both"/>
-        <w:rPr>
-          <w:rFonts w:cstheme="minorHAnsi"/>
-          <w:color w:val="000000"/>
-          <w:sz w:val="20"/>
-          <w:szCs w:val="20"/>
-        </w:rPr>
-      </w:pPr>
-    </w:p>
-    <w:p>
-      <w:pPr>
-        <w:pStyle w:val="Heading3"/>
-      </w:pPr>
-      <w:bookmarkStart w:id="14" w:name="_Toc275363061"/>
-      <w:r>
-        <w:t>Sair</w:t>
-      </w:r>
+    </w:p>
+    <w:p>
+      <w:pPr>
+        <w:jc w:val="both"/>
+      </w:pPr>
+    </w:p>
+    <w:p>
+      <w:pPr>
+        <w:jc w:val="both"/>
+      </w:pPr>
+      <w:bookmarkStart w:id="14" w:name="_GoBack"/>
       <w:bookmarkEnd w:id="14"/>
-    </w:p>
-    <w:p/>
-    <w:p>
-      <w:pPr>
-        <w:jc w:val="center"/>
-        <w:rPr>
-          <w:rFonts w:cstheme="minorHAnsi"/>
-          <w:color w:val="000000"/>
-          <w:sz w:val="20"/>
-          <w:szCs w:val="20"/>
-        </w:rPr>
-      </w:pPr>
-      <w:r>
-        <w:rPr>
-          <w:rFonts w:cstheme="minorHAnsi"/>
-        </w:rPr>
-        <w:t>exit</w:t>
-      </w:r>
-    </w:p>
-    <w:p>
-      <w:pPr>
-        <w:jc w:val="center"/>
-        <w:rPr>
-          <w:rFonts w:cstheme="minorHAnsi"/>
-          <w:color w:val="000000"/>
-          <w:sz w:val="20"/>
-          <w:szCs w:val="20"/>
-        </w:rPr>
-      </w:pPr>
-    </w:p>
-    <w:p>
-      <w:pPr>
-        <w:jc w:val="both"/>
-        <w:rPr>
-          <w:rFonts w:cstheme="minorHAnsi"/>
-          <w:color w:val="000000"/>
-          <w:sz w:val="20"/>
-          <w:szCs w:val="20"/>
-        </w:rPr>
-      </w:pPr>
-      <w:r>
-        <w:rPr>
-          <w:rFonts w:cstheme="minorHAnsi"/>
-          <w:color w:val="000000"/>
-          <w:sz w:val="20"/>
-          <w:szCs w:val="20"/>
-        </w:rPr>
-        <w:t>Por questões de segurança, é aconselhável que utilize este comando para sair da aplicação.</w:t>
-      </w:r>
-    </w:p>
-    <w:p>
-      <w:pPr>
-        <w:jc w:val="both"/>
-        <w:rPr>
-          <w:rFonts w:cstheme="minorHAnsi"/>
-          <w:color w:val="000000"/>
-          <w:sz w:val="20"/>
-          <w:szCs w:val="20"/>
-        </w:rPr>
-      </w:pPr>
-    </w:p>
-    <w:p>
-      <w:pPr>
-        <w:jc w:val="both"/>
-      </w:pPr>
     </w:p>
     <w:sectPr>
       <w:pgSz w:w="11906" w:h="16838"/>
@@ -4815,520 +5346,6 @@
 </w:styles>
 </file>
 
-<file path=word/glossary/document.xml><?xml version="1.0" encoding="utf-8"?>
-<w:glossaryDocument xmlns:wpc="http://schemas.microsoft.com/office/word/2010/wordprocessingCanvas" xmlns:mc="http://schemas.openxmlformats.org/markup-compatibility/2006" xmlns:o="urn:schemas-microsoft-com:office:office" xmlns:r="http://schemas.openxmlformats.org/officeDocument/2006/relationships" xmlns:m="http://schemas.openxmlformats.org/officeDocument/2006/math" xmlns:v="urn:schemas-microsoft-com:vml" xmlns:wp14="http://schemas.microsoft.com/office/word/2010/wordprocessingDrawing" xmlns:wp="http://schemas.openxmlformats.org/drawingml/2006/wordprocessingDrawing" xmlns:w10="urn:schemas-microsoft-com:office:word" xmlns:w="http://schemas.openxmlformats.org/wordprocessingml/2006/main" xmlns:w14="http://schemas.microsoft.com/office/word/2010/wordml" xmlns:wpg="http://schemas.microsoft.com/office/word/2010/wordprocessingGroup" xmlns:wpi="http://schemas.microsoft.com/office/word/2010/wordprocessingInk" xmlns:wne="http://schemas.microsoft.com/office/word/2006/wordml" xmlns:wps="http://schemas.microsoft.com/office/word/2010/wordprocessingShape" mc:Ignorable="w14 wp14"/>
-</file>
-
-<file path=word/glossary/fontTable.xml><?xml version="1.0" encoding="utf-8"?>
-<w:fonts xmlns:mc="http://schemas.openxmlformats.org/markup-compatibility/2006" xmlns:r="http://schemas.openxmlformats.org/officeDocument/2006/relationships" xmlns:w="http://schemas.openxmlformats.org/wordprocessingml/2006/main" xmlns:w14="http://schemas.microsoft.com/office/word/2010/wordml" mc:Ignorable="w14">
-  <w:font w:name="Symbol">
-    <w:panose1 w:val="05050102010706020507"/>
-    <w:charset w:val="02"/>
-    <w:family w:val="roman"/>
-    <w:pitch w:val="variable"/>
-    <w:sig w:usb0="00000000" w:usb1="10000000" w:usb2="00000000" w:usb3="00000000" w:csb0="80000000" w:csb1="00000000"/>
-  </w:font>
-  <w:font w:name="Times New Roman">
-    <w:panose1 w:val="02020603050405020304"/>
-    <w:charset w:val="00"/>
-    <w:family w:val="roman"/>
-    <w:pitch w:val="variable"/>
-    <w:sig w:usb0="E0002AFF" w:usb1="C0007841" w:usb2="00000009" w:usb3="00000000" w:csb0="000001FF" w:csb1="00000000"/>
-  </w:font>
-  <w:font w:name="Courier New">
-    <w:panose1 w:val="02070309020205020404"/>
-    <w:charset w:val="00"/>
-    <w:family w:val="modern"/>
-    <w:pitch w:val="fixed"/>
-    <w:sig w:usb0="E0002AFF" w:usb1="C0007843" w:usb2="00000009" w:usb3="00000000" w:csb0="000001FF" w:csb1="00000000"/>
-  </w:font>
-  <w:font w:name="Wingdings">
-    <w:panose1 w:val="05000000000000000000"/>
-    <w:charset w:val="02"/>
-    <w:family w:val="auto"/>
-    <w:pitch w:val="variable"/>
-    <w:sig w:usb0="00000000" w:usb1="10000000" w:usb2="00000000" w:usb3="00000000" w:csb0="80000000" w:csb1="00000000"/>
-  </w:font>
-  <w:font w:name="Calibri">
-    <w:panose1 w:val="020F0502020204030204"/>
-    <w:charset w:val="00"/>
-    <w:family w:val="swiss"/>
-    <w:pitch w:val="variable"/>
-    <w:sig w:usb0="E10002FF" w:usb1="4000ACFF" w:usb2="00000009" w:usb3="00000000" w:csb0="0000019F" w:csb1="00000000"/>
-  </w:font>
-  <w:font w:name="Cambria">
-    <w:panose1 w:val="02040503050406030204"/>
-    <w:charset w:val="00"/>
-    <w:family w:val="roman"/>
-    <w:pitch w:val="variable"/>
-    <w:sig w:usb0="E00002FF" w:usb1="400004FF" w:usb2="00000000" w:usb3="00000000" w:csb0="0000019F" w:csb1="00000000"/>
-  </w:font>
-  <w:font w:name="Tahoma">
-    <w:panose1 w:val="020B0604030504040204"/>
-    <w:charset w:val="00"/>
-    <w:family w:val="swiss"/>
-    <w:pitch w:val="variable"/>
-    <w:sig w:usb0="E1002EFF" w:usb1="C000605B" w:usb2="00000029" w:usb3="00000000" w:csb0="000101FF" w:csb1="00000000"/>
-  </w:font>
-  <w:font w:name="Comic Sans MS">
-    <w:panose1 w:val="030F0702030302020204"/>
-    <w:charset w:val="00"/>
-    <w:family w:val="script"/>
-    <w:pitch w:val="variable"/>
-    <w:sig w:usb0="00000287" w:usb1="00000000" w:usb2="00000000" w:usb3="00000000" w:csb0="0000009F" w:csb1="00000000"/>
-  </w:font>
-</w:fonts>
-</file>
-
-<file path=word/glossary/settings.xml><?xml version="1.0" encoding="utf-8"?>
-<w:settings xmlns:mc="http://schemas.openxmlformats.org/markup-compatibility/2006" xmlns:o="urn:schemas-microsoft-com:office:office" xmlns:r="http://schemas.openxmlformats.org/officeDocument/2006/relationships" xmlns:m="http://schemas.openxmlformats.org/officeDocument/2006/math" xmlns:v="urn:schemas-microsoft-com:vml" xmlns:w10="urn:schemas-microsoft-com:office:word" xmlns:w="http://schemas.openxmlformats.org/wordprocessingml/2006/main" xmlns:w14="http://schemas.microsoft.com/office/word/2010/wordml" xmlns:sl="http://schemas.openxmlformats.org/schemaLibrary/2006/main" mc:Ignorable="w14">
-  <w:view w:val="normal"/>
-  <w:defaultTabStop w:val="708"/>
-  <w:hyphenationZone w:val="425"/>
-  <w:characterSpacingControl w:val="doNotCompress"/>
-  <w:compat>
-    <w:useFELayout/>
-    <w:compatSetting w:name="compatibilityMode" w:uri="http://schemas.microsoft.com/office/word" w:val="14"/>
-    <w:compatSetting w:name="overrideTableStyleFontSizeAndJustification" w:uri="http://schemas.microsoft.com/office/word" w:val="1"/>
-    <w:compatSetting w:name="enableOpenTypeFeatures" w:uri="http://schemas.microsoft.com/office/word" w:val="1"/>
-    <w:compatSetting w:name="doNotFlipMirrorIndents" w:uri="http://schemas.microsoft.com/office/word" w:val="1"/>
-  </w:compat>
-  <w:rsids>
-    <w:rsidRoot w:val="001D620D"/>
-    <w:rsid w:val="001D620D"/>
-    <w:rsid w:val="004A5010"/>
-  </w:rsids>
-  <m:mathPr>
-    <m:mathFont m:val="Cambria Math"/>
-    <m:brkBin m:val="before"/>
-    <m:brkBinSub m:val="--"/>
-    <m:smallFrac m:val="0"/>
-    <m:dispDef/>
-    <m:lMargin m:val="0"/>
-    <m:rMargin m:val="0"/>
-    <m:defJc m:val="centerGroup"/>
-    <m:wrapIndent m:val="1440"/>
-    <m:intLim m:val="subSup"/>
-    <m:naryLim m:val="undOvr"/>
-  </m:mathPr>
-  <w:themeFontLang w:val="pt-PT"/>
-  <w:clrSchemeMapping w:bg1="light1" w:t1="dark1" w:bg2="light2" w:t2="dark2" w:accent1="accent1" w:accent2="accent2" w:accent3="accent3" w:accent4="accent4" w:accent5="accent5" w:accent6="accent6" w:hyperlink="hyperlink" w:followedHyperlink="followedHyperlink"/>
-  <w:decimalSymbol w:val=","/>
-  <w:listSeparator w:val=";"/>
-</w:settings>
-</file>
-
-<file path=word/glossary/styles.xml><?xml version="1.0" encoding="utf-8"?>
-<w:styles xmlns:mc="http://schemas.openxmlformats.org/markup-compatibility/2006" xmlns:r="http://schemas.openxmlformats.org/officeDocument/2006/relationships" xmlns:w="http://schemas.openxmlformats.org/wordprocessingml/2006/main" xmlns:w14="http://schemas.microsoft.com/office/word/2010/wordml" mc:Ignorable="w14">
-  <w:docDefaults>
-    <w:rPrDefault>
-      <w:rPr>
-        <w:rFonts w:asciiTheme="minorHAnsi" w:eastAsiaTheme="minorEastAsia" w:hAnsiTheme="minorHAnsi" w:cstheme="minorBidi"/>
-        <w:sz w:val="22"/>
-        <w:szCs w:val="22"/>
-        <w:lang w:val="pt-PT" w:eastAsia="pt-PT" w:bidi="ar-SA"/>
-      </w:rPr>
-    </w:rPrDefault>
-    <w:pPrDefault>
-      <w:pPr>
-        <w:spacing w:after="200" w:line="276" w:lineRule="auto"/>
-      </w:pPr>
-    </w:pPrDefault>
-  </w:docDefaults>
-  <w:latentStyles w:defLockedState="0" w:defUIPriority="99" w:defSemiHidden="1" w:defUnhideWhenUsed="1" w:defQFormat="0" w:count="267">
-    <w:lsdException w:name="Normal" w:semiHidden="0" w:uiPriority="0" w:unhideWhenUsed="0" w:qFormat="1"/>
-    <w:lsdException w:name="heading 1" w:semiHidden="0" w:uiPriority="9" w:unhideWhenUsed="0" w:qFormat="1"/>
-    <w:lsdException w:name="heading 2" w:uiPriority="9" w:qFormat="1"/>
-    <w:lsdException w:name="heading 3" w:uiPriority="9" w:qFormat="1"/>
-    <w:lsdException w:name="heading 4" w:uiPriority="9" w:qFormat="1"/>
-    <w:lsdException w:name="heading 5" w:uiPriority="9" w:qFormat="1"/>
-    <w:lsdException w:name="heading 6" w:uiPriority="9" w:qFormat="1"/>
-    <w:lsdException w:name="heading 7" w:uiPriority="9" w:qFormat="1"/>
-    <w:lsdException w:name="heading 8" w:uiPriority="9" w:qFormat="1"/>
-    <w:lsdException w:name="heading 9" w:uiPriority="9" w:qFormat="1"/>
-    <w:lsdException w:name="toc 1" w:uiPriority="39"/>
-    <w:lsdException w:name="toc 2" w:uiPriority="39"/>
-    <w:lsdException w:name="toc 3" w:uiPriority="39"/>
-    <w:lsdException w:name="toc 4" w:uiPriority="39"/>
-    <w:lsdException w:name="toc 5" w:uiPriority="39"/>
-    <w:lsdException w:name="toc 6" w:uiPriority="39"/>
-    <w:lsdException w:name="toc 7" w:uiPriority="39"/>
-    <w:lsdException w:name="toc 8" w:uiPriority="39"/>
-    <w:lsdException w:name="toc 9" w:uiPriority="39"/>
-    <w:lsdException w:name="caption" w:uiPriority="35" w:qFormat="1"/>
-    <w:lsdException w:name="Title" w:semiHidden="0" w:uiPriority="10" w:unhideWhenUsed="0" w:qFormat="1"/>
-    <w:lsdException w:name="Default Paragraph Font" w:uiPriority="1"/>
-    <w:lsdException w:name="Subtitle" w:semiHidden="0" w:uiPriority="11" w:unhideWhenUsed="0" w:qFormat="1"/>
-    <w:lsdException w:name="Strong" w:semiHidden="0" w:uiPriority="22" w:unhideWhenUsed="0" w:qFormat="1"/>
-    <w:lsdException w:name="Emphasis" w:semiHidden="0" w:uiPriority="20" w:unhideWhenUsed="0" w:qFormat="1"/>
-    <w:lsdException w:name="Table Grid" w:semiHidden="0" w:uiPriority="59" w:unhideWhenUsed="0"/>
-    <w:lsdException w:name="Placeholder Text" w:unhideWhenUsed="0"/>
-    <w:lsdException w:name="No Spacing" w:semiHidden="0" w:uiPriority="1" w:unhideWhenUsed="0" w:qFormat="1"/>
-    <w:lsdException w:name="Light Shading" w:semiHidden="0" w:uiPriority="60" w:unhideWhenUsed="0"/>
-    <w:lsdException w:name="Light List" w:semiHidden="0" w:uiPriority="61" w:unhideWhenUsed="0"/>
-    <w:lsdException w:name="Light Grid" w:semiHidden="0" w:uiPriority="62" w:unhideWhenUsed="0"/>
-    <w:lsdException w:name="Medium Shading 1" w:semiHidden="0" w:uiPriority="63" w:unhideWhenUsed="0"/>
-    <w:lsdException w:name="Medium Shading 2" w:semiHidden="0" w:uiPriority="64" w:unhideWhenUsed="0"/>
-    <w:lsdException w:name="Medium List 1" w:semiHidden="0" w:uiPriority="65" w:unhideWhenUsed="0"/>
-    <w:lsdException w:name="Medium List 2" w:semiHidden="0" w:uiPriority="66" w:unhideWhenUsed="0"/>
-    <w:lsdException w:name="Medium Grid 1" w:semiHidden="0" w:uiPriority="67" w:unhideWhenUsed="0"/>
-    <w:lsdException w:name="Medium Grid 2" w:semiHidden="0" w:uiPriority="68" w:unhideWhenUsed="0"/>
-    <w:lsdException w:name="Medium Grid 3" w:semiHidden="0" w:uiPriority="69" w:unhideWhenUsed="0"/>
-    <w:lsdException w:name="Dark List" w:semiHidden="0" w:uiPriority="70" w:unhideWhenUsed="0"/>
-    <w:lsdException w:name="Colorful Shading" w:semiHidden="0" w:uiPriority="71" w:unhideWhenUsed="0"/>
-    <w:lsdException w:name="Colorful List" w:semiHidden="0" w:uiPriority="72" w:unhideWhenUsed="0"/>
-    <w:lsdException w:name="Colorful Grid" w:semiHidden="0" w:uiPriority="73" w:unhideWhenUsed="0"/>
-    <w:lsdException w:name="Light Shading Accent 1" w:semiHidden="0" w:uiPriority="60" w:unhideWhenUsed="0"/>
-    <w:lsdException w:name="Light List Accent 1" w:semiHidden="0" w:uiPriority="61" w:unhideWhenUsed="0"/>
-    <w:lsdException w:name="Light Grid Accent 1" w:semiHidden="0" w:uiPriority="62" w:unhideWhenUsed="0"/>
-    <w:lsdException w:name="Medium Shading 1 Accent 1" w:semiHidden="0" w:uiPriority="63" w:unhideWhenUsed="0"/>
-    <w:lsdException w:name="Medium Shading 2 Accent 1" w:semiHidden="0" w:uiPriority="64" w:unhideWhenUsed="0"/>
-    <w:lsdException w:name="Medium List 1 Accent 1" w:semiHidden="0" w:uiPriority="65" w:unhideWhenUsed="0"/>
-    <w:lsdException w:name="Revision" w:unhideWhenUsed="0"/>
-    <w:lsdException w:name="List Paragraph" w:semiHidden="0" w:uiPriority="34" w:unhideWhenUsed="0" w:qFormat="1"/>
-    <w:lsdException w:name="Quote" w:semiHidden="0" w:uiPriority="29" w:unhideWhenUsed="0" w:qFormat="1"/>
-    <w:lsdException w:name="Intense Quote" w:semiHidden="0" w:uiPriority="30" w:unhideWhenUsed="0" w:qFormat="1"/>
-    <w:lsdException w:name="Medium List 2 Accent 1" w:semiHidden="0" w:uiPriority="66" w:unhideWhenUsed="0"/>
-    <w:lsdException w:name="Medium Grid 1 Accent 1" w:semiHidden="0" w:uiPriority="67" w:unhideWhenUsed="0"/>
-    <w:lsdException w:name="Medium Grid 2 Accent 1" w:semiHidden="0" w:uiPriority="68" w:unhideWhenUsed="0"/>
-    <w:lsdException w:name="Medium Grid 3 Accent 1" w:semiHidden="0" w:uiPriority="69" w:unhideWhenUsed="0"/>
-    <w:lsdException w:name="Dark List Accent 1" w:semiHidden="0" w:uiPriority="70" w:unhideWhenUsed="0"/>
-    <w:lsdException w:name="Colorful Shading Accent 1" w:semiHidden="0" w:uiPriority="71" w:unhideWhenUsed="0"/>
-    <w:lsdException w:name="Colorful List Accent 1" w:semiHidden="0" w:uiPriority="72" w:unhideWhenUsed="0"/>
-    <w:lsdException w:name="Colorful Grid Accent 1" w:semiHidden="0" w:uiPriority="73" w:unhideWhenUsed="0"/>
-    <w:lsdException w:name="Light Shading Accent 2" w:semiHidden="0" w:uiPriority="60" w:unhideWhenUsed="0"/>
-    <w:lsdException w:name="Light List Accent 2" w:semiHidden="0" w:uiPriority="61" w:unhideWhenUsed="0"/>
-    <w:lsdException w:name="Light Grid Accent 2" w:semiHidden="0" w:uiPriority="62" w:unhideWhenUsed="0"/>
-    <w:lsdException w:name="Medium Shading 1 Accent 2" w:semiHidden="0" w:uiPriority="63" w:unhideWhenUsed="0"/>
-    <w:lsdException w:name="Medium Shading 2 Accent 2" w:semiHidden="0" w:uiPriority="64" w:unhideWhenUsed="0"/>
-    <w:lsdException w:name="Medium List 1 Accent 2" w:semiHidden="0" w:uiPriority="65" w:unhideWhenUsed="0"/>
-    <w:lsdException w:name="Medium List 2 Accent 2" w:semiHidden="0" w:uiPriority="66" w:unhideWhenUsed="0"/>
-    <w:lsdException w:name="Medium Grid 1 Accent 2" w:semiHidden="0" w:uiPriority="67" w:unhideWhenUsed="0"/>
-    <w:lsdException w:name="Medium Grid 2 Accent 2" w:semiHidden="0" w:uiPriority="68" w:unhideWhenUsed="0"/>
-    <w:lsdException w:name="Medium Grid 3 Accent 2" w:semiHidden="0" w:uiPriority="69" w:unhideWhenUsed="0"/>
-    <w:lsdException w:name="Dark List Accent 2" w:semiHidden="0" w:uiPriority="70" w:unhideWhenUsed="0"/>
-    <w:lsdException w:name="Colorful Shading Accent 2" w:semiHidden="0" w:uiPriority="71" w:unhideWhenUsed="0"/>
-    <w:lsdException w:name="Colorful List Accent 2" w:semiHidden="0" w:uiPriority="72" w:unhideWhenUsed="0"/>
-    <w:lsdException w:name="Colorful Grid Accent 2" w:semiHidden="0" w:uiPriority="73" w:unhideWhenUsed="0"/>
-    <w:lsdException w:name="Light Shading Accent 3" w:semiHidden="0" w:uiPriority="60" w:unhideWhenUsed="0"/>
-    <w:lsdException w:name="Light List Accent 3" w:semiHidden="0" w:uiPriority="61" w:unhideWhenUsed="0"/>
-    <w:lsdException w:name="Light Grid Accent 3" w:semiHidden="0" w:uiPriority="62" w:unhideWhenUsed="0"/>
-    <w:lsdException w:name="Medium Shading 1 Accent 3" w:semiHidden="0" w:uiPriority="63" w:unhideWhenUsed="0"/>
-    <w:lsdException w:name="Medium Shading 2 Accent 3" w:semiHidden="0" w:uiPriority="64" w:unhideWhenUsed="0"/>
-    <w:lsdException w:name="Medium List 1 Accent 3" w:semiHidden="0" w:uiPriority="65" w:unhideWhenUsed="0"/>
-    <w:lsdException w:name="Medium List 2 Accent 3" w:semiHidden="0" w:uiPriority="66" w:unhideWhenUsed="0"/>
-    <w:lsdException w:name="Medium Grid 1 Accent 3" w:semiHidden="0" w:uiPriority="67" w:unhideWhenUsed="0"/>
-    <w:lsdException w:name="Medium Grid 2 Accent 3" w:semiHidden="0" w:uiPriority="68" w:unhideWhenUsed="0"/>
-    <w:lsdException w:name="Medium Grid 3 Accent 3" w:semiHidden="0" w:uiPriority="69" w:unhideWhenUsed="0"/>
-    <w:lsdException w:name="Dark List Accent 3" w:semiHidden="0" w:uiPriority="70" w:unhideWhenUsed="0"/>
-    <w:lsdException w:name="Colorful Shading Accent 3" w:semiHidden="0" w:uiPriority="71" w:unhideWhenUsed="0"/>
-    <w:lsdException w:name="Colorful List Accent 3" w:semiHidden="0" w:uiPriority="72" w:unhideWhenUsed="0"/>
-    <w:lsdException w:name="Colorful Grid Accent 3" w:semiHidden="0" w:uiPriority="73" w:unhideWhenUsed="0"/>
-    <w:lsdException w:name="Light Shading Accent 4" w:semiHidden="0" w:uiPriority="60" w:unhideWhenUsed="0"/>
-    <w:lsdException w:name="Light List Accent 4" w:semiHidden="0" w:uiPriority="61" w:unhideWhenUsed="0"/>
-    <w:lsdException w:name="Light Grid Accent 4" w:semiHidden="0" w:uiPriority="62" w:unhideWhenUsed="0"/>
-    <w:lsdException w:name="Medium Shading 1 Accent 4" w:semiHidden="0" w:uiPriority="63" w:unhideWhenUsed="0"/>
-    <w:lsdException w:name="Medium Shading 2 Accent 4" w:semiHidden="0" w:uiPriority="64" w:unhideWhenUsed="0"/>
-    <w:lsdException w:name="Medium List 1 Accent 4" w:semiHidden="0" w:uiPriority="65" w:unhideWhenUsed="0"/>
-    <w:lsdException w:name="Medium List 2 Accent 4" w:semiHidden="0" w:uiPriority="66" w:unhideWhenUsed="0"/>
-    <w:lsdException w:name="Medium Grid 1 Accent 4" w:semiHidden="0" w:uiPriority="67" w:unhideWhenUsed="0"/>
-    <w:lsdException w:name="Medium Grid 2 Accent 4" w:semiHidden="0" w:uiPriority="68" w:unhideWhenUsed="0"/>
-    <w:lsdException w:name="Medium Grid 3 Accent 4" w:semiHidden="0" w:uiPriority="69" w:unhideWhenUsed="0"/>
-    <w:lsdException w:name="Dark List Accent 4" w:semiHidden="0" w:uiPriority="70" w:unhideWhenUsed="0"/>
-    <w:lsdException w:name="Colorful Shading Accent 4" w:semiHidden="0" w:uiPriority="71" w:unhideWhenUsed="0"/>
-    <w:lsdException w:name="Colorful List Accent 4" w:semiHidden="0" w:uiPriority="72" w:unhideWhenUsed="0"/>
-    <w:lsdException w:name="Colorful Grid Accent 4" w:semiHidden="0" w:uiPriority="73" w:unhideWhenUsed="0"/>
-    <w:lsdException w:name="Light Shading Accent 5" w:semiHidden="0" w:uiPriority="60" w:unhideWhenUsed="0"/>
-    <w:lsdException w:name="Light List Accent 5" w:semiHidden="0" w:uiPriority="61" w:unhideWhenUsed="0"/>
-    <w:lsdException w:name="Light Grid Accent 5" w:semiHidden="0" w:uiPriority="62" w:unhideWhenUsed="0"/>
-    <w:lsdException w:name="Medium Shading 1 Accent 5" w:semiHidden="0" w:uiPriority="63" w:unhideWhenUsed="0"/>
-    <w:lsdException w:name="Medium Shading 2 Accent 5" w:semiHidden="0" w:uiPriority="64" w:unhideWhenUsed="0"/>
-    <w:lsdException w:name="Medium List 1 Accent 5" w:semiHidden="0" w:uiPriority="65" w:unhideWhenUsed="0"/>
-    <w:lsdException w:name="Medium List 2 Accent 5" w:semiHidden="0" w:uiPriority="66" w:unhideWhenUsed="0"/>
-    <w:lsdException w:name="Medium Grid 1 Accent 5" w:semiHidden="0" w:uiPriority="67" w:unhideWhenUsed="0"/>
-    <w:lsdException w:name="Medium Grid 2 Accent 5" w:semiHidden="0" w:uiPriority="68" w:unhideWhenUsed="0"/>
-    <w:lsdException w:name="Medium Grid 3 Accent 5" w:semiHidden="0" w:uiPriority="69" w:unhideWhenUsed="0"/>
-    <w:lsdException w:name="Dark List Accent 5" w:semiHidden="0" w:uiPriority="70" w:unhideWhenUsed="0"/>
-    <w:lsdException w:name="Colorful Shading Accent 5" w:semiHidden="0" w:uiPriority="71" w:unhideWhenUsed="0"/>
-    <w:lsdException w:name="Colorful List Accent 5" w:semiHidden="0" w:uiPriority="72" w:unhideWhenUsed="0"/>
-    <w:lsdException w:name="Colorful Grid Accent 5" w:semiHidden="0" w:uiPriority="73" w:unhideWhenUsed="0"/>
-    <w:lsdException w:name="Light Shading Accent 6" w:semiHidden="0" w:uiPriority="60" w:unhideWhenUsed="0"/>
-    <w:lsdException w:name="Light List Accent 6" w:semiHidden="0" w:uiPriority="61" w:unhideWhenUsed="0"/>
-    <w:lsdException w:name="Light Grid Accent 6" w:semiHidden="0" w:uiPriority="62" w:unhideWhenUsed="0"/>
-    <w:lsdException w:name="Medium Shading 1 Accent 6" w:semiHidden="0" w:uiPriority="63" w:unhideWhenUsed="0"/>
-    <w:lsdException w:name="Medium Shading 2 Accent 6" w:semiHidden="0" w:uiPriority="64" w:unhideWhenUsed="0"/>
-    <w:lsdException w:name="Medium List 1 Accent 6" w:semiHidden="0" w:uiPriority="65" w:unhideWhenUsed="0"/>
-    <w:lsdException w:name="Medium List 2 Accent 6" w:semiHidden="0" w:uiPriority="66" w:unhideWhenUsed="0"/>
-    <w:lsdException w:name="Medium Grid 1 Accent 6" w:semiHidden="0" w:uiPriority="67" w:unhideWhenUsed="0"/>
-    <w:lsdException w:name="Medium Grid 2 Accent 6" w:semiHidden="0" w:uiPriority="68" w:unhideWhenUsed="0"/>
-    <w:lsdException w:name="Medium Grid 3 Accent 6" w:semiHidden="0" w:uiPriority="69" w:unhideWhenUsed="0"/>
-    <w:lsdException w:name="Dark List Accent 6" w:semiHidden="0" w:uiPriority="70" w:unhideWhenUsed="0"/>
-    <w:lsdException w:name="Colorful Shading Accent 6" w:semiHidden="0" w:uiPriority="71" w:unhideWhenUsed="0"/>
-    <w:lsdException w:name="Colorful List Accent 6" w:semiHidden="0" w:uiPriority="72" w:unhideWhenUsed="0"/>
-    <w:lsdException w:name="Colorful Grid Accent 6" w:semiHidden="0" w:uiPriority="73" w:unhideWhenUsed="0"/>
-    <w:lsdException w:name="Subtle Emphasis" w:semiHidden="0" w:uiPriority="19" w:unhideWhenUsed="0" w:qFormat="1"/>
-    <w:lsdException w:name="Intense Emphasis" w:semiHidden="0" w:uiPriority="21" w:unhideWhenUsed="0" w:qFormat="1"/>
-    <w:lsdException w:name="Subtle Reference" w:semiHidden="0" w:uiPriority="31" w:unhideWhenUsed="0" w:qFormat="1"/>
-    <w:lsdException w:name="Intense Reference" w:semiHidden="0" w:uiPriority="32" w:unhideWhenUsed="0" w:qFormat="1"/>
-    <w:lsdException w:name="Book Title" w:semiHidden="0" w:uiPriority="33" w:unhideWhenUsed="0" w:qFormat="1"/>
-    <w:lsdException w:name="Bibliography" w:uiPriority="37"/>
-    <w:lsdException w:name="TOC Heading" w:uiPriority="39" w:qFormat="1"/>
-  </w:latentStyles>
-  <w:style w:type="paragraph" w:default="1" w:styleId="Normal">
-    <w:name w:val="Normal"/>
-    <w:qFormat/>
-  </w:style>
-  <w:style w:type="character" w:default="1" w:styleId="DefaultParagraphFont">
-    <w:name w:val="Default Paragraph Font"/>
-    <w:uiPriority w:val="1"/>
-    <w:semiHidden/>
-    <w:unhideWhenUsed/>
-  </w:style>
-  <w:style w:type="table" w:default="1" w:styleId="TableNormal">
-    <w:name w:val="Normal Table"/>
-    <w:uiPriority w:val="99"/>
-    <w:semiHidden/>
-    <w:unhideWhenUsed/>
-    <w:tblPr>
-      <w:tblInd w:w="0" w:type="dxa"/>
-      <w:tblCellMar>
-        <w:top w:w="0" w:type="dxa"/>
-        <w:left w:w="108" w:type="dxa"/>
-        <w:bottom w:w="0" w:type="dxa"/>
-        <w:right w:w="108" w:type="dxa"/>
-      </w:tblCellMar>
-    </w:tblPr>
-  </w:style>
-  <w:style w:type="numbering" w:default="1" w:styleId="NoList">
-    <w:name w:val="No List"/>
-    <w:uiPriority w:val="99"/>
-    <w:semiHidden/>
-    <w:unhideWhenUsed/>
-  </w:style>
-  <w:style w:type="paragraph" w:customStyle="1" w:styleId="309E5D04DDBC413A918A4ED4D3288F3A">
-    <w:name w:val="309E5D04DDBC413A918A4ED4D3288F3A"/>
-    <w:rsid w:val="001D620D"/>
-  </w:style>
-  <w:style w:type="paragraph" w:customStyle="1" w:styleId="06193CC2866C4BDA84DA86FDDD3B6D65">
-    <w:name w:val="06193CC2866C4BDA84DA86FDDD3B6D65"/>
-    <w:rsid w:val="001D620D"/>
-  </w:style>
-  <w:style w:type="paragraph" w:customStyle="1" w:styleId="8E7E31B4D79747AD8759B0693822B96F">
-    <w:name w:val="8E7E31B4D79747AD8759B0693822B96F"/>
-    <w:rsid w:val="001D620D"/>
-  </w:style>
-</w:styles>
-</file>
-
-<file path=word/glossary/stylesWithEffects.xml><?xml version="1.0" encoding="utf-8"?>
-<w:styles xmlns:wpc="http://schemas.microsoft.com/office/word/2010/wordprocessingCanvas" xmlns:mc="http://schemas.openxmlformats.org/markup-compatibility/2006" xmlns:o="urn:schemas-microsoft-com:office:office" xmlns:r="http://schemas.openxmlformats.org/officeDocument/2006/relationships" xmlns:m="http://schemas.openxmlformats.org/officeDocument/2006/math" xmlns:v="urn:schemas-microsoft-com:vml" xmlns:wp14="http://schemas.microsoft.com/office/word/2010/wordprocessingDrawing" xmlns:wp="http://schemas.openxmlformats.org/drawingml/2006/wordprocessingDrawing" xmlns:w10="urn:schemas-microsoft-com:office:word" xmlns:w="http://schemas.openxmlformats.org/wordprocessingml/2006/main" xmlns:w14="http://schemas.microsoft.com/office/word/2010/wordml" xmlns:wpg="http://schemas.microsoft.com/office/word/2010/wordprocessingGroup" xmlns:wpi="http://schemas.microsoft.com/office/word/2010/wordprocessingInk" xmlns:wne="http://schemas.microsoft.com/office/word/2006/wordml" xmlns:wps="http://schemas.microsoft.com/office/word/2010/wordprocessingShape" mc:Ignorable="w14 wp14">
-  <w:docDefaults>
-    <w:rPrDefault>
-      <w:rPr>
-        <w:rFonts w:asciiTheme="minorHAnsi" w:eastAsiaTheme="minorEastAsia" w:hAnsiTheme="minorHAnsi" w:cstheme="minorBidi"/>
-        <w:sz w:val="22"/>
-        <w:szCs w:val="22"/>
-        <w:lang w:val="pt-PT" w:eastAsia="pt-PT" w:bidi="ar-SA"/>
-      </w:rPr>
-    </w:rPrDefault>
-    <w:pPrDefault>
-      <w:pPr>
-        <w:spacing w:after="200" w:line="276" w:lineRule="auto"/>
-      </w:pPr>
-    </w:pPrDefault>
-  </w:docDefaults>
-  <w:latentStyles w:defLockedState="0" w:defUIPriority="99" w:defSemiHidden="1" w:defUnhideWhenUsed="1" w:defQFormat="0" w:count="267">
-    <w:lsdException w:name="Normal" w:semiHidden="0" w:uiPriority="0" w:unhideWhenUsed="0" w:qFormat="1"/>
-    <w:lsdException w:name="heading 1" w:semiHidden="0" w:uiPriority="9" w:unhideWhenUsed="0" w:qFormat="1"/>
-    <w:lsdException w:name="heading 2" w:uiPriority="9" w:qFormat="1"/>
-    <w:lsdException w:name="heading 3" w:uiPriority="9" w:qFormat="1"/>
-    <w:lsdException w:name="heading 4" w:uiPriority="9" w:qFormat="1"/>
-    <w:lsdException w:name="heading 5" w:uiPriority="9" w:qFormat="1"/>
-    <w:lsdException w:name="heading 6" w:uiPriority="9" w:qFormat="1"/>
-    <w:lsdException w:name="heading 7" w:uiPriority="9" w:qFormat="1"/>
-    <w:lsdException w:name="heading 8" w:uiPriority="9" w:qFormat="1"/>
-    <w:lsdException w:name="heading 9" w:uiPriority="9" w:qFormat="1"/>
-    <w:lsdException w:name="toc 1" w:uiPriority="39"/>
-    <w:lsdException w:name="toc 2" w:uiPriority="39"/>
-    <w:lsdException w:name="toc 3" w:uiPriority="39"/>
-    <w:lsdException w:name="toc 4" w:uiPriority="39"/>
-    <w:lsdException w:name="toc 5" w:uiPriority="39"/>
-    <w:lsdException w:name="toc 6" w:uiPriority="39"/>
-    <w:lsdException w:name="toc 7" w:uiPriority="39"/>
-    <w:lsdException w:name="toc 8" w:uiPriority="39"/>
-    <w:lsdException w:name="toc 9" w:uiPriority="39"/>
-    <w:lsdException w:name="caption" w:uiPriority="35" w:qFormat="1"/>
-    <w:lsdException w:name="Title" w:semiHidden="0" w:uiPriority="10" w:unhideWhenUsed="0" w:qFormat="1"/>
-    <w:lsdException w:name="Default Paragraph Font" w:uiPriority="1"/>
-    <w:lsdException w:name="Subtitle" w:semiHidden="0" w:uiPriority="11" w:unhideWhenUsed="0" w:qFormat="1"/>
-    <w:lsdException w:name="Strong" w:semiHidden="0" w:uiPriority="22" w:unhideWhenUsed="0" w:qFormat="1"/>
-    <w:lsdException w:name="Emphasis" w:semiHidden="0" w:uiPriority="20" w:unhideWhenUsed="0" w:qFormat="1"/>
-    <w:lsdException w:name="Table Grid" w:semiHidden="0" w:uiPriority="59" w:unhideWhenUsed="0"/>
-    <w:lsdException w:name="Placeholder Text" w:unhideWhenUsed="0"/>
-    <w:lsdException w:name="No Spacing" w:semiHidden="0" w:uiPriority="1" w:unhideWhenUsed="0" w:qFormat="1"/>
-    <w:lsdException w:name="Light Shading" w:semiHidden="0" w:uiPriority="60" w:unhideWhenUsed="0"/>
-    <w:lsdException w:name="Light List" w:semiHidden="0" w:uiPriority="61" w:unhideWhenUsed="0"/>
-    <w:lsdException w:name="Light Grid" w:semiHidden="0" w:uiPriority="62" w:unhideWhenUsed="0"/>
-    <w:lsdException w:name="Medium Shading 1" w:semiHidden="0" w:uiPriority="63" w:unhideWhenUsed="0"/>
-    <w:lsdException w:name="Medium Shading 2" w:semiHidden="0" w:uiPriority="64" w:unhideWhenUsed="0"/>
-    <w:lsdException w:name="Medium List 1" w:semiHidden="0" w:uiPriority="65" w:unhideWhenUsed="0"/>
-    <w:lsdException w:name="Medium List 2" w:semiHidden="0" w:uiPriority="66" w:unhideWhenUsed="0"/>
-    <w:lsdException w:name="Medium Grid 1" w:semiHidden="0" w:uiPriority="67" w:unhideWhenUsed="0"/>
-    <w:lsdException w:name="Medium Grid 2" w:semiHidden="0" w:uiPriority="68" w:unhideWhenUsed="0"/>
-    <w:lsdException w:name="Medium Grid 3" w:semiHidden="0" w:uiPriority="69" w:unhideWhenUsed="0"/>
-    <w:lsdException w:name="Dark List" w:semiHidden="0" w:uiPriority="70" w:unhideWhenUsed="0"/>
-    <w:lsdException w:name="Colorful Shading" w:semiHidden="0" w:uiPriority="71" w:unhideWhenUsed="0"/>
-    <w:lsdException w:name="Colorful List" w:semiHidden="0" w:uiPriority="72" w:unhideWhenUsed="0"/>
-    <w:lsdException w:name="Colorful Grid" w:semiHidden="0" w:uiPriority="73" w:unhideWhenUsed="0"/>
-    <w:lsdException w:name="Light Shading Accent 1" w:semiHidden="0" w:uiPriority="60" w:unhideWhenUsed="0"/>
-    <w:lsdException w:name="Light List Accent 1" w:semiHidden="0" w:uiPriority="61" w:unhideWhenUsed="0"/>
-    <w:lsdException w:name="Light Grid Accent 1" w:semiHidden="0" w:uiPriority="62" w:unhideWhenUsed="0"/>
-    <w:lsdException w:name="Medium Shading 1 Accent 1" w:semiHidden="0" w:uiPriority="63" w:unhideWhenUsed="0"/>
-    <w:lsdException w:name="Medium Shading 2 Accent 1" w:semiHidden="0" w:uiPriority="64" w:unhideWhenUsed="0"/>
-    <w:lsdException w:name="Medium List 1 Accent 1" w:semiHidden="0" w:uiPriority="65" w:unhideWhenUsed="0"/>
-    <w:lsdException w:name="Revision" w:unhideWhenUsed="0"/>
-    <w:lsdException w:name="List Paragraph" w:semiHidden="0" w:uiPriority="34" w:unhideWhenUsed="0" w:qFormat="1"/>
-    <w:lsdException w:name="Quote" w:semiHidden="0" w:uiPriority="29" w:unhideWhenUsed="0" w:qFormat="1"/>
-    <w:lsdException w:name="Intense Quote" w:semiHidden="0" w:uiPriority="30" w:unhideWhenUsed="0" w:qFormat="1"/>
-    <w:lsdException w:name="Medium List 2 Accent 1" w:semiHidden="0" w:uiPriority="66" w:unhideWhenUsed="0"/>
-    <w:lsdException w:name="Medium Grid 1 Accent 1" w:semiHidden="0" w:uiPriority="67" w:unhideWhenUsed="0"/>
-    <w:lsdException w:name="Medium Grid 2 Accent 1" w:semiHidden="0" w:uiPriority="68" w:unhideWhenUsed="0"/>
-    <w:lsdException w:name="Medium Grid 3 Accent 1" w:semiHidden="0" w:uiPriority="69" w:unhideWhenUsed="0"/>
-    <w:lsdException w:name="Dark List Accent 1" w:semiHidden="0" w:uiPriority="70" w:unhideWhenUsed="0"/>
-    <w:lsdException w:name="Colorful Shading Accent 1" w:semiHidden="0" w:uiPriority="71" w:unhideWhenUsed="0"/>
-    <w:lsdException w:name="Colorful List Accent 1" w:semiHidden="0" w:uiPriority="72" w:unhideWhenUsed="0"/>
-    <w:lsdException w:name="Colorful Grid Accent 1" w:semiHidden="0" w:uiPriority="73" w:unhideWhenUsed="0"/>
-    <w:lsdException w:name="Light Shading Accent 2" w:semiHidden="0" w:uiPriority="60" w:unhideWhenUsed="0"/>
-    <w:lsdException w:name="Light List Accent 2" w:semiHidden="0" w:uiPriority="61" w:unhideWhenUsed="0"/>
-    <w:lsdException w:name="Light Grid Accent 2" w:semiHidden="0" w:uiPriority="62" w:unhideWhenUsed="0"/>
-    <w:lsdException w:name="Medium Shading 1 Accent 2" w:semiHidden="0" w:uiPriority="63" w:unhideWhenUsed="0"/>
-    <w:lsdException w:name="Medium Shading 2 Accent 2" w:semiHidden="0" w:uiPriority="64" w:unhideWhenUsed="0"/>
-    <w:lsdException w:name="Medium List 1 Accent 2" w:semiHidden="0" w:uiPriority="65" w:unhideWhenUsed="0"/>
-    <w:lsdException w:name="Medium List 2 Accent 2" w:semiHidden="0" w:uiPriority="66" w:unhideWhenUsed="0"/>
-    <w:lsdException w:name="Medium Grid 1 Accent 2" w:semiHidden="0" w:uiPriority="67" w:unhideWhenUsed="0"/>
-    <w:lsdException w:name="Medium Grid 2 Accent 2" w:semiHidden="0" w:uiPriority="68" w:unhideWhenUsed="0"/>
-    <w:lsdException w:name="Medium Grid 3 Accent 2" w:semiHidden="0" w:uiPriority="69" w:unhideWhenUsed="0"/>
-    <w:lsdException w:name="Dark List Accent 2" w:semiHidden="0" w:uiPriority="70" w:unhideWhenUsed="0"/>
-    <w:lsdException w:name="Colorful Shading Accent 2" w:semiHidden="0" w:uiPriority="71" w:unhideWhenUsed="0"/>
-    <w:lsdException w:name="Colorful List Accent 2" w:semiHidden="0" w:uiPriority="72" w:unhideWhenUsed="0"/>
-    <w:lsdException w:name="Colorful Grid Accent 2" w:semiHidden="0" w:uiPriority="73" w:unhideWhenUsed="0"/>
-    <w:lsdException w:name="Light Shading Accent 3" w:semiHidden="0" w:uiPriority="60" w:unhideWhenUsed="0"/>
-    <w:lsdException w:name="Light List Accent 3" w:semiHidden="0" w:uiPriority="61" w:unhideWhenUsed="0"/>
-    <w:lsdException w:name="Light Grid Accent 3" w:semiHidden="0" w:uiPriority="62" w:unhideWhenUsed="0"/>
-    <w:lsdException w:name="Medium Shading 1 Accent 3" w:semiHidden="0" w:uiPriority="63" w:unhideWhenUsed="0"/>
-    <w:lsdException w:name="Medium Shading 2 Accent 3" w:semiHidden="0" w:uiPriority="64" w:unhideWhenUsed="0"/>
-    <w:lsdException w:name="Medium List 1 Accent 3" w:semiHidden="0" w:uiPriority="65" w:unhideWhenUsed="0"/>
-    <w:lsdException w:name="Medium List 2 Accent 3" w:semiHidden="0" w:uiPriority="66" w:unhideWhenUsed="0"/>
-    <w:lsdException w:name="Medium Grid 1 Accent 3" w:semiHidden="0" w:uiPriority="67" w:unhideWhenUsed="0"/>
-    <w:lsdException w:name="Medium Grid 2 Accent 3" w:semiHidden="0" w:uiPriority="68" w:unhideWhenUsed="0"/>
-    <w:lsdException w:name="Medium Grid 3 Accent 3" w:semiHidden="0" w:uiPriority="69" w:unhideWhenUsed="0"/>
-    <w:lsdException w:name="Dark List Accent 3" w:semiHidden="0" w:uiPriority="70" w:unhideWhenUsed="0"/>
-    <w:lsdException w:name="Colorful Shading Accent 3" w:semiHidden="0" w:uiPriority="71" w:unhideWhenUsed="0"/>
-    <w:lsdException w:name="Colorful List Accent 3" w:semiHidden="0" w:uiPriority="72" w:unhideWhenUsed="0"/>
-    <w:lsdException w:name="Colorful Grid Accent 3" w:semiHidden="0" w:uiPriority="73" w:unhideWhenUsed="0"/>
-    <w:lsdException w:name="Light Shading Accent 4" w:semiHidden="0" w:uiPriority="60" w:unhideWhenUsed="0"/>
-    <w:lsdException w:name="Light List Accent 4" w:semiHidden="0" w:uiPriority="61" w:unhideWhenUsed="0"/>
-    <w:lsdException w:name="Light Grid Accent 4" w:semiHidden="0" w:uiPriority="62" w:unhideWhenUsed="0"/>
-    <w:lsdException w:name="Medium Shading 1 Accent 4" w:semiHidden="0" w:uiPriority="63" w:unhideWhenUsed="0"/>
-    <w:lsdException w:name="Medium Shading 2 Accent 4" w:semiHidden="0" w:uiPriority="64" w:unhideWhenUsed="0"/>
-    <w:lsdException w:name="Medium List 1 Accent 4" w:semiHidden="0" w:uiPriority="65" w:unhideWhenUsed="0"/>
-    <w:lsdException w:name="Medium List 2 Accent 4" w:semiHidden="0" w:uiPriority="66" w:unhideWhenUsed="0"/>
-    <w:lsdException w:name="Medium Grid 1 Accent 4" w:semiHidden="0" w:uiPriority="67" w:unhideWhenUsed="0"/>
-    <w:lsdException w:name="Medium Grid 2 Accent 4" w:semiHidden="0" w:uiPriority="68" w:unhideWhenUsed="0"/>
-    <w:lsdException w:name="Medium Grid 3 Accent 4" w:semiHidden="0" w:uiPriority="69" w:unhideWhenUsed="0"/>
-    <w:lsdException w:name="Dark List Accent 4" w:semiHidden="0" w:uiPriority="70" w:unhideWhenUsed="0"/>
-    <w:lsdException w:name="Colorful Shading Accent 4" w:semiHidden="0" w:uiPriority="71" w:unhideWhenUsed="0"/>
-    <w:lsdException w:name="Colorful List Accent 4" w:semiHidden="0" w:uiPriority="72" w:unhideWhenUsed="0"/>
-    <w:lsdException w:name="Colorful Grid Accent 4" w:semiHidden="0" w:uiPriority="73" w:unhideWhenUsed="0"/>
-    <w:lsdException w:name="Light Shading Accent 5" w:semiHidden="0" w:uiPriority="60" w:unhideWhenUsed="0"/>
-    <w:lsdException w:name="Light List Accent 5" w:semiHidden="0" w:uiPriority="61" w:unhideWhenUsed="0"/>
-    <w:lsdException w:name="Light Grid Accent 5" w:semiHidden="0" w:uiPriority="62" w:unhideWhenUsed="0"/>
-    <w:lsdException w:name="Medium Shading 1 Accent 5" w:semiHidden="0" w:uiPriority="63" w:unhideWhenUsed="0"/>
-    <w:lsdException w:name="Medium Shading 2 Accent 5" w:semiHidden="0" w:uiPriority="64" w:unhideWhenUsed="0"/>
-    <w:lsdException w:name="Medium List 1 Accent 5" w:semiHidden="0" w:uiPriority="65" w:unhideWhenUsed="0"/>
-    <w:lsdException w:name="Medium List 2 Accent 5" w:semiHidden="0" w:uiPriority="66" w:unhideWhenUsed="0"/>
-    <w:lsdException w:name="Medium Grid 1 Accent 5" w:semiHidden="0" w:uiPriority="67" w:unhideWhenUsed="0"/>
-    <w:lsdException w:name="Medium Grid 2 Accent 5" w:semiHidden="0" w:uiPriority="68" w:unhideWhenUsed="0"/>
-    <w:lsdException w:name="Medium Grid 3 Accent 5" w:semiHidden="0" w:uiPriority="69" w:unhideWhenUsed="0"/>
-    <w:lsdException w:name="Dark List Accent 5" w:semiHidden="0" w:uiPriority="70" w:unhideWhenUsed="0"/>
-    <w:lsdException w:name="Colorful Shading Accent 5" w:semiHidden="0" w:uiPriority="71" w:unhideWhenUsed="0"/>
-    <w:lsdException w:name="Colorful List Accent 5" w:semiHidden="0" w:uiPriority="72" w:unhideWhenUsed="0"/>
-    <w:lsdException w:name="Colorful Grid Accent 5" w:semiHidden="0" w:uiPriority="73" w:unhideWhenUsed="0"/>
-    <w:lsdException w:name="Light Shading Accent 6" w:semiHidden="0" w:uiPriority="60" w:unhideWhenUsed="0"/>
-    <w:lsdException w:name="Light List Accent 6" w:semiHidden="0" w:uiPriority="61" w:unhideWhenUsed="0"/>
-    <w:lsdException w:name="Light Grid Accent 6" w:semiHidden="0" w:uiPriority="62" w:unhideWhenUsed="0"/>
-    <w:lsdException w:name="Medium Shading 1 Accent 6" w:semiHidden="0" w:uiPriority="63" w:unhideWhenUsed="0"/>
-    <w:lsdException w:name="Medium Shading 2 Accent 6" w:semiHidden="0" w:uiPriority="64" w:unhideWhenUsed="0"/>
-    <w:lsdException w:name="Medium List 1 Accent 6" w:semiHidden="0" w:uiPriority="65" w:unhideWhenUsed="0"/>
-    <w:lsdException w:name="Medium List 2 Accent 6" w:semiHidden="0" w:uiPriority="66" w:unhideWhenUsed="0"/>
-    <w:lsdException w:name="Medium Grid 1 Accent 6" w:semiHidden="0" w:uiPriority="67" w:unhideWhenUsed="0"/>
-    <w:lsdException w:name="Medium Grid 2 Accent 6" w:semiHidden="0" w:uiPriority="68" w:unhideWhenUsed="0"/>
-    <w:lsdException w:name="Medium Grid 3 Accent 6" w:semiHidden="0" w:uiPriority="69" w:unhideWhenUsed="0"/>
-    <w:lsdException w:name="Dark List Accent 6" w:semiHidden="0" w:uiPriority="70" w:unhideWhenUsed="0"/>
-    <w:lsdException w:name="Colorful Shading Accent 6" w:semiHidden="0" w:uiPriority="71" w:unhideWhenUsed="0"/>
-    <w:lsdException w:name="Colorful List Accent 6" w:semiHidden="0" w:uiPriority="72" w:unhideWhenUsed="0"/>
-    <w:lsdException w:name="Colorful Grid Accent 6" w:semiHidden="0" w:uiPriority="73" w:unhideWhenUsed="0"/>
-    <w:lsdException w:name="Subtle Emphasis" w:semiHidden="0" w:uiPriority="19" w:unhideWhenUsed="0" w:qFormat="1"/>
-    <w:lsdException w:name="Intense Emphasis" w:semiHidden="0" w:uiPriority="21" w:unhideWhenUsed="0" w:qFormat="1"/>
-    <w:lsdException w:name="Subtle Reference" w:semiHidden="0" w:uiPriority="31" w:unhideWhenUsed="0" w:qFormat="1"/>
-    <w:lsdException w:name="Intense Reference" w:semiHidden="0" w:uiPriority="32" w:unhideWhenUsed="0" w:qFormat="1"/>
-    <w:lsdException w:name="Book Title" w:semiHidden="0" w:uiPriority="33" w:unhideWhenUsed="0" w:qFormat="1"/>
-    <w:lsdException w:name="Bibliography" w:uiPriority="37"/>
-    <w:lsdException w:name="TOC Heading" w:uiPriority="39" w:qFormat="1"/>
-  </w:latentStyles>
-  <w:style w:type="paragraph" w:default="1" w:styleId="Normal">
-    <w:name w:val="Normal"/>
-    <w:qFormat/>
-  </w:style>
-  <w:style w:type="character" w:default="1" w:styleId="DefaultParagraphFont">
-    <w:name w:val="Default Paragraph Font"/>
-    <w:uiPriority w:val="1"/>
-    <w:semiHidden/>
-    <w:unhideWhenUsed/>
-  </w:style>
-  <w:style w:type="table" w:default="1" w:styleId="TableNormal">
-    <w:name w:val="Normal Table"/>
-    <w:uiPriority w:val="99"/>
-    <w:semiHidden/>
-    <w:unhideWhenUsed/>
-    <w:tblPr>
-      <w:tblInd w:w="0" w:type="dxa"/>
-      <w:tblCellMar>
-        <w:top w:w="0" w:type="dxa"/>
-        <w:left w:w="108" w:type="dxa"/>
-        <w:bottom w:w="0" w:type="dxa"/>
-        <w:right w:w="108" w:type="dxa"/>
-      </w:tblCellMar>
-    </w:tblPr>
-  </w:style>
-  <w:style w:type="numbering" w:default="1" w:styleId="NoList">
-    <w:name w:val="No List"/>
-    <w:uiPriority w:val="99"/>
-    <w:semiHidden/>
-    <w:unhideWhenUsed/>
-  </w:style>
-  <w:style w:type="paragraph" w:customStyle="1" w:styleId="309E5D04DDBC413A918A4ED4D3288F3A">
-    <w:name w:val="309E5D04DDBC413A918A4ED4D3288F3A"/>
-    <w:rsid w:val="001D620D"/>
-  </w:style>
-  <w:style w:type="paragraph" w:customStyle="1" w:styleId="06193CC2866C4BDA84DA86FDDD3B6D65">
-    <w:name w:val="06193CC2866C4BDA84DA86FDDD3B6D65"/>
-    <w:rsid w:val="001D620D"/>
-  </w:style>
-  <w:style w:type="paragraph" w:customStyle="1" w:styleId="8E7E31B4D79747AD8759B0693822B96F">
-    <w:name w:val="8E7E31B4D79747AD8759B0693822B96F"/>
-    <w:rsid w:val="001D620D"/>
-  </w:style>
-</w:styles>
-</file>
-
-<file path=word/glossary/webSettings.xml><?xml version="1.0" encoding="utf-8"?>
-<w:webSettings xmlns:mc="http://schemas.openxmlformats.org/markup-compatibility/2006" xmlns:r="http://schemas.openxmlformats.org/officeDocument/2006/relationships" xmlns:w="http://schemas.openxmlformats.org/wordprocessingml/2006/main" xmlns:w14="http://schemas.microsoft.com/office/word/2010/wordml" mc:Ignorable="w14">
-  <w:optimizeForBrowser/>
-  <w:allowPNG/>
-</w:webSettings>
-</file>
-
 <file path=word/theme/theme1.xml><?xml version="1.0" encoding="utf-8"?>
 <a:theme xmlns:a="http://schemas.openxmlformats.org/drawingml/2006/main" name="Tema do Office">
   <a:themeElements>
@@ -5619,7 +5636,7 @@
 </file>
 
 <file path=customXml/itemProps1.xml><?xml version="1.0" encoding="utf-8"?>
-<ds:datastoreItem xmlns:ds="http://schemas.openxmlformats.org/officeDocument/2006/customXml" ds:itemID="{C624D892-84AA-432D-A226-1BA6A8A187DD}">
+<ds:datastoreItem xmlns:ds="http://schemas.openxmlformats.org/officeDocument/2006/customXml" ds:itemID="{961524D1-E3BA-4EFE-8038-A12D274E28EF}">
   <ds:schemaRefs>
     <ds:schemaRef ds:uri="http://schemas.openxmlformats.org/officeDocument/2006/bibliography"/>
   </ds:schemaRefs>

</xml_diff>

<commit_message>
Manual do utilizador revisto e updates no relatorio, nomeadamente na seccao de casos de teste.
</commit_message>
<xml_diff>
--- a/Manual.docx
+++ b/Manual.docx
@@ -89,14 +89,15 @@
         </w:rPr>
         <w:t xml:space="preserve">1º Trabalho Prático – </w:t>
       </w:r>
+      <w:proofErr w:type="spellStart"/>
       <w:r>
         <w:rPr>
           <w:i/>
           <w:color w:val="548DD4" w:themeColor="text2" w:themeTint="99"/>
-          <w:lang w:val="en-GB"/>
         </w:rPr>
         <w:t>Sockets</w:t>
       </w:r>
+      <w:proofErr w:type="spellEnd"/>
       <w:r>
         <w:rPr>
           <w:i/>
@@ -246,6 +247,7 @@
         <w:adjustRightInd w:val="0"/>
         <w:spacing w:line="240" w:lineRule="auto"/>
         <w:ind w:firstLine="0"/>
+        <w:jc w:val="center"/>
         <w:rPr>
           <w:rFonts w:ascii="Times New Roman" w:hAnsi="Times New Roman" w:cs="Times New Roman"/>
           <w:color w:val="000000"/>
@@ -263,6 +265,48 @@
         <w:ind w:firstLine="0"/>
         <w:jc w:val="center"/>
         <w:rPr>
+          <w:rFonts w:ascii="Arial Black" w:eastAsia="Adobe Heiti Std R" w:hAnsi="Arial Black" w:cs="Times New Roman"/>
+          <w:b/>
+          <w:color w:val="000000"/>
+          <w:sz w:val="60"/>
+          <w:szCs w:val="60"/>
+        </w:rPr>
+      </w:pPr>
+      <w:r>
+        <w:rPr>
+          <w:rFonts w:ascii="Arial Black" w:eastAsia="Adobe Heiti Std R" w:hAnsi="Arial Black" w:cs="Times New Roman"/>
+          <w:b/>
+          <w:color w:val="000000"/>
+          <w:sz w:val="60"/>
+          <w:szCs w:val="60"/>
+        </w:rPr>
+        <w:t>MANUAL DO UTILIZADOR</w:t>
+      </w:r>
+    </w:p>
+    <w:p>
+      <w:pPr>
+        <w:autoSpaceDE w:val="0"/>
+        <w:autoSpaceDN w:val="0"/>
+        <w:adjustRightInd w:val="0"/>
+        <w:spacing w:line="240" w:lineRule="auto"/>
+        <w:ind w:firstLine="0"/>
+        <w:rPr>
+          <w:rFonts w:ascii="Times New Roman" w:hAnsi="Times New Roman" w:cs="Times New Roman"/>
+          <w:color w:val="000000"/>
+          <w:sz w:val="24"/>
+          <w:szCs w:val="24"/>
+        </w:rPr>
+      </w:pPr>
+    </w:p>
+    <w:p>
+      <w:pPr>
+        <w:autoSpaceDE w:val="0"/>
+        <w:autoSpaceDN w:val="0"/>
+        <w:adjustRightInd w:val="0"/>
+        <w:spacing w:line="240" w:lineRule="auto"/>
+        <w:ind w:firstLine="0"/>
+        <w:jc w:val="center"/>
+        <w:rPr>
           <w:rFonts w:ascii="Times New Roman" w:hAnsi="Times New Roman" w:cs="Times New Roman"/>
           <w:color w:val="000000"/>
           <w:sz w:val="24"/>
@@ -438,6 +482,7 @@
     </w:p>
     <w:p>
       <w:pPr>
+        <w:ind w:firstLine="0"/>
         <w:rPr>
           <w:rFonts w:ascii="Comic Sans MS" w:hAnsi="Comic Sans MS"/>
           <w:b/>
@@ -459,39 +504,6 @@
           <w:szCs w:val="20"/>
         </w:rPr>
       </w:pPr>
-    </w:p>
-    <w:p>
-      <w:pPr>
-        <w:rPr>
-          <w:rFonts w:ascii="Comic Sans MS" w:hAnsi="Comic Sans MS"/>
-          <w:b/>
-          <w:bCs/>
-          <w:color w:val="800000"/>
-          <w:sz w:val="20"/>
-          <w:szCs w:val="20"/>
-        </w:rPr>
-      </w:pPr>
-    </w:p>
-    <w:p>
-      <w:pPr>
-        <w:rPr>
-          <w:b/>
-          <w:color w:val="FF0000"/>
-          <w:sz w:val="28"/>
-          <w:szCs w:val="28"/>
-        </w:rPr>
-      </w:pPr>
-      <w:r>
-        <w:rPr>
-          <w:rFonts w:ascii="Comic Sans MS" w:hAnsi="Comic Sans MS"/>
-          <w:b/>
-          <w:bCs/>
-          <w:color w:val="800000"/>
-          <w:sz w:val="20"/>
-          <w:szCs w:val="20"/>
-        </w:rPr>
-        <w:br/>
-      </w:r>
     </w:p>
     <w:p>
       <w:pPr>
@@ -563,6 +575,9 @@
         <w:p>
           <w:pPr>
             <w:pStyle w:val="Ttulodondice"/>
+            <w:rPr>
+              <w:lang w:val="pt-PT"/>
+            </w:rPr>
           </w:pPr>
           <w:r>
             <w:rPr>
@@ -574,7 +589,7 @@
         <w:p>
           <w:pPr>
             <w:rPr>
-              <w:lang w:val="en-US" w:eastAsia="ja-JP"/>
+              <w:lang w:eastAsia="ja-JP"/>
             </w:rPr>
           </w:pPr>
         </w:p>
@@ -598,7 +613,7 @@
           <w:r>
             <w:fldChar w:fldCharType="separate"/>
           </w:r>
-          <w:hyperlink w:anchor="_Toc275363048" w:history="1">
+          <w:hyperlink w:anchor="_Toc275645357" w:history="1">
             <w:r>
               <w:rPr>
                 <w:rStyle w:val="Hiperligao"/>
@@ -625,7 +640,7 @@
                 <w:noProof/>
                 <w:webHidden/>
               </w:rPr>
-              <w:instrText xml:space="preserve"> PAGEREF _Toc275363048 \h </w:instrText>
+              <w:instrText xml:space="preserve"> PAGEREF _Toc275645357 \h </w:instrText>
             </w:r>
             <w:r>
               <w:rPr>
@@ -667,7 +682,7 @@
               <w:lang w:val="pt-PT" w:eastAsia="pt-PT"/>
             </w:rPr>
           </w:pPr>
-          <w:hyperlink w:anchor="_Toc275363049" w:history="1">
+          <w:hyperlink w:anchor="_Toc275645358" w:history="1">
             <w:r>
               <w:rPr>
                 <w:rStyle w:val="Hiperligao"/>
@@ -694,7 +709,7 @@
                 <w:noProof/>
                 <w:webHidden/>
               </w:rPr>
-              <w:instrText xml:space="preserve"> PAGEREF _Toc275363049 \h </w:instrText>
+              <w:instrText xml:space="preserve"> PAGEREF _Toc275645358 \h </w:instrText>
             </w:r>
             <w:r>
               <w:rPr>
@@ -736,7 +751,7 @@
               <w:lang w:val="pt-PT" w:eastAsia="pt-PT"/>
             </w:rPr>
           </w:pPr>
-          <w:hyperlink w:anchor="_Toc275363050" w:history="1">
+          <w:hyperlink w:anchor="_Toc275645359" w:history="1">
             <w:r>
               <w:rPr>
                 <w:rStyle w:val="Hiperligao"/>
@@ -763,7 +778,7 @@
                 <w:noProof/>
                 <w:webHidden/>
               </w:rPr>
-              <w:instrText xml:space="preserve"> PAGEREF _Toc275363050 \h </w:instrText>
+              <w:instrText xml:space="preserve"> PAGEREF _Toc275645359 \h </w:instrText>
             </w:r>
             <w:r>
               <w:rPr>
@@ -783,7 +798,7 @@
                 <w:noProof/>
                 <w:webHidden/>
               </w:rPr>
-              <w:t>4</w:t>
+              <w:t>3</w:t>
             </w:r>
             <w:r>
               <w:rPr>
@@ -805,7 +820,7 @@
               <w:lang w:val="pt-PT" w:eastAsia="pt-PT"/>
             </w:rPr>
           </w:pPr>
-          <w:hyperlink w:anchor="_Toc275363051" w:history="1">
+          <w:hyperlink w:anchor="_Toc275645360" w:history="1">
             <w:r>
               <w:rPr>
                 <w:rStyle w:val="Hiperligao"/>
@@ -832,7 +847,7 @@
                 <w:noProof/>
                 <w:webHidden/>
               </w:rPr>
-              <w:instrText xml:space="preserve"> PAGEREF _Toc275363051 \h </w:instrText>
+              <w:instrText xml:space="preserve"> PAGEREF _Toc275645360 \h </w:instrText>
             </w:r>
             <w:r>
               <w:rPr>
@@ -874,7 +889,7 @@
               <w:lang w:val="pt-PT" w:eastAsia="pt-PT"/>
             </w:rPr>
           </w:pPr>
-          <w:hyperlink w:anchor="_Toc275363052" w:history="1">
+          <w:hyperlink w:anchor="_Toc275645361" w:history="1">
             <w:r>
               <w:rPr>
                 <w:rStyle w:val="Hiperligao"/>
@@ -901,7 +916,7 @@
                 <w:noProof/>
                 <w:webHidden/>
               </w:rPr>
-              <w:instrText xml:space="preserve"> PAGEREF _Toc275363052 \h </w:instrText>
+              <w:instrText xml:space="preserve"> PAGEREF _Toc275645361 \h </w:instrText>
             </w:r>
             <w:r>
               <w:rPr>
@@ -943,7 +958,7 @@
               <w:lang w:val="pt-PT" w:eastAsia="pt-PT"/>
             </w:rPr>
           </w:pPr>
-          <w:hyperlink w:anchor="_Toc275363053" w:history="1">
+          <w:hyperlink w:anchor="_Toc275645362" w:history="1">
             <w:r>
               <w:rPr>
                 <w:rStyle w:val="Hiperligao"/>
@@ -970,7 +985,7 @@
                 <w:noProof/>
                 <w:webHidden/>
               </w:rPr>
-              <w:instrText xml:space="preserve"> PAGEREF _Toc275363053 \h </w:instrText>
+              <w:instrText xml:space="preserve"> PAGEREF _Toc275645362 \h </w:instrText>
             </w:r>
             <w:r>
               <w:rPr>
@@ -990,7 +1005,7 @@
                 <w:noProof/>
                 <w:webHidden/>
               </w:rPr>
-              <w:t>5</w:t>
+              <w:t>4</w:t>
             </w:r>
             <w:r>
               <w:rPr>
@@ -1012,7 +1027,7 @@
               <w:lang w:val="pt-PT" w:eastAsia="pt-PT"/>
             </w:rPr>
           </w:pPr>
-          <w:hyperlink w:anchor="_Toc275363054" w:history="1">
+          <w:hyperlink w:anchor="_Toc275645363" w:history="1">
             <w:r>
               <w:rPr>
                 <w:rStyle w:val="Hiperligao"/>
@@ -1039,7 +1054,7 @@
                 <w:noProof/>
                 <w:webHidden/>
               </w:rPr>
-              <w:instrText xml:space="preserve"> PAGEREF _Toc275363054 \h </w:instrText>
+              <w:instrText xml:space="preserve"> PAGEREF _Toc275645363 \h </w:instrText>
             </w:r>
             <w:r>
               <w:rPr>
@@ -1081,7 +1096,7 @@
               <w:lang w:val="pt-PT" w:eastAsia="pt-PT"/>
             </w:rPr>
           </w:pPr>
-          <w:hyperlink w:anchor="_Toc275363055" w:history="1">
+          <w:hyperlink w:anchor="_Toc275645364" w:history="1">
             <w:r>
               <w:rPr>
                 <w:rStyle w:val="Hiperligao"/>
@@ -1108,7 +1123,7 @@
                 <w:noProof/>
                 <w:webHidden/>
               </w:rPr>
-              <w:instrText xml:space="preserve"> PAGEREF _Toc275363055 \h </w:instrText>
+              <w:instrText xml:space="preserve"> PAGEREF _Toc275645364 \h </w:instrText>
             </w:r>
             <w:r>
               <w:rPr>
@@ -1150,7 +1165,7 @@
               <w:lang w:val="pt-PT" w:eastAsia="pt-PT"/>
             </w:rPr>
           </w:pPr>
-          <w:hyperlink w:anchor="_Toc275363056" w:history="1">
+          <w:hyperlink w:anchor="_Toc275645365" w:history="1">
             <w:r>
               <w:rPr>
                 <w:rStyle w:val="Hiperligao"/>
@@ -1177,7 +1192,7 @@
                 <w:noProof/>
                 <w:webHidden/>
               </w:rPr>
-              <w:instrText xml:space="preserve"> PAGEREF _Toc275363056 \h </w:instrText>
+              <w:instrText xml:space="preserve"> PAGEREF _Toc275645365 \h </w:instrText>
             </w:r>
             <w:r>
               <w:rPr>
@@ -1219,7 +1234,7 @@
               <w:lang w:val="pt-PT" w:eastAsia="pt-PT"/>
             </w:rPr>
           </w:pPr>
-          <w:hyperlink w:anchor="_Toc275363057" w:history="1">
+          <w:hyperlink w:anchor="_Toc275645366" w:history="1">
             <w:r>
               <w:rPr>
                 <w:rStyle w:val="Hiperligao"/>
@@ -1254,7 +1269,7 @@
                 <w:noProof/>
                 <w:webHidden/>
               </w:rPr>
-              <w:instrText xml:space="preserve"> PAGEREF _Toc275363057 \h </w:instrText>
+              <w:instrText xml:space="preserve"> PAGEREF _Toc275645366 \h </w:instrText>
             </w:r>
             <w:r>
               <w:rPr>
@@ -1274,7 +1289,7 @@
                 <w:noProof/>
                 <w:webHidden/>
               </w:rPr>
-              <w:t>6</w:t>
+              <w:t>5</w:t>
             </w:r>
             <w:r>
               <w:rPr>
@@ -1296,7 +1311,7 @@
               <w:lang w:val="pt-PT" w:eastAsia="pt-PT"/>
             </w:rPr>
           </w:pPr>
-          <w:hyperlink w:anchor="_Toc275363058" w:history="1">
+          <w:hyperlink w:anchor="_Toc275645367" w:history="1">
             <w:r>
               <w:rPr>
                 <w:rStyle w:val="Hiperligao"/>
@@ -1323,7 +1338,7 @@
                 <w:noProof/>
                 <w:webHidden/>
               </w:rPr>
-              <w:instrText xml:space="preserve"> PAGEREF _Toc275363058 \h </w:instrText>
+              <w:instrText xml:space="preserve"> PAGEREF _Toc275645367 \h </w:instrText>
             </w:r>
             <w:r>
               <w:rPr>
@@ -1365,7 +1380,7 @@
               <w:lang w:val="pt-PT" w:eastAsia="pt-PT"/>
             </w:rPr>
           </w:pPr>
-          <w:hyperlink w:anchor="_Toc275363059" w:history="1">
+          <w:hyperlink w:anchor="_Toc275645368" w:history="1">
             <w:r>
               <w:rPr>
                 <w:rStyle w:val="Hiperligao"/>
@@ -1392,7 +1407,7 @@
                 <w:noProof/>
                 <w:webHidden/>
               </w:rPr>
-              <w:instrText xml:space="preserve"> PAGEREF _Toc275363059 \h </w:instrText>
+              <w:instrText xml:space="preserve"> PAGEREF _Toc275645368 \h </w:instrText>
             </w:r>
             <w:r>
               <w:rPr>
@@ -1434,7 +1449,7 @@
               <w:lang w:val="pt-PT" w:eastAsia="pt-PT"/>
             </w:rPr>
           </w:pPr>
-          <w:hyperlink w:anchor="_Toc275363060" w:history="1">
+          <w:hyperlink w:anchor="_Toc275645369" w:history="1">
             <w:r>
               <w:rPr>
                 <w:rStyle w:val="Hiperligao"/>
@@ -1461,7 +1476,7 @@
                 <w:noProof/>
                 <w:webHidden/>
               </w:rPr>
-              <w:instrText xml:space="preserve"> PAGEREF _Toc275363060 \h </w:instrText>
+              <w:instrText xml:space="preserve"> PAGEREF _Toc275645369 \h </w:instrText>
             </w:r>
             <w:r>
               <w:rPr>
@@ -1503,7 +1518,7 @@
               <w:lang w:val="pt-PT" w:eastAsia="pt-PT"/>
             </w:rPr>
           </w:pPr>
-          <w:hyperlink w:anchor="_Toc275363061" w:history="1">
+          <w:hyperlink w:anchor="_Toc275645370" w:history="1">
             <w:r>
               <w:rPr>
                 <w:rStyle w:val="Hiperligao"/>
@@ -1530,7 +1545,7 @@
                 <w:noProof/>
                 <w:webHidden/>
               </w:rPr>
-              <w:instrText xml:space="preserve"> PAGEREF _Toc275363061 \h </w:instrText>
+              <w:instrText xml:space="preserve"> PAGEREF _Toc275645370 \h </w:instrText>
             </w:r>
             <w:r>
               <w:rPr>
@@ -1611,7 +1626,6 @@
         <w:pStyle w:val="Ttulo1"/>
         <w:jc w:val="both"/>
       </w:pPr>
-      <w:bookmarkStart w:id="0" w:name="_Toc275363048"/>
     </w:p>
     <w:p/>
     <w:p>
@@ -1619,6 +1633,7 @@
         <w:pStyle w:val="Ttulo1"/>
         <w:jc w:val="both"/>
       </w:pPr>
+      <w:bookmarkStart w:id="0" w:name="_Toc275645357"/>
       <w:r>
         <w:lastRenderedPageBreak/>
         <w:t>Manual do utilizador</w:t>
@@ -1636,7 +1651,19 @@
         <w:jc w:val="both"/>
       </w:pPr>
       <w:r>
-        <w:t xml:space="preserve">BetAndUin é um serviço de apostas simples e eficiente que permite a qualquer utilizador realizar apostas sobre uma série de jogos. Estes jogos são apresentados em grupos de duração e tamanho </w:t>
+        <w:t>BetAndUin é um serviço de apostas simples e eficiente</w:t>
+      </w:r>
+      <w:r>
+        <w:t>,</w:t>
+      </w:r>
+      <w:r>
+        <w:t xml:space="preserve"> que permite a qualquer utilizador realizar apostas sobre uma série de jogos. </w:t>
+      </w:r>
+      <w:r>
+        <w:t>As rondas de jogos são apresentada</w:t>
+      </w:r>
+      <w:r>
+        <w:t xml:space="preserve">s em grupos de duração e tamanho </w:t>
       </w:r>
       <w:r>
         <w:t>variável</w:t>
@@ -1675,10 +1702,19 @@
         <w:jc w:val="both"/>
       </w:pPr>
       <w:r>
-        <w:t>Para que domine esta aplicação e usufrua de todas as suas potencialidades, dispõe deste manual que deverá ler c</w:t>
-      </w:r>
-      <w:r>
-        <w:t>om atenção.</w:t>
+        <w:t xml:space="preserve">Para que domine esta aplicação e usufrua de todas as suas potencialidades, </w:t>
+      </w:r>
+      <w:r>
+        <w:t>leia com cuidado</w:t>
+      </w:r>
+      <w:r>
+        <w:t xml:space="preserve"> este manual </w:t>
+      </w:r>
+      <w:r>
+        <w:t>antes de iniciar a aplicação</w:t>
+      </w:r>
+      <w:r>
+        <w:t>.</w:t>
       </w:r>
     </w:p>
     <w:p>
@@ -1691,7 +1727,7 @@
         <w:pStyle w:val="Ttulo2"/>
         <w:jc w:val="both"/>
       </w:pPr>
-      <w:bookmarkStart w:id="1" w:name="_Toc275363049"/>
+      <w:bookmarkStart w:id="1" w:name="_Toc275645358"/>
       <w:r>
         <w:t>Como funciona?</w:t>
       </w:r>
@@ -1726,7 +1762,37 @@
         <w:jc w:val="both"/>
       </w:pPr>
       <w:r>
-        <w:t>A introdução de dados pelo cliente  é feita apenas com o teclado. Sempre que necessário surgirá um pequeno menu com a indicação dos comandos possíveis e suas respectivas funcionalidades e regras para serem introduzidos. Por exemplo:</w:t>
+        <w:t>A introdução de dados pelo cliente  é feita apenas com o teclado. Sempre que necessário</w:t>
+      </w:r>
+      <w:r>
+        <w:t>,</w:t>
+      </w:r>
+      <w:r>
+        <w:t xml:space="preserve"> surgirá um pequeno menu</w:t>
+      </w:r>
+      <w:r>
+        <w:t>,</w:t>
+      </w:r>
+      <w:r>
+        <w:t xml:space="preserve"> com a indicação dos comandos possíveis</w:t>
+      </w:r>
+      <w:r>
+        <w:t>, as</w:t>
+      </w:r>
+      <w:r>
+        <w:t xml:space="preserve"> </w:t>
+      </w:r>
+      <w:r>
+        <w:t xml:space="preserve">suas </w:t>
+      </w:r>
+      <w:r>
+        <w:t xml:space="preserve">funcionalidades e </w:t>
+      </w:r>
+      <w:r>
+        <w:t xml:space="preserve">modo de inserção </w:t>
+      </w:r>
+      <w:r>
+        <w:t>. Por exemplo:</w:t>
       </w:r>
     </w:p>
     <w:p>
@@ -1771,11 +1837,38 @@
     </w:p>
     <w:p>
       <w:pPr>
-        <w:ind w:firstLine="0"/>
-        <w:jc w:val="both"/>
-      </w:pPr>
-      <w:r>
-        <w:t>Neste caso sabemos que existe a possibilidade de fazer a operação de login em que o comando a utilizar é o “login” e os campos rodeados por parêntesis rectos são para ser substituídos pelos dados respectivos do utilizador.</w:t>
+        <w:ind w:firstLine="708"/>
+        <w:jc w:val="both"/>
+      </w:pPr>
+      <w:r>
+        <w:t>Neste caso</w:t>
+      </w:r>
+      <w:r>
+        <w:t>,</w:t>
+      </w:r>
+      <w:r>
+        <w:t xml:space="preserve"> sabemos que existe a possibilidade de fazer a operação de </w:t>
+      </w:r>
+      <w:r>
+        <w:rPr>
+          <w:i/>
+        </w:rPr>
+        <w:t>login</w:t>
+      </w:r>
+      <w:r>
+        <w:t>,</w:t>
+      </w:r>
+      <w:r>
+        <w:t xml:space="preserve"> em que o comando a utilizar é o “</w:t>
+      </w:r>
+      <w:r>
+        <w:rPr>
+          <w:i/>
+        </w:rPr>
+        <w:t>login</w:t>
+      </w:r>
+      <w:r>
+        <w:t>” e os campos rodeados por parêntesis rectos são para ser substituídos pelos dados do utilizador.</w:t>
       </w:r>
     </w:p>
     <w:p>
@@ -1787,7 +1880,7 @@
       <w:pPr>
         <w:pStyle w:val="Ttulo2"/>
       </w:pPr>
-      <w:bookmarkStart w:id="2" w:name="_Toc275363050"/>
+      <w:bookmarkStart w:id="2" w:name="_Toc275645359"/>
       <w:r>
         <w:t>Antes de iniciar a aplicaç</w:t>
       </w:r>
@@ -1809,7 +1902,40 @@
         <w:jc w:val="both"/>
       </w:pPr>
       <w:r>
-        <w:t xml:space="preserve">Este programa foi desenvolvido recorrendo à linguagem java usufruindo de um conjunto de funcionalidades que provém desta linguagem. Antes de correr a aplicação, o utilizador deverá certificar-se que possui a versão mais recente do JRE. Poderá fazer o download em: </w:t>
+        <w:t>Este programa foi desen</w:t>
+      </w:r>
+      <w:r>
+        <w:t>volvido recorrendo à linguagem J</w:t>
+      </w:r>
+      <w:r>
+        <w:t>ava</w:t>
+      </w:r>
+      <w:r>
+        <w:t>,</w:t>
+      </w:r>
+      <w:r>
+        <w:t xml:space="preserve"> usufruindo de</w:t>
+      </w:r>
+      <w:r>
+        <w:t xml:space="preserve"> um conjunto de funcionalidades oferecidas por esta</w:t>
+      </w:r>
+      <w:r>
+        <w:t xml:space="preserve"> linguagem. Antes de correr a aplicação, o utilizador deverá certificar-se que poss</w:t>
+      </w:r>
+      <w:r>
+        <w:t xml:space="preserve">ui a versão mais recente do JRE, podendo fazer o </w:t>
+      </w:r>
+      <w:r>
+        <w:rPr>
+          <w:i/>
+        </w:rPr>
+        <w:t>download</w:t>
+      </w:r>
+      <w:r>
+        <w:t xml:space="preserve"> em</w:t>
+      </w:r>
+      <w:r>
+        <w:t xml:space="preserve"> </w:t>
       </w:r>
       <w:hyperlink r:id="rId7" w:history="1">
         <w:r>
@@ -1828,27 +1954,217 @@
         <w:jc w:val="both"/>
       </w:pPr>
       <w:r>
-        <w:t>É importante ainda relembrar, que o utilizador necessita de uma ligação à internet, de forma a poder usufruir das funcionalidades desta aplicação. Caso contrário</w:t>
+        <w:t xml:space="preserve">É importante ainda relembrar </w:t>
+      </w:r>
+      <w:r>
+        <w:t>que o utiliza</w:t>
+      </w:r>
+      <w:r>
+        <w:t>dor necessita de uma ligação à I</w:t>
+      </w:r>
+      <w:r>
+        <w:t>nternet, de forma a poder usufruir das funcionalidades desta aplicação. Caso contrário</w:t>
       </w:r>
       <w:r>
         <w:t>,</w:t>
       </w:r>
       <w:r>
-        <w:t xml:space="preserve"> surgirão mensagens a avisar o </w:t>
-      </w:r>
-      <w:r>
-        <w:t>utilizador</w:t>
-      </w:r>
-      <w:r>
-        <w:t xml:space="preserve">, que a aplicação está a tentar </w:t>
+        <w:t xml:space="preserve"> surgirão mensagens de</w:t>
+      </w:r>
+      <w:r>
+        <w:t xml:space="preserve"> </w:t>
+      </w:r>
+      <w:r>
+        <w:t>aviso de que não existe ligação e a aplicação se encontra à procura do servidor</w:t>
+      </w:r>
+      <w:r>
+        <w:t>.</w:t>
+      </w:r>
+    </w:p>
+    <w:p>
+      <w:pPr>
+        <w:jc w:val="both"/>
+      </w:pPr>
+    </w:p>
+    <w:p>
+      <w:pPr>
+        <w:spacing w:after="200"/>
+        <w:ind w:firstLine="0"/>
+        <w:rPr>
+          <w:rFonts w:asciiTheme="majorHAnsi" w:eastAsiaTheme="majorEastAsia" w:hAnsiTheme="majorHAnsi" w:cstheme="majorBidi"/>
+          <w:b/>
+          <w:bCs/>
+          <w:color w:val="4F81BD" w:themeColor="accent1"/>
+          <w:sz w:val="26"/>
+          <w:szCs w:val="26"/>
+        </w:rPr>
+      </w:pPr>
+      <w:r>
+        <w:br w:type="page"/>
+      </w:r>
+    </w:p>
+    <w:p>
+      <w:pPr>
+        <w:pStyle w:val="Ttulo2"/>
+        <w:jc w:val="both"/>
+      </w:pPr>
+      <w:bookmarkStart w:id="3" w:name="_Toc275645360"/>
+      <w:r>
+        <w:lastRenderedPageBreak/>
+        <w:t>Como iniciar</w:t>
+      </w:r>
+      <w:r>
+        <w:t>?</w:t>
+      </w:r>
+      <w:bookmarkEnd w:id="3"/>
+    </w:p>
+    <w:p>
+      <w:pPr>
+        <w:jc w:val="both"/>
+      </w:pPr>
+    </w:p>
+    <w:p>
+      <w:pPr>
+        <w:jc w:val="both"/>
+      </w:pPr>
+      <w:r>
+        <w:t xml:space="preserve">A aplicação necessita sempre de ser iniciada através da linha de comandos. </w:t>
+      </w:r>
+      <w:r>
+        <w:t>Depois de escolher qual a versão que deseja correr, o utilizador deve digitar:</w:t>
+      </w:r>
+    </w:p>
+    <w:p>
+      <w:pPr>
+        <w:jc w:val="both"/>
+      </w:pPr>
+      <w:r>
+        <w:t xml:space="preserve"> </w:t>
+      </w:r>
+    </w:p>
+    <w:p>
+      <w:pPr>
+        <w:jc w:val="center"/>
+      </w:pPr>
+      <w:r>
+        <w:t>ja</w:t>
+      </w:r>
+      <w:r>
+        <w:t xml:space="preserve">va </w:t>
       </w:r>
       <w:proofErr w:type="spellStart"/>
       <w:r>
-        <w:t>reconectar-se</w:t>
+        <w:t>–jar</w:t>
       </w:r>
       <w:proofErr w:type="spellEnd"/>
       <w:r>
-        <w:t xml:space="preserve"> ao servidor.</w:t>
+        <w:t xml:space="preserve"> [nome do executável] [endereço IP do servidor primário] [endereço IP</w:t>
+      </w:r>
+      <w:r>
+        <w:t xml:space="preserve"> do servidor secundário]</w:t>
+      </w:r>
+    </w:p>
+    <w:p>
+      <w:pPr>
+        <w:jc w:val="both"/>
+      </w:pPr>
+    </w:p>
+    <w:p>
+      <w:pPr>
+        <w:jc w:val="both"/>
+      </w:pPr>
+      <w:r>
+        <w:t>Por questões de segurança</w:t>
+      </w:r>
+      <w:r>
+        <w:t>, é necessário que o utilizador se registe antes de qualquer operação</w:t>
+      </w:r>
+      <w:r>
+        <w:t xml:space="preserve"> (</w:t>
+      </w:r>
+      <w:proofErr w:type="spellStart"/>
+      <w:r>
+        <w:t>register</w:t>
+      </w:r>
+      <w:proofErr w:type="spellEnd"/>
+      <w:r>
+        <w:t xml:space="preserve"> [</w:t>
+      </w:r>
+      <w:proofErr w:type="spellStart"/>
+      <w:r>
+        <w:t>username</w:t>
+      </w:r>
+      <w:proofErr w:type="spellEnd"/>
+      <w:r>
+        <w:t>] [password] [e-mail])</w:t>
+      </w:r>
+      <w:r>
+        <w:t xml:space="preserve">. </w:t>
+      </w:r>
+      <w:r>
+        <w:t>Esta oper</w:t>
+      </w:r>
+      <w:r>
+        <w:t>ação apenas é efectuada uma vez e não pode ser usada a palavra “</w:t>
+      </w:r>
+      <w:proofErr w:type="spellStart"/>
+      <w:r>
+        <w:rPr>
+          <w:i/>
+        </w:rPr>
+        <w:t>all</w:t>
+      </w:r>
+      <w:proofErr w:type="spellEnd"/>
+      <w:r>
+        <w:t xml:space="preserve">” como </w:t>
+      </w:r>
+      <w:proofErr w:type="spellStart"/>
+      <w:r>
+        <w:rPr>
+          <w:i/>
+        </w:rPr>
+        <w:t>username</w:t>
+      </w:r>
+      <w:proofErr w:type="spellEnd"/>
+      <w:r>
+        <w:t>, dado que está reservada para um comando.</w:t>
+      </w:r>
+    </w:p>
+    <w:p>
+      <w:pPr>
+        <w:jc w:val="both"/>
+      </w:pPr>
+      <w:r>
+        <w:t xml:space="preserve"> </w:t>
+      </w:r>
+      <w:r>
+        <w:t>Após o primeiro registo</w:t>
+      </w:r>
+      <w:r>
+        <w:t>,</w:t>
+      </w:r>
+      <w:r>
+        <w:t xml:space="preserve"> </w:t>
+      </w:r>
+      <w:r>
+        <w:t xml:space="preserve">será apenas necessário efectuar a operação de </w:t>
+      </w:r>
+      <w:r>
+        <w:rPr>
+          <w:i/>
+        </w:rPr>
+        <w:t>login</w:t>
+      </w:r>
+      <w:r>
+        <w:t xml:space="preserve"> cada vez que iniciar a aplicação para se autenticar (login [</w:t>
+      </w:r>
+      <w:proofErr w:type="spellStart"/>
+      <w:r>
+        <w:t>username</w:t>
+      </w:r>
+      <w:proofErr w:type="spellEnd"/>
+      <w:r>
+        <w:t>] [password]).</w:t>
       </w:r>
     </w:p>
     <w:p>
@@ -1861,166 +2177,6 @@
         <w:pStyle w:val="Ttulo2"/>
         <w:jc w:val="both"/>
       </w:pPr>
-      <w:bookmarkStart w:id="3" w:name="_Toc275363051"/>
-      <w:r>
-        <w:t>Como iniciar</w:t>
-      </w:r>
-      <w:r>
-        <w:t>?</w:t>
-      </w:r>
-      <w:bookmarkEnd w:id="3"/>
-    </w:p>
-    <w:p>
-      <w:pPr>
-        <w:jc w:val="both"/>
-      </w:pPr>
-    </w:p>
-    <w:p>
-      <w:pPr>
-        <w:jc w:val="both"/>
-      </w:pPr>
-      <w:r>
-        <w:t>A aplicação necessita sempre de ser iniciada através da linha de comandos. De seguida o utilizador escolhe qual a versão que deseja correr digitando:</w:t>
-      </w:r>
-    </w:p>
-    <w:p>
-      <w:pPr>
-        <w:jc w:val="both"/>
-      </w:pPr>
-    </w:p>
-    <w:p>
-      <w:pPr>
-        <w:jc w:val="center"/>
-      </w:pPr>
-      <w:r>
-        <w:t xml:space="preserve">java </w:t>
-      </w:r>
-      <w:proofErr w:type="spellStart"/>
-      <w:r>
-        <w:t>–jar</w:t>
-      </w:r>
-      <w:proofErr w:type="spellEnd"/>
-      <w:r>
-        <w:t xml:space="preserve"> [nome do executável] [</w:t>
-      </w:r>
-      <w:proofErr w:type="spellStart"/>
-      <w:r>
-        <w:t>ip</w:t>
-      </w:r>
-      <w:proofErr w:type="spellEnd"/>
-      <w:r>
-        <w:t xml:space="preserve"> do servidor primário] [</w:t>
-      </w:r>
-      <w:proofErr w:type="spellStart"/>
-      <w:r>
-        <w:t>ip</w:t>
-      </w:r>
-      <w:proofErr w:type="spellEnd"/>
-      <w:r>
-        <w:t xml:space="preserve"> do servidor secundário]</w:t>
-      </w:r>
-    </w:p>
-    <w:p>
-      <w:pPr>
-        <w:jc w:val="both"/>
-      </w:pPr>
-    </w:p>
-    <w:p>
-      <w:pPr>
-        <w:jc w:val="both"/>
-      </w:pPr>
-      <w:r>
-        <w:t>Por questões de segurança</w:t>
-      </w:r>
-      <w:r>
-        <w:t>, é necessário que o utilizador se registe antes de qualquer operação</w:t>
-      </w:r>
-      <w:r>
-        <w:t xml:space="preserve"> (</w:t>
-      </w:r>
-      <w:proofErr w:type="spellStart"/>
-      <w:r>
-        <w:t>register</w:t>
-      </w:r>
-      <w:proofErr w:type="spellEnd"/>
-      <w:r>
-        <w:t xml:space="preserve"> [</w:t>
-      </w:r>
-      <w:proofErr w:type="spellStart"/>
-      <w:r>
-        <w:t>username</w:t>
-      </w:r>
-      <w:proofErr w:type="spellEnd"/>
-      <w:r>
-        <w:t>] [password] [e-mail])</w:t>
-      </w:r>
-      <w:r>
-        <w:t xml:space="preserve">. </w:t>
-      </w:r>
-      <w:r>
-        <w:t>Esta oper</w:t>
-      </w:r>
-      <w:r>
-        <w:t>ação apenas é efectuada uma vez e não pode ser usada a palavra “</w:t>
-      </w:r>
-      <w:proofErr w:type="spellStart"/>
-      <w:r>
-        <w:t>all</w:t>
-      </w:r>
-      <w:proofErr w:type="spellEnd"/>
-      <w:r>
-        <w:t xml:space="preserve">” como </w:t>
-      </w:r>
-      <w:proofErr w:type="spellStart"/>
-      <w:r>
-        <w:rPr>
-          <w:i/>
-        </w:rPr>
-        <w:t>username</w:t>
-      </w:r>
-      <w:proofErr w:type="spellEnd"/>
-      <w:r>
-        <w:t>, dado que está reservada para um comando.</w:t>
-      </w:r>
-    </w:p>
-    <w:p>
-      <w:pPr>
-        <w:jc w:val="both"/>
-      </w:pPr>
-      <w:r>
-        <w:t xml:space="preserve"> </w:t>
-      </w:r>
-      <w:r>
-        <w:t xml:space="preserve">Após o primeiro registo </w:t>
-      </w:r>
-      <w:r>
-        <w:t>será apenas necessário efectuar a operação de login cada vez que iniciar a aplicação para se autenticar (login [</w:t>
-      </w:r>
-      <w:proofErr w:type="spellStart"/>
-      <w:r>
-        <w:t>username</w:t>
-      </w:r>
-      <w:proofErr w:type="spellEnd"/>
-      <w:r>
-        <w:t>] [password]).</w:t>
-      </w:r>
-    </w:p>
-    <w:p>
-      <w:pPr>
-        <w:jc w:val="both"/>
-      </w:pPr>
-    </w:p>
-    <w:p>
-      <w:pPr>
-        <w:jc w:val="both"/>
-      </w:pPr>
-    </w:p>
-    <w:p>
-      <w:pPr>
-        <w:pStyle w:val="Ttulo2"/>
-        <w:jc w:val="both"/>
-      </w:pPr>
-      <w:bookmarkStart w:id="4" w:name="_Toc275363052"/>
       <w:r>
         <w:rPr>
           <w:rFonts w:cstheme="minorHAnsi"/>
@@ -2047,7 +2203,7 @@
                       <w:rFonts w:ascii="Courier New" w:hAnsi="Courier New" w:cs="Courier New"/>
                       <w:sz w:val="20"/>
                       <w:szCs w:val="20"/>
-                      <w:lang w:val="en-US"/>
+                      <w:lang w:val="en-GB"/>
                     </w:rPr>
                   </w:pPr>
                   <w:r>
@@ -2056,7 +2212,7 @@
                       <w:color w:val="000000"/>
                       <w:sz w:val="20"/>
                       <w:szCs w:val="20"/>
-                      <w:lang w:val="en-US"/>
+                      <w:lang w:val="en-GB"/>
                     </w:rPr>
                     <w:t>MAIN MENU:</w:t>
                   </w:r>
@@ -2072,7 +2228,7 @@
                       <w:rFonts w:ascii="Courier New" w:hAnsi="Courier New" w:cs="Courier New"/>
                       <w:sz w:val="20"/>
                       <w:szCs w:val="20"/>
-                      <w:lang w:val="en-US"/>
+                      <w:lang w:val="en-GB"/>
                     </w:rPr>
                   </w:pPr>
                   <w:r>
@@ -2081,7 +2237,7 @@
                       <w:color w:val="000000"/>
                       <w:sz w:val="20"/>
                       <w:szCs w:val="20"/>
-                      <w:lang w:val="en-US"/>
+                      <w:lang w:val="en-GB"/>
                     </w:rPr>
                     <w:t>1. Show the current credit of the user: show credits</w:t>
                   </w:r>
@@ -2097,7 +2253,7 @@
                       <w:rFonts w:ascii="Courier New" w:hAnsi="Courier New" w:cs="Courier New"/>
                       <w:sz w:val="20"/>
                       <w:szCs w:val="20"/>
-                      <w:lang w:val="en-US"/>
+                      <w:lang w:val="en-GB"/>
                     </w:rPr>
                   </w:pPr>
                   <w:r>
@@ -2106,7 +2262,7 @@
                       <w:color w:val="000000"/>
                       <w:sz w:val="20"/>
                       <w:szCs w:val="20"/>
-                      <w:lang w:val="en-US"/>
+                      <w:lang w:val="en-GB"/>
                     </w:rPr>
                     <w:t>2. Reset user credits to 100Cr:</w:t>
                   </w:r>
@@ -2122,7 +2278,7 @@
                       <w:rFonts w:ascii="Courier New" w:hAnsi="Courier New" w:cs="Courier New"/>
                       <w:sz w:val="20"/>
                       <w:szCs w:val="20"/>
-                      <w:lang w:val="en-US"/>
+                      <w:lang w:val="en-GB"/>
                     </w:rPr>
                   </w:pPr>
                   <w:r>
@@ -2131,7 +2287,7 @@
                       <w:color w:val="000000"/>
                       <w:sz w:val="20"/>
                       <w:szCs w:val="20"/>
-                      <w:lang w:val="en-US"/>
+                      <w:lang w:val="en-GB"/>
                     </w:rPr>
                     <w:tab/>
                     <w:t>reset</w:t>
@@ -2148,7 +2304,7 @@
                       <w:rFonts w:ascii="Courier New" w:hAnsi="Courier New" w:cs="Courier New"/>
                       <w:sz w:val="20"/>
                       <w:szCs w:val="20"/>
-                      <w:lang w:val="en-US"/>
+                      <w:lang w:val="en-GB"/>
                     </w:rPr>
                   </w:pPr>
                   <w:r>
@@ -2157,7 +2313,7 @@
                       <w:color w:val="000000"/>
                       <w:sz w:val="20"/>
                       <w:szCs w:val="20"/>
-                      <w:lang w:val="en-US"/>
+                      <w:lang w:val="en-GB"/>
                     </w:rPr>
                     <w:t>3. View Current Matches:</w:t>
                   </w:r>
@@ -2173,7 +2329,7 @@
                       <w:rFonts w:ascii="Courier New" w:hAnsi="Courier New" w:cs="Courier New"/>
                       <w:sz w:val="20"/>
                       <w:szCs w:val="20"/>
-                      <w:lang w:val="en-US"/>
+                      <w:lang w:val="en-GB"/>
                     </w:rPr>
                   </w:pPr>
                   <w:r>
@@ -2182,7 +2338,7 @@
                       <w:color w:val="000000"/>
                       <w:sz w:val="20"/>
                       <w:szCs w:val="20"/>
-                      <w:lang w:val="en-US"/>
+                      <w:lang w:val="en-GB"/>
                     </w:rPr>
                     <w:tab/>
                     <w:t>show matches</w:t>
@@ -2199,7 +2355,7 @@
                       <w:rFonts w:ascii="Courier New" w:hAnsi="Courier New" w:cs="Courier New"/>
                       <w:sz w:val="20"/>
                       <w:szCs w:val="20"/>
-                      <w:lang w:val="en-US"/>
+                      <w:lang w:val="en-GB"/>
                     </w:rPr>
                   </w:pPr>
                   <w:r>
@@ -2208,7 +2364,7 @@
                       <w:color w:val="000000"/>
                       <w:sz w:val="20"/>
                       <w:szCs w:val="20"/>
-                      <w:lang w:val="en-US"/>
+                      <w:lang w:val="en-GB"/>
                     </w:rPr>
                     <w:t>4. Make a Bet:</w:t>
                   </w:r>
@@ -2224,7 +2380,7 @@
                       <w:rFonts w:ascii="Courier New" w:hAnsi="Courier New" w:cs="Courier New"/>
                       <w:sz w:val="20"/>
                       <w:szCs w:val="20"/>
-                      <w:lang w:val="en-US"/>
+                      <w:lang w:val="en-GB"/>
                     </w:rPr>
                   </w:pPr>
                   <w:r>
@@ -2233,7 +2389,7 @@
                       <w:color w:val="000000"/>
                       <w:sz w:val="20"/>
                       <w:szCs w:val="20"/>
-                      <w:lang w:val="en-US"/>
+                      <w:lang w:val="en-GB"/>
                     </w:rPr>
                     <w:tab/>
                     <w:t>bet [match number] [1 x 2] [credits]</w:t>
@@ -2250,7 +2406,7 @@
                       <w:rFonts w:ascii="Courier New" w:hAnsi="Courier New" w:cs="Courier New"/>
                       <w:sz w:val="20"/>
                       <w:szCs w:val="20"/>
-                      <w:lang w:val="en-US"/>
+                      <w:lang w:val="en-GB"/>
                     </w:rPr>
                   </w:pPr>
                   <w:r>
@@ -2259,7 +2415,7 @@
                       <w:color w:val="000000"/>
                       <w:sz w:val="20"/>
                       <w:szCs w:val="20"/>
-                      <w:lang w:val="en-US"/>
+                      <w:lang w:val="en-GB"/>
                     </w:rPr>
                     <w:t>5. Show Online Users:</w:t>
                   </w:r>
@@ -2275,7 +2431,7 @@
                       <w:rFonts w:ascii="Courier New" w:hAnsi="Courier New" w:cs="Courier New"/>
                       <w:sz w:val="20"/>
                       <w:szCs w:val="20"/>
-                      <w:lang w:val="en-US"/>
+                      <w:lang w:val="en-GB"/>
                     </w:rPr>
                   </w:pPr>
                   <w:r>
@@ -2284,7 +2440,7 @@
                       <w:color w:val="000000"/>
                       <w:sz w:val="20"/>
                       <w:szCs w:val="20"/>
-                      <w:lang w:val="en-US"/>
+                      <w:lang w:val="en-GB"/>
                     </w:rPr>
                     <w:tab/>
                     <w:t>show users</w:t>
@@ -2301,7 +2457,7 @@
                       <w:rFonts w:ascii="Courier New" w:hAnsi="Courier New" w:cs="Courier New"/>
                       <w:sz w:val="20"/>
                       <w:szCs w:val="20"/>
-                      <w:lang w:val="en-US"/>
+                      <w:lang w:val="en-GB"/>
                     </w:rPr>
                   </w:pPr>
                   <w:r>
@@ -2310,7 +2466,7 @@
                       <w:color w:val="000000"/>
                       <w:sz w:val="20"/>
                       <w:szCs w:val="20"/>
-                      <w:lang w:val="en-US"/>
+                      <w:lang w:val="en-GB"/>
                     </w:rPr>
                     <w:t>6. Send message to specific user:</w:t>
                   </w:r>
@@ -2326,7 +2482,7 @@
                       <w:rFonts w:ascii="Courier New" w:hAnsi="Courier New" w:cs="Courier New"/>
                       <w:sz w:val="20"/>
                       <w:szCs w:val="20"/>
-                      <w:lang w:val="en-US"/>
+                      <w:lang w:val="en-GB"/>
                     </w:rPr>
                   </w:pPr>
                   <w:r>
@@ -2335,7 +2491,7 @@
                       <w:color w:val="000000"/>
                       <w:sz w:val="20"/>
                       <w:szCs w:val="20"/>
-                      <w:lang w:val="en-US"/>
+                      <w:lang w:val="en-GB"/>
                     </w:rPr>
                     <w:tab/>
                     <w:t>send [user] '[message]'</w:t>
@@ -2352,7 +2508,7 @@
                       <w:rFonts w:ascii="Courier New" w:hAnsi="Courier New" w:cs="Courier New"/>
                       <w:sz w:val="20"/>
                       <w:szCs w:val="20"/>
-                      <w:lang w:val="en-US"/>
+                      <w:lang w:val="en-GB"/>
                     </w:rPr>
                   </w:pPr>
                   <w:r>
@@ -2361,7 +2517,7 @@
                       <w:color w:val="000000"/>
                       <w:sz w:val="20"/>
                       <w:szCs w:val="20"/>
-                      <w:lang w:val="en-US"/>
+                      <w:lang w:val="en-GB"/>
                     </w:rPr>
                     <w:t>7. Send message to all users:</w:t>
                   </w:r>
@@ -2377,7 +2533,7 @@
                       <w:rFonts w:ascii="Courier New" w:hAnsi="Courier New" w:cs="Courier New"/>
                       <w:sz w:val="20"/>
                       <w:szCs w:val="20"/>
-                      <w:lang w:val="en-US"/>
+                      <w:lang w:val="en-GB"/>
                     </w:rPr>
                   </w:pPr>
                   <w:r>
@@ -2386,7 +2542,7 @@
                       <w:color w:val="000000"/>
                       <w:sz w:val="20"/>
                       <w:szCs w:val="20"/>
-                      <w:lang w:val="en-US"/>
+                      <w:lang w:val="en-GB"/>
                     </w:rPr>
                     <w:tab/>
                     <w:t>send all '[message]'</w:t>
@@ -2403,7 +2559,7 @@
                       <w:rFonts w:ascii="Courier New" w:hAnsi="Courier New" w:cs="Courier New"/>
                       <w:sz w:val="20"/>
                       <w:szCs w:val="20"/>
-                      <w:lang w:val="en-US"/>
+                      <w:lang w:val="en-GB"/>
                     </w:rPr>
                   </w:pPr>
                   <w:r>
@@ -2412,7 +2568,7 @@
                       <w:color w:val="000000"/>
                       <w:sz w:val="20"/>
                       <w:szCs w:val="20"/>
-                      <w:lang w:val="en-US"/>
+                      <w:lang w:val="en-GB"/>
                     </w:rPr>
                     <w:t>8. Print the menu options:</w:t>
                   </w:r>
@@ -2428,7 +2584,7 @@
                       <w:rFonts w:ascii="Courier New" w:hAnsi="Courier New" w:cs="Courier New"/>
                       <w:sz w:val="20"/>
                       <w:szCs w:val="20"/>
-                      <w:lang w:val="en-US"/>
+                      <w:lang w:val="en-GB"/>
                     </w:rPr>
                   </w:pPr>
                   <w:r>
@@ -2437,7 +2593,7 @@
                       <w:color w:val="000000"/>
                       <w:sz w:val="20"/>
                       <w:szCs w:val="20"/>
-                      <w:lang w:val="en-US"/>
+                      <w:lang w:val="en-GB"/>
                     </w:rPr>
                     <w:tab/>
                     <w:t>show menu</w:t>
@@ -2454,7 +2610,7 @@
                       <w:rFonts w:ascii="Courier New" w:hAnsi="Courier New" w:cs="Courier New"/>
                       <w:sz w:val="20"/>
                       <w:szCs w:val="20"/>
-                      <w:lang w:val="en-US"/>
+                      <w:lang w:val="en-GB"/>
                     </w:rPr>
                   </w:pPr>
                   <w:r>
@@ -2463,7 +2619,7 @@
                       <w:color w:val="000000"/>
                       <w:sz w:val="20"/>
                       <w:szCs w:val="20"/>
-                      <w:lang w:val="en-US"/>
+                      <w:lang w:val="en-GB"/>
                     </w:rPr>
                     <w:t>9. Leave the program:</w:t>
                   </w:r>
@@ -2476,19 +2632,19 @@
                       <w:color w:val="000000"/>
                       <w:sz w:val="20"/>
                       <w:szCs w:val="20"/>
+                      <w:lang w:val="en-GB"/>
                     </w:rPr>
                   </w:pPr>
-                  <w:proofErr w:type="spellStart"/>
                   <w:r>
                     <w:rPr>
                       <w:rFonts w:ascii="Courier New" w:hAnsi="Courier New" w:cs="Courier New"/>
                       <w:color w:val="000000"/>
                       <w:sz w:val="20"/>
                       <w:szCs w:val="20"/>
+                      <w:lang w:val="en-GB"/>
                     </w:rPr>
                     <w:t>Exit</w:t>
                   </w:r>
-                  <w:proofErr w:type="spellEnd"/>
                 </w:p>
                 <w:p>
                   <w:pPr>
@@ -2503,6 +2659,7 @@
           </v:shape>
         </w:pict>
       </w:r>
+      <w:bookmarkStart w:id="4" w:name="_Toc275645361"/>
       <w:r>
         <w:t>Usando o menu principal</w:t>
       </w:r>
@@ -2534,7 +2691,28 @@
           <w:rFonts w:cstheme="minorHAnsi"/>
           <w:color w:val="000000"/>
         </w:rPr>
-        <w:t xml:space="preserve">Assim que a sua autenticação seja validada irá surgir um menu com um aspecto </w:t>
+        <w:t>Depois de validade a sua autenticação,</w:t>
+      </w:r>
+      <w:r>
+        <w:rPr>
+          <w:rFonts w:cstheme="minorHAnsi"/>
+          <w:color w:val="000000"/>
+        </w:rPr>
+        <w:t xml:space="preserve"> surgir</w:t>
+      </w:r>
+      <w:r>
+        <w:rPr>
+          <w:rFonts w:cstheme="minorHAnsi"/>
+          <w:color w:val="000000"/>
+        </w:rPr>
+        <w:t>á</w:t>
+      </w:r>
+      <w:r>
+        <w:rPr>
+          <w:rFonts w:cstheme="minorHAnsi"/>
+          <w:color w:val="000000"/>
+        </w:rPr>
+        <w:t xml:space="preserve"> um menu com um aspecto </w:t>
       </w:r>
       <w:r>
         <w:rPr>
@@ -2548,7 +2726,21 @@
           <w:rFonts w:cstheme="minorHAnsi"/>
           <w:color w:val="000000"/>
         </w:rPr>
-        <w:t xml:space="preserve"> ao acima apresentado. Neste momento está pronto a </w:t>
+        <w:t xml:space="preserve"> ao acima apresentado. Neste momento</w:t>
+      </w:r>
+      <w:r>
+        <w:rPr>
+          <w:rFonts w:cstheme="minorHAnsi"/>
+          <w:color w:val="000000"/>
+        </w:rPr>
+        <w:t>,</w:t>
+      </w:r>
+      <w:r>
+        <w:rPr>
+          <w:rFonts w:cstheme="minorHAnsi"/>
+          <w:color w:val="000000"/>
+        </w:rPr>
+        <w:t xml:space="preserve"> está pronto a </w:t>
       </w:r>
       <w:r>
         <w:rPr>
@@ -2586,7 +2778,7 @@
       <w:pPr>
         <w:pStyle w:val="Ttulo3"/>
       </w:pPr>
-      <w:bookmarkStart w:id="5" w:name="_Toc275363053"/>
+      <w:bookmarkStart w:id="5" w:name="_Toc275645362"/>
       <w:r>
         <w:t>Apresentação dos créditos disponíveis</w:t>
       </w:r>
@@ -2644,7 +2836,6 @@
         </w:rPr>
         <w:t>Informa o utilizador sobre o número de créditos que possui na sua conta.</w:t>
       </w:r>
-      <w:bookmarkStart w:id="6" w:name="_Toc275363054"/>
       <w:r>
         <w:t xml:space="preserve"> </w:t>
       </w:r>
@@ -2684,8 +2875,8 @@
         <w:pStyle w:val="Ttulo3"/>
         <w:ind w:firstLine="708"/>
       </w:pPr>
-      <w:r>
-        <w:lastRenderedPageBreak/>
+      <w:bookmarkStart w:id="6" w:name="_Toc275645363"/>
+      <w:r>
         <w:t>Reset dos créditos</w:t>
       </w:r>
       <w:bookmarkEnd w:id="6"/>
@@ -2712,7 +2903,74 @@
           <w:rFonts w:cstheme="minorHAnsi"/>
           <w:color w:val="000000"/>
         </w:rPr>
-        <w:t xml:space="preserve">reset </w:t>
+        <w:t>reset</w:t>
+      </w:r>
+    </w:p>
+    <w:p>
+      <w:pPr>
+        <w:jc w:val="both"/>
+        <w:rPr>
+          <w:rFonts w:cstheme="minorHAnsi"/>
+          <w:color w:val="000000"/>
+        </w:rPr>
+      </w:pPr>
+    </w:p>
+    <w:p>
+      <w:pPr>
+        <w:jc w:val="both"/>
+        <w:rPr>
+          <w:rFonts w:cstheme="minorHAnsi"/>
+          <w:color w:val="000000"/>
+        </w:rPr>
+      </w:pPr>
+      <w:r>
+        <w:rPr>
+          <w:rFonts w:cstheme="minorHAnsi"/>
+          <w:color w:val="000000"/>
+        </w:rPr>
+        <w:t>Permite que ao utilizador estabelecer os créditos da sua conta pessoal em 100 unidades. Este valor é considerado irrelevante, tendo em visto apenas incentivar os utilizadores a iniciarem-se ao jogo.</w:t>
+      </w:r>
+    </w:p>
+    <w:p>
+      <w:pPr>
+        <w:jc w:val="both"/>
+        <w:rPr>
+          <w:rFonts w:cstheme="minorHAnsi"/>
+          <w:color w:val="000000"/>
+        </w:rPr>
+      </w:pPr>
+    </w:p>
+    <w:p>
+      <w:pPr>
+        <w:pStyle w:val="Ttulo3"/>
+      </w:pPr>
+      <w:bookmarkStart w:id="7" w:name="_Toc275645364"/>
+      <w:r>
+        <w:t>Jogos a decorrer</w:t>
+      </w:r>
+      <w:bookmarkEnd w:id="7"/>
+    </w:p>
+    <w:p>
+      <w:pPr>
+        <w:rPr>
+          <w:rFonts w:cstheme="minorHAnsi"/>
+        </w:rPr>
+      </w:pPr>
+    </w:p>
+    <w:p>
+      <w:pPr>
+        <w:jc w:val="center"/>
+        <w:rPr>
+          <w:rFonts w:cstheme="minorHAnsi"/>
+          <w:color w:val="000000"/>
+        </w:rPr>
+      </w:pPr>
+      <w:r>
+        <w:rPr>
+          <w:rFonts w:cstheme="minorHAnsi"/>
+          <w:color w:val="000000"/>
+        </w:rPr>
+        <w:t xml:space="preserve">show </w:t>
       </w:r>
       <w:proofErr w:type="spellStart"/>
       <w:r>
@@ -2720,7 +2978,7 @@
           <w:rFonts w:cstheme="minorHAnsi"/>
           <w:color w:val="000000"/>
         </w:rPr>
-        <w:t>credits</w:t>
+        <w:t>matches</w:t>
       </w:r>
       <w:proofErr w:type="spellEnd"/>
     </w:p>
@@ -2746,32 +3004,75 @@
           <w:rFonts w:cstheme="minorHAnsi"/>
           <w:color w:val="000000"/>
         </w:rPr>
-        <w:t>Permite que ao utilizador estabelecer os créditos da sua conta pessoal em 100 unidades. Este valor é considerado irrelevante, tendo em visto apenas incentivar os utilizadores a iniciarem-se ao jogo.</w:t>
-      </w:r>
-    </w:p>
-    <w:p>
-      <w:pPr>
-        <w:jc w:val="both"/>
-        <w:rPr>
-          <w:rFonts w:cstheme="minorHAnsi"/>
-          <w:color w:val="000000"/>
+        <w:t xml:space="preserve">Informa o utilizador sobre os jogos que estão a decorrer no momento. Cada jogo possui um número que o identifica para que possam ser feitas apostas </w:t>
+      </w:r>
+      <w:r>
+        <w:rPr>
+          <w:rFonts w:cstheme="minorHAnsi"/>
+          <w:color w:val="000000"/>
+        </w:rPr>
+        <w:t>sobre o mesmo</w:t>
+      </w:r>
+      <w:r>
+        <w:rPr>
+          <w:rFonts w:cstheme="minorHAnsi"/>
+          <w:color w:val="000000"/>
+        </w:rPr>
+        <w:t>.</w:t>
+      </w:r>
+      <w:r>
+        <w:rPr>
+          <w:rFonts w:cstheme="minorHAnsi"/>
+          <w:color w:val="000000"/>
+        </w:rPr>
+        <w:t xml:space="preserve"> A</w:t>
+      </w:r>
+      <w:r>
+        <w:rPr>
+          <w:rFonts w:cstheme="minorHAnsi"/>
+          <w:color w:val="000000"/>
+        </w:rPr>
+        <w:t xml:space="preserve"> equipa </w:t>
+      </w:r>
+      <w:r>
+        <w:rPr>
+          <w:rFonts w:cstheme="minorHAnsi"/>
+          <w:color w:val="000000"/>
+        </w:rPr>
+        <w:t>que joga em casa é sempre apresentada em primeiro, seguida da equipa visitante.</w:t>
+      </w:r>
+    </w:p>
+    <w:p>
+      <w:pPr>
+        <w:jc w:val="both"/>
+        <w:rPr>
+          <w:rFonts w:cstheme="minorHAnsi"/>
         </w:rPr>
       </w:pPr>
     </w:p>
     <w:p>
       <w:pPr>
         <w:pStyle w:val="Ttulo3"/>
-      </w:pPr>
-      <w:bookmarkStart w:id="7" w:name="_Toc275363055"/>
-      <w:r>
-        <w:t>Jogos a decorrer</w:t>
-      </w:r>
-      <w:bookmarkEnd w:id="7"/>
-    </w:p>
-    <w:p>
-      <w:pPr>
-        <w:rPr>
-          <w:rFonts w:cstheme="minorHAnsi"/>
+        <w:rPr>
+          <w:lang w:val="en-US"/>
+        </w:rPr>
+      </w:pPr>
+      <w:bookmarkStart w:id="8" w:name="_Toc275645365"/>
+      <w:proofErr w:type="spellStart"/>
+      <w:r>
+        <w:rPr>
+          <w:lang w:val="en-US"/>
+        </w:rPr>
+        <w:t>Apostas</w:t>
+      </w:r>
+      <w:bookmarkEnd w:id="8"/>
+      <w:proofErr w:type="spellEnd"/>
+    </w:p>
+    <w:p>
+      <w:pPr>
+        <w:rPr>
+          <w:rFonts w:cstheme="minorHAnsi"/>
+          <w:lang w:val="en-US"/>
         </w:rPr>
       </w:pPr>
     </w:p>
@@ -2781,168 +3082,16 @@
         <w:rPr>
           <w:rFonts w:cstheme="minorHAnsi"/>
           <w:color w:val="000000"/>
-        </w:rPr>
-      </w:pPr>
-      <w:r>
-        <w:rPr>
-          <w:rFonts w:cstheme="minorHAnsi"/>
-          <w:color w:val="000000"/>
-        </w:rPr>
-        <w:t xml:space="preserve">show </w:t>
-      </w:r>
-      <w:proofErr w:type="spellStart"/>
-      <w:r>
-        <w:rPr>
-          <w:rFonts w:cstheme="minorHAnsi"/>
-          <w:color w:val="000000"/>
-        </w:rPr>
-        <w:t>matches</w:t>
-      </w:r>
-      <w:proofErr w:type="spellEnd"/>
-    </w:p>
-    <w:p>
-      <w:pPr>
-        <w:jc w:val="both"/>
-        <w:rPr>
-          <w:rFonts w:cstheme="minorHAnsi"/>
-          <w:color w:val="000000"/>
-        </w:rPr>
-      </w:pPr>
-    </w:p>
-    <w:p>
-      <w:pPr>
-        <w:jc w:val="both"/>
-        <w:rPr>
-          <w:rFonts w:cstheme="minorHAnsi"/>
-          <w:color w:val="000000"/>
-        </w:rPr>
-      </w:pPr>
-      <w:r>
-        <w:rPr>
-          <w:rFonts w:cstheme="minorHAnsi"/>
-          <w:color w:val="000000"/>
-        </w:rPr>
-        <w:t>Informa o utilizador sobre os jogos que estão a decorrer no momento. Cada jogo possui um número que o identifica para que possam ser feitas apostas neste mesmo.</w:t>
-      </w:r>
-      <w:r>
-        <w:rPr>
-          <w:rFonts w:cstheme="minorHAnsi"/>
-          <w:color w:val="000000"/>
-        </w:rPr>
-        <w:t xml:space="preserve"> O a equipa </w:t>
-      </w:r>
-      <w:r>
-        <w:rPr>
-          <w:rFonts w:cstheme="minorHAnsi"/>
-          <w:color w:val="000000"/>
-        </w:rPr>
-        <w:t>que joga em casa é sempre apresentada em primeiro, seguida da equipa visitante.</w:t>
-      </w:r>
-    </w:p>
-    <w:p>
-      <w:pPr>
-        <w:jc w:val="both"/>
-        <w:rPr>
-          <w:rFonts w:cstheme="minorHAnsi"/>
-        </w:rPr>
-      </w:pPr>
-    </w:p>
-    <w:p>
-      <w:pPr>
-        <w:jc w:val="both"/>
-        <w:rPr>
-          <w:rFonts w:cstheme="minorHAnsi"/>
-        </w:rPr>
-      </w:pPr>
-    </w:p>
-    <w:p>
-      <w:pPr>
-        <w:pStyle w:val="Ttulo3"/>
-      </w:pPr>
-      <w:bookmarkStart w:id="8" w:name="_Toc275363056"/>
-      <w:r>
-        <w:t>Apostas</w:t>
-      </w:r>
-      <w:bookmarkEnd w:id="8"/>
-    </w:p>
-    <w:p>
-      <w:pPr>
-        <w:rPr>
-          <w:rFonts w:cstheme="minorHAnsi"/>
-        </w:rPr>
-      </w:pPr>
-    </w:p>
-    <w:p>
-      <w:pPr>
-        <w:jc w:val="center"/>
-        <w:rPr>
-          <w:rFonts w:cstheme="minorHAnsi"/>
-          <w:color w:val="000000"/>
-        </w:rPr>
-      </w:pPr>
-      <w:proofErr w:type="spellStart"/>
-      <w:r>
-        <w:rPr>
-          <w:rFonts w:cstheme="minorHAnsi"/>
-          <w:color w:val="000000"/>
-        </w:rPr>
-        <w:t>bet</w:t>
-      </w:r>
-      <w:proofErr w:type="spellEnd"/>
-      <w:r>
-        <w:rPr>
-          <w:rFonts w:cstheme="minorHAnsi"/>
-          <w:color w:val="000000"/>
-        </w:rPr>
-        <w:t xml:space="preserve"> [</w:t>
-      </w:r>
-      <w:proofErr w:type="spellStart"/>
-      <w:r>
-        <w:rPr>
-          <w:rFonts w:cstheme="minorHAnsi"/>
-          <w:color w:val="000000"/>
-        </w:rPr>
-        <w:t>match</w:t>
-      </w:r>
-      <w:proofErr w:type="spellEnd"/>
-      <w:r>
-        <w:rPr>
-          <w:rFonts w:cstheme="minorHAnsi"/>
-          <w:color w:val="000000"/>
-        </w:rPr>
-        <w:t xml:space="preserve"> </w:t>
-      </w:r>
-      <w:proofErr w:type="spellStart"/>
-      <w:r>
-        <w:rPr>
-          <w:rFonts w:cstheme="minorHAnsi"/>
-          <w:color w:val="000000"/>
-        </w:rPr>
-        <w:t>number</w:t>
-      </w:r>
-      <w:proofErr w:type="spellEnd"/>
-      <w:r>
-        <w:rPr>
-          <w:rFonts w:cstheme="minorHAnsi"/>
-          <w:color w:val="000000"/>
-        </w:rPr>
-        <w:t>] [1 x 2] [</w:t>
-      </w:r>
-      <w:proofErr w:type="spellStart"/>
-      <w:r>
-        <w:rPr>
-          <w:rFonts w:cstheme="minorHAnsi"/>
-          <w:color w:val="000000"/>
-        </w:rPr>
-        <w:t>credits</w:t>
-      </w:r>
-      <w:proofErr w:type="spellEnd"/>
-      <w:r>
-        <w:rPr>
-          <w:rFonts w:cstheme="minorHAnsi"/>
-          <w:color w:val="000000"/>
-        </w:rPr>
-        <w:t>]</w:t>
+          <w:lang w:val="en-US"/>
+        </w:rPr>
+      </w:pPr>
+      <w:r>
+        <w:rPr>
+          <w:rFonts w:cstheme="minorHAnsi"/>
+          <w:color w:val="000000"/>
+          <w:lang w:val="en-US"/>
+        </w:rPr>
+        <w:t>bet [match number] [1 x 2] [credits]</w:t>
       </w:r>
     </w:p>
     <w:p>
@@ -2953,6 +3102,7 @@
           <w:color w:val="000000"/>
           <w:sz w:val="20"/>
           <w:szCs w:val="20"/>
+          <w:lang w:val="en-US"/>
         </w:rPr>
       </w:pPr>
     </w:p>
@@ -2973,7 +3123,7 @@
           <w:sz w:val="20"/>
           <w:szCs w:val="20"/>
         </w:rPr>
-        <w:t>Este comando permite que o utilizador faça apostas no seu candidato. O comando é composto por três campos. O primeiro</w:t>
+        <w:t>Este comando permite que o utilizador faça apostas no seu candidato. O comando é composto por três campos</w:t>
       </w:r>
       <w:r>
         <w:rPr>
@@ -2982,7 +3132,7 @@
           <w:sz w:val="20"/>
           <w:szCs w:val="20"/>
         </w:rPr>
-        <w:t xml:space="preserve"> é referente ao jogo em que se deseja apostar. O segun</w:t>
+        <w:t>: o</w:t>
       </w:r>
       <w:r>
         <w:rPr>
@@ -2991,7 +3141,7 @@
           <w:sz w:val="20"/>
           <w:szCs w:val="20"/>
         </w:rPr>
-        <w:t>do distingue a equipa em se está a apostar (1</w:t>
+        <w:t xml:space="preserve"> primeiro</w:t>
       </w:r>
       <w:r>
         <w:rPr>
@@ -3000,7 +3150,7 @@
           <w:sz w:val="20"/>
           <w:szCs w:val="20"/>
         </w:rPr>
-        <w:t xml:space="preserve"> </w:t>
+        <w:t>,</w:t>
       </w:r>
       <w:r>
         <w:rPr>
@@ -3009,7 +3159,7 @@
           <w:sz w:val="20"/>
           <w:szCs w:val="20"/>
         </w:rPr>
-        <w:t>-</w:t>
+        <w:t xml:space="preserve"> é referente a</w:t>
       </w:r>
       <w:r>
         <w:rPr>
@@ -3018,7 +3168,7 @@
           <w:sz w:val="20"/>
           <w:szCs w:val="20"/>
         </w:rPr>
-        <w:t xml:space="preserve"> </w:t>
+        <w:t>o jogo em que se deseja apostar; o</w:t>
       </w:r>
       <w:r>
         <w:rPr>
@@ -3027,7 +3177,7 @@
           <w:sz w:val="20"/>
           <w:szCs w:val="20"/>
         </w:rPr>
-        <w:t>casa, 2</w:t>
+        <w:t xml:space="preserve"> segun</w:t>
       </w:r>
       <w:r>
         <w:rPr>
@@ -3036,7 +3186,7 @@
           <w:sz w:val="20"/>
           <w:szCs w:val="20"/>
         </w:rPr>
-        <w:t xml:space="preserve"> </w:t>
+        <w:t>do</w:t>
       </w:r>
       <w:r>
         <w:rPr>
@@ -3045,7 +3195,7 @@
           <w:sz w:val="20"/>
           <w:szCs w:val="20"/>
         </w:rPr>
-        <w:t>- fora, x</w:t>
+        <w:t>,</w:t>
       </w:r>
       <w:r>
         <w:rPr>
@@ -3054,7 +3204,7 @@
           <w:sz w:val="20"/>
           <w:szCs w:val="20"/>
         </w:rPr>
-        <w:t xml:space="preserve"> </w:t>
+        <w:t xml:space="preserve"> distingue a equipa em se está a apostar (1</w:t>
       </w:r>
       <w:r>
         <w:rPr>
@@ -3063,7 +3213,7 @@
           <w:sz w:val="20"/>
           <w:szCs w:val="20"/>
         </w:rPr>
-        <w:t>- empate).</w:t>
+        <w:t xml:space="preserve"> </w:t>
       </w:r>
       <w:r>
         <w:rPr>
@@ -3072,7 +3222,7 @@
           <w:sz w:val="20"/>
           <w:szCs w:val="20"/>
         </w:rPr>
-        <w:t xml:space="preserve"> </w:t>
+        <w:t>-</w:t>
       </w:r>
       <w:r>
         <w:rPr>
@@ -3081,7 +3231,79 @@
           <w:sz w:val="20"/>
           <w:szCs w:val="20"/>
         </w:rPr>
-        <w:t>Por último, é necessário introduzir o número de créditos a apostar.</w:t>
+        <w:t xml:space="preserve"> </w:t>
+      </w:r>
+      <w:r>
+        <w:rPr>
+          <w:rFonts w:cstheme="minorHAnsi"/>
+          <w:color w:val="000000"/>
+          <w:sz w:val="20"/>
+          <w:szCs w:val="20"/>
+        </w:rPr>
+        <w:t>casa, 2</w:t>
+      </w:r>
+      <w:r>
+        <w:rPr>
+          <w:rFonts w:cstheme="minorHAnsi"/>
+          <w:color w:val="000000"/>
+          <w:sz w:val="20"/>
+          <w:szCs w:val="20"/>
+        </w:rPr>
+        <w:t xml:space="preserve"> </w:t>
+      </w:r>
+      <w:r>
+        <w:rPr>
+          <w:rFonts w:cstheme="minorHAnsi"/>
+          <w:color w:val="000000"/>
+          <w:sz w:val="20"/>
+          <w:szCs w:val="20"/>
+        </w:rPr>
+        <w:t>- fora, x</w:t>
+      </w:r>
+      <w:r>
+        <w:rPr>
+          <w:rFonts w:cstheme="minorHAnsi"/>
+          <w:color w:val="000000"/>
+          <w:sz w:val="20"/>
+          <w:szCs w:val="20"/>
+        </w:rPr>
+        <w:t xml:space="preserve"> </w:t>
+      </w:r>
+      <w:r>
+        <w:rPr>
+          <w:rFonts w:cstheme="minorHAnsi"/>
+          <w:color w:val="000000"/>
+          <w:sz w:val="20"/>
+          <w:szCs w:val="20"/>
+        </w:rPr>
+        <w:t>- empate);</w:t>
+      </w:r>
+      <w:r>
+        <w:rPr>
+          <w:rFonts w:cstheme="minorHAnsi"/>
+          <w:color w:val="000000"/>
+          <w:sz w:val="20"/>
+          <w:szCs w:val="20"/>
+        </w:rPr>
+        <w:t xml:space="preserve"> </w:t>
+      </w:r>
+      <w:r>
+        <w:rPr>
+          <w:rFonts w:cstheme="minorHAnsi"/>
+          <w:color w:val="000000"/>
+          <w:sz w:val="20"/>
+          <w:szCs w:val="20"/>
+        </w:rPr>
+        <w:t>p</w:t>
+      </w:r>
+      <w:r>
+        <w:rPr>
+          <w:rFonts w:cstheme="minorHAnsi"/>
+          <w:color w:val="000000"/>
+          <w:sz w:val="20"/>
+          <w:szCs w:val="20"/>
+        </w:rPr>
+        <w:t>or último, é necessário introduzir o número de créditos a apostar.</w:t>
       </w:r>
     </w:p>
     <w:p>
@@ -3119,7 +3341,7 @@
         </w:numPr>
       </w:pPr>
       <w:r>
-        <w:t>Realizada a aposta, os respectivos créditos em jogo são removidos de imediato da conta;</w:t>
+        <w:t>Por outro lado, não são aceites apostas de valor nulo;</w:t>
       </w:r>
     </w:p>
     <w:p>
@@ -3131,7 +3353,31 @@
         </w:numPr>
       </w:pPr>
       <w:r>
-        <w:t>Caso o palpite seja certeiro, o utilizador ganha o triplo do valor apostado, caso contrário perde o valor apostado.</w:t>
+        <w:t>Realizada a aposta, os respectivos créditos em jogo são removidos de imediato da conta;</w:t>
+      </w:r>
+    </w:p>
+    <w:p>
+      <w:pPr>
+        <w:pStyle w:val="PargrafodaLista"/>
+        <w:numPr>
+          <w:ilvl w:val="0"/>
+          <w:numId w:val="2"/>
+        </w:numPr>
+      </w:pPr>
+      <w:r>
+        <w:t>Caso o palpite seja certeiro, o utilizador g</w:t>
+      </w:r>
+      <w:r>
+        <w:t>anha o triplo do valor apostado;</w:t>
+      </w:r>
+      <w:r>
+        <w:t xml:space="preserve"> caso contrário</w:t>
+      </w:r>
+      <w:r>
+        <w:t>,</w:t>
+      </w:r>
+      <w:r>
+        <w:t xml:space="preserve"> perde o valor apostado.</w:t>
       </w:r>
       <w:r>
         <w:t xml:space="preserve"> </w:t>
@@ -3146,7 +3392,7 @@
       <w:pPr>
         <w:pStyle w:val="Ttulo3"/>
       </w:pPr>
-      <w:bookmarkStart w:id="9" w:name="_Toc275363057"/>
+      <w:bookmarkStart w:id="9" w:name="_Toc275645366"/>
       <w:r>
         <w:t xml:space="preserve">Apresentação dos utilizadores </w:t>
       </w:r>
@@ -3216,37 +3462,113 @@
         </w:rPr>
         <w:t>Apresenta uma lista com todos os utilizadores ligados no momento</w:t>
       </w:r>
-    </w:p>
-    <w:p>
-      <w:pPr>
-        <w:jc w:val="both"/>
-        <w:rPr>
-          <w:rFonts w:cstheme="minorHAnsi"/>
-          <w:color w:val="000000"/>
-        </w:rPr>
-      </w:pPr>
-    </w:p>
-    <w:p>
-      <w:pPr>
-        <w:jc w:val="both"/>
-        <w:rPr>
-          <w:rFonts w:cstheme="minorHAnsi"/>
-          <w:color w:val="000000"/>
-        </w:rPr>
-      </w:pPr>
-    </w:p>
-    <w:p>
-      <w:pPr>
-        <w:jc w:val="both"/>
-        <w:rPr>
-          <w:rFonts w:cstheme="minorHAnsi"/>
-          <w:color w:val="000000"/>
-        </w:rPr>
-      </w:pPr>
-    </w:p>
-    <w:p>
-      <w:pPr>
-        <w:jc w:val="both"/>
+      <w:r>
+        <w:rPr>
+          <w:rFonts w:cstheme="minorHAnsi"/>
+          <w:color w:val="000000"/>
+        </w:rPr>
+        <w:t>.</w:t>
+      </w:r>
+    </w:p>
+    <w:p>
+      <w:pPr>
+        <w:ind w:firstLine="0"/>
+        <w:jc w:val="both"/>
+        <w:rPr>
+          <w:rFonts w:cstheme="minorHAnsi"/>
+          <w:color w:val="000000"/>
+        </w:rPr>
+      </w:pPr>
+    </w:p>
+    <w:p>
+      <w:pPr>
+        <w:pStyle w:val="Ttulo3"/>
+        <w:ind w:firstLine="708"/>
+      </w:pPr>
+      <w:bookmarkStart w:id="10" w:name="_Toc275645367"/>
+      <w:r>
+        <w:lastRenderedPageBreak/>
+        <w:t>Envio de mensagens para um utilizador</w:t>
+      </w:r>
+      <w:r>
+        <w:t xml:space="preserve"> específico</w:t>
+      </w:r>
+      <w:bookmarkEnd w:id="10"/>
+    </w:p>
+    <w:p>
+      <w:pPr>
+        <w:rPr>
+          <w:rFonts w:cstheme="minorHAnsi"/>
+        </w:rPr>
+      </w:pPr>
+    </w:p>
+    <w:p>
+      <w:pPr>
+        <w:jc w:val="center"/>
+        <w:rPr>
+          <w:rFonts w:cstheme="minorHAnsi"/>
+          <w:color w:val="000000"/>
+        </w:rPr>
+      </w:pPr>
+      <w:proofErr w:type="spellStart"/>
+      <w:r>
+        <w:rPr>
+          <w:rFonts w:cstheme="minorHAnsi"/>
+          <w:color w:val="000000"/>
+        </w:rPr>
+        <w:t>s</w:t>
+      </w:r>
+      <w:r>
+        <w:rPr>
+          <w:rFonts w:cstheme="minorHAnsi"/>
+          <w:color w:val="000000"/>
+        </w:rPr>
+        <w:t>end</w:t>
+      </w:r>
+      <w:proofErr w:type="spellEnd"/>
+      <w:r>
+        <w:rPr>
+          <w:rFonts w:cstheme="minorHAnsi"/>
+          <w:color w:val="000000"/>
+        </w:rPr>
+        <w:t xml:space="preserve"> [</w:t>
+      </w:r>
+      <w:proofErr w:type="spellStart"/>
+      <w:r>
+        <w:rPr>
+          <w:rFonts w:cstheme="minorHAnsi"/>
+          <w:color w:val="000000"/>
+        </w:rPr>
+        <w:t>user</w:t>
+      </w:r>
+      <w:proofErr w:type="spellEnd"/>
+      <w:r>
+        <w:rPr>
+          <w:rFonts w:cstheme="minorHAnsi"/>
+          <w:color w:val="000000"/>
+        </w:rPr>
+        <w:t>] [</w:t>
+      </w:r>
+      <w:proofErr w:type="spellStart"/>
+      <w:r>
+        <w:rPr>
+          <w:rFonts w:cstheme="minorHAnsi"/>
+          <w:color w:val="000000"/>
+        </w:rPr>
+        <w:t>message</w:t>
+      </w:r>
+      <w:proofErr w:type="spellEnd"/>
+      <w:r>
+        <w:rPr>
+          <w:rFonts w:cstheme="minorHAnsi"/>
+          <w:color w:val="000000"/>
+        </w:rPr>
+        <w:t>]</w:t>
+      </w:r>
+    </w:p>
+    <w:p>
+      <w:pPr>
+        <w:jc w:val="center"/>
         <w:rPr>
           <w:rFonts w:cstheme="minorHAnsi"/>
           <w:color w:val="000000"/>
@@ -3261,24 +3583,163 @@
         <w:rPr>
           <w:rFonts w:cstheme="minorHAnsi"/>
           <w:color w:val="000000"/>
-          <w:sz w:val="20"/>
-          <w:szCs w:val="20"/>
-        </w:rPr>
+        </w:rPr>
+      </w:pPr>
+      <w:r>
+        <w:rPr>
+          <w:rFonts w:cstheme="minorHAnsi"/>
+          <w:color w:val="000000"/>
+        </w:rPr>
+        <w:t>Esta funcionalidade permite enviar uma mensagem – “</w:t>
+      </w:r>
+      <w:proofErr w:type="spellStart"/>
+      <w:r>
+        <w:rPr>
+          <w:rFonts w:cstheme="minorHAnsi"/>
+          <w:color w:val="000000"/>
+        </w:rPr>
+        <w:t>message</w:t>
+      </w:r>
+      <w:proofErr w:type="spellEnd"/>
+      <w:r>
+        <w:rPr>
+          <w:rFonts w:cstheme="minorHAnsi"/>
+          <w:color w:val="000000"/>
+        </w:rPr>
+        <w:t>” - ao utilizador “</w:t>
+      </w:r>
+      <w:proofErr w:type="spellStart"/>
+      <w:r>
+        <w:rPr>
+          <w:rFonts w:cstheme="minorHAnsi"/>
+          <w:color w:val="000000"/>
+        </w:rPr>
+        <w:t>user</w:t>
+      </w:r>
+      <w:proofErr w:type="spellEnd"/>
+      <w:r>
+        <w:rPr>
+          <w:rFonts w:cstheme="minorHAnsi"/>
+          <w:color w:val="000000"/>
+        </w:rPr>
+        <w:t xml:space="preserve">”. Assim que a mensagem é enviada com sucesso, o utilizador recebe </w:t>
+      </w:r>
+      <w:r>
+        <w:rPr>
+          <w:rFonts w:cstheme="minorHAnsi"/>
+          <w:color w:val="000000"/>
+        </w:rPr>
+        <w:t xml:space="preserve">a </w:t>
+      </w:r>
+      <w:proofErr w:type="spellStart"/>
+      <w:r>
+        <w:rPr>
+          <w:rFonts w:cstheme="minorHAnsi"/>
+          <w:color w:val="000000"/>
+        </w:rPr>
+        <w:t>respota</w:t>
+      </w:r>
+      <w:proofErr w:type="spellEnd"/>
+      <w:r>
+        <w:rPr>
+          <w:rFonts w:cstheme="minorHAnsi"/>
+          <w:color w:val="000000"/>
+        </w:rPr>
+        <w:t xml:space="preserve"> de confirmação da</w:t>
+      </w:r>
+      <w:r>
+        <w:rPr>
+          <w:rFonts w:cstheme="minorHAnsi"/>
+          <w:color w:val="000000"/>
+        </w:rPr>
+        <w:t xml:space="preserve"> mesma.</w:t>
+      </w:r>
+    </w:p>
+    <w:p>
+      <w:pPr>
+        <w:jc w:val="both"/>
+        <w:rPr>
+          <w:rFonts w:cstheme="minorHAnsi"/>
+          <w:color w:val="000000"/>
+        </w:rPr>
+      </w:pPr>
+      <w:r>
+        <w:rPr>
+          <w:rFonts w:cstheme="minorHAnsi"/>
+          <w:color w:val="000000"/>
+        </w:rPr>
+        <w:t xml:space="preserve">Caso </w:t>
+      </w:r>
+      <w:r>
+        <w:rPr>
+          <w:rFonts w:cstheme="minorHAnsi"/>
+          <w:color w:val="000000"/>
+        </w:rPr>
+        <w:t xml:space="preserve">o utilizador insira um </w:t>
+      </w:r>
+      <w:proofErr w:type="spellStart"/>
+      <w:r>
+        <w:rPr>
+          <w:rFonts w:cstheme="minorHAnsi"/>
+          <w:i/>
+          <w:color w:val="000000"/>
+        </w:rPr>
+        <w:t>username</w:t>
+      </w:r>
+      <w:proofErr w:type="spellEnd"/>
+      <w:r>
+        <w:rPr>
+          <w:rFonts w:cstheme="minorHAnsi"/>
+          <w:color w:val="000000"/>
+        </w:rPr>
+        <w:t xml:space="preserve"> que não esteja registado ou o seu </w:t>
+      </w:r>
+      <w:r>
+        <w:rPr>
+          <w:rFonts w:cstheme="minorHAnsi"/>
+          <w:color w:val="000000"/>
+        </w:rPr>
+        <w:t>próprio</w:t>
+      </w:r>
+      <w:r>
+        <w:rPr>
+          <w:rFonts w:cstheme="minorHAnsi"/>
+          <w:color w:val="000000"/>
+        </w:rPr>
+        <w:t>, irão ser apresentadas mensagens de aviso e as mensagens não serão enviadas.</w:t>
+      </w:r>
+    </w:p>
+    <w:p>
+      <w:pPr>
+        <w:jc w:val="both"/>
+      </w:pPr>
+      <w:r>
+        <w:t>Se a ligação cair</w:t>
+      </w:r>
+      <w:r>
+        <w:t>,</w:t>
+      </w:r>
+      <w:r>
+        <w:t xml:space="preserve"> a mensagem será guardada para ser reenviada assim</w:t>
+      </w:r>
+      <w:r>
+        <w:t xml:space="preserve"> que existam condições para tal, tendo em conta que há um número limitado, dez, de mensagens que a aplicação irá guardar.</w:t>
+      </w:r>
+    </w:p>
+    <w:p>
+      <w:pPr>
+        <w:jc w:val="both"/>
       </w:pPr>
     </w:p>
     <w:p>
       <w:pPr>
         <w:pStyle w:val="Ttulo3"/>
       </w:pPr>
-      <w:bookmarkStart w:id="10" w:name="_Toc275363058"/>
-      <w:r>
-        <w:lastRenderedPageBreak/>
-        <w:t>Envio de mensagens para um utilizador</w:t>
-      </w:r>
-      <w:r>
-        <w:t xml:space="preserve"> específico</w:t>
-      </w:r>
-      <w:bookmarkEnd w:id="10"/>
+      <w:bookmarkStart w:id="11" w:name="_Toc275645368"/>
+      <w:r>
+        <w:t>Envio de mensagens para todos os utilizadores</w:t>
+      </w:r>
+      <w:bookmarkEnd w:id="11"/>
     </w:p>
     <w:p>
       <w:pPr>
@@ -3301,6 +3762,211 @@
           <w:rFonts w:cstheme="minorHAnsi"/>
           <w:color w:val="000000"/>
         </w:rPr>
+        <w:t>send</w:t>
+      </w:r>
+      <w:proofErr w:type="spellEnd"/>
+      <w:r>
+        <w:rPr>
+          <w:rFonts w:cstheme="minorHAnsi"/>
+          <w:color w:val="000000"/>
+        </w:rPr>
+        <w:t xml:space="preserve"> </w:t>
+      </w:r>
+      <w:proofErr w:type="spellStart"/>
+      <w:r>
+        <w:rPr>
+          <w:rFonts w:cstheme="minorHAnsi"/>
+          <w:color w:val="000000"/>
+        </w:rPr>
+        <w:t>all</w:t>
+      </w:r>
+      <w:proofErr w:type="spellEnd"/>
+      <w:r>
+        <w:rPr>
+          <w:rFonts w:cstheme="minorHAnsi"/>
+          <w:color w:val="000000"/>
+        </w:rPr>
+        <w:t xml:space="preserve"> [</w:t>
+      </w:r>
+      <w:proofErr w:type="spellStart"/>
+      <w:r>
+        <w:rPr>
+          <w:rFonts w:cstheme="minorHAnsi"/>
+          <w:color w:val="000000"/>
+        </w:rPr>
+        <w:t>message</w:t>
+      </w:r>
+      <w:proofErr w:type="spellEnd"/>
+      <w:r>
+        <w:rPr>
+          <w:rFonts w:cstheme="minorHAnsi"/>
+          <w:color w:val="000000"/>
+        </w:rPr>
+        <w:t>]</w:t>
+      </w:r>
+    </w:p>
+    <w:p>
+      <w:pPr>
+        <w:jc w:val="center"/>
+        <w:rPr>
+          <w:rFonts w:cstheme="minorHAnsi"/>
+          <w:color w:val="000000"/>
+        </w:rPr>
+      </w:pPr>
+    </w:p>
+    <w:p>
+      <w:pPr>
+        <w:jc w:val="both"/>
+        <w:rPr>
+          <w:rFonts w:cstheme="minorHAnsi"/>
+          <w:color w:val="000000"/>
+        </w:rPr>
+      </w:pPr>
+      <w:r>
+        <w:rPr>
+          <w:rFonts w:cstheme="minorHAnsi"/>
+          <w:color w:val="000000"/>
+        </w:rPr>
+        <w:t xml:space="preserve">Este comando é muito idêntico ao anterior, </w:t>
+      </w:r>
+      <w:r>
+        <w:rPr>
+          <w:rFonts w:cstheme="minorHAnsi"/>
+          <w:color w:val="000000"/>
+        </w:rPr>
+        <w:t>sendo que a única diferença é</w:t>
+      </w:r>
+      <w:r>
+        <w:rPr>
+          <w:rFonts w:cstheme="minorHAnsi"/>
+          <w:color w:val="000000"/>
+        </w:rPr>
+        <w:t xml:space="preserve"> </w:t>
+      </w:r>
+      <w:r>
+        <w:rPr>
+          <w:rFonts w:cstheme="minorHAnsi"/>
+          <w:color w:val="000000"/>
+        </w:rPr>
+        <w:t xml:space="preserve">que </w:t>
+      </w:r>
+      <w:r>
+        <w:rPr>
+          <w:rFonts w:cstheme="minorHAnsi"/>
+          <w:color w:val="000000"/>
+        </w:rPr>
+        <w:t xml:space="preserve">a mensagem é direccionada </w:t>
+      </w:r>
+      <w:r>
+        <w:rPr>
+          <w:rFonts w:cstheme="minorHAnsi"/>
+          <w:color w:val="000000"/>
+        </w:rPr>
+        <w:t>par</w:t>
+      </w:r>
+      <w:r>
+        <w:rPr>
+          <w:rFonts w:cstheme="minorHAnsi"/>
+          <w:color w:val="000000"/>
+        </w:rPr>
+        <w:t>a todos os utilizadores em linha.</w:t>
+      </w:r>
+    </w:p>
+    <w:p>
+      <w:pPr>
+        <w:jc w:val="both"/>
+      </w:pPr>
+    </w:p>
+    <w:p>
+      <w:pPr>
+        <w:pStyle w:val="Ttulo3"/>
+      </w:pPr>
+      <w:bookmarkStart w:id="12" w:name="_Toc275645369"/>
+      <w:r>
+        <w:t>Apresentação do menu</w:t>
+      </w:r>
+      <w:bookmarkEnd w:id="12"/>
+    </w:p>
+    <w:p>
+      <w:pPr>
+        <w:rPr>
+          <w:rFonts w:cstheme="minorHAnsi"/>
+        </w:rPr>
+      </w:pPr>
+    </w:p>
+    <w:p>
+      <w:pPr>
+        <w:jc w:val="center"/>
+        <w:rPr>
+          <w:rFonts w:cstheme="minorHAnsi"/>
+          <w:color w:val="000000"/>
+        </w:rPr>
+      </w:pPr>
+      <w:r>
+        <w:rPr>
+          <w:rFonts w:cstheme="minorHAnsi"/>
+          <w:color w:val="000000"/>
+        </w:rPr>
+        <w:t>show menu</w:t>
+      </w:r>
+    </w:p>
+    <w:p>
+      <w:pPr>
+        <w:jc w:val="center"/>
+        <w:rPr>
+          <w:rFonts w:cstheme="minorHAnsi"/>
+          <w:color w:val="000000"/>
+        </w:rPr>
+      </w:pPr>
+    </w:p>
+    <w:p>
+      <w:pPr>
+        <w:jc w:val="both"/>
+        <w:rPr>
+          <w:rFonts w:cstheme="minorHAnsi"/>
+          <w:color w:val="000000"/>
+        </w:rPr>
+      </w:pPr>
+      <w:r>
+        <w:rPr>
+          <w:rFonts w:cstheme="minorHAnsi"/>
+          <w:color w:val="000000"/>
+        </w:rPr>
+        <w:t>Durante o perí</w:t>
+      </w:r>
+      <w:r>
+        <w:rPr>
+          <w:rFonts w:cstheme="minorHAnsi"/>
+          <w:color w:val="000000"/>
+        </w:rPr>
+        <w:t>o</w:t>
+      </w:r>
+      <w:r>
+        <w:rPr>
+          <w:rFonts w:cstheme="minorHAnsi"/>
+          <w:color w:val="000000"/>
+        </w:rPr>
+        <w:t xml:space="preserve">do de ligação, por vezes os jogos podem aparecer no seu </w:t>
+      </w:r>
+      <w:r>
+        <w:rPr>
+          <w:rFonts w:cstheme="minorHAnsi"/>
+          <w:color w:val="000000"/>
+        </w:rPr>
+        <w:t>ecrã</w:t>
+      </w:r>
+      <w:r>
+        <w:rPr>
+          <w:rFonts w:cstheme="minorHAnsi"/>
+          <w:color w:val="000000"/>
+        </w:rPr>
+        <w:t xml:space="preserve"> quando menos espera. Nesse</w:t>
+      </w:r>
+      <w:r>
+        <w:rPr>
+          <w:rFonts w:cstheme="minorHAnsi"/>
+          <w:color w:val="000000"/>
+        </w:rPr>
         <w:t>s</w:t>
       </w:r>
       <w:r>
@@ -3308,379 +3974,51 @@
           <w:rFonts w:cstheme="minorHAnsi"/>
           <w:color w:val="000000"/>
         </w:rPr>
-        <w:t>end</w:t>
-      </w:r>
-      <w:proofErr w:type="spellEnd"/>
-      <w:r>
-        <w:rPr>
-          <w:rFonts w:cstheme="minorHAnsi"/>
-          <w:color w:val="000000"/>
-        </w:rPr>
-        <w:t xml:space="preserve"> [</w:t>
-      </w:r>
-      <w:proofErr w:type="spellStart"/>
-      <w:r>
-        <w:rPr>
-          <w:rFonts w:cstheme="minorHAnsi"/>
-          <w:color w:val="000000"/>
-        </w:rPr>
-        <w:t>user</w:t>
-      </w:r>
-      <w:proofErr w:type="spellEnd"/>
-      <w:r>
-        <w:rPr>
-          <w:rFonts w:cstheme="minorHAnsi"/>
-          <w:color w:val="000000"/>
-        </w:rPr>
-        <w:t>] [</w:t>
-      </w:r>
-      <w:proofErr w:type="spellStart"/>
-      <w:r>
-        <w:rPr>
-          <w:rFonts w:cstheme="minorHAnsi"/>
-          <w:color w:val="000000"/>
-        </w:rPr>
-        <w:t>message</w:t>
-      </w:r>
-      <w:proofErr w:type="spellEnd"/>
-      <w:r>
-        <w:rPr>
-          <w:rFonts w:cstheme="minorHAnsi"/>
-          <w:color w:val="000000"/>
-        </w:rPr>
-        <w:t>]</w:t>
-      </w:r>
-    </w:p>
-    <w:p>
-      <w:pPr>
-        <w:jc w:val="center"/>
-        <w:rPr>
-          <w:rFonts w:cstheme="minorHAnsi"/>
-          <w:color w:val="000000"/>
-          <w:sz w:val="20"/>
-          <w:szCs w:val="20"/>
-        </w:rPr>
-      </w:pPr>
-    </w:p>
-    <w:p>
-      <w:pPr>
-        <w:jc w:val="both"/>
-        <w:rPr>
-          <w:rFonts w:cstheme="minorHAnsi"/>
-          <w:color w:val="000000"/>
-        </w:rPr>
-      </w:pPr>
-      <w:r>
-        <w:rPr>
-          <w:rFonts w:cstheme="minorHAnsi"/>
-          <w:color w:val="000000"/>
-        </w:rPr>
-        <w:t>Esta funcionalidade permite enviar uma mensagem – “</w:t>
-      </w:r>
-      <w:proofErr w:type="spellStart"/>
-      <w:r>
-        <w:rPr>
-          <w:rFonts w:cstheme="minorHAnsi"/>
-          <w:color w:val="000000"/>
-        </w:rPr>
-        <w:t>message</w:t>
-      </w:r>
-      <w:proofErr w:type="spellEnd"/>
-      <w:r>
-        <w:rPr>
-          <w:rFonts w:cstheme="minorHAnsi"/>
-          <w:color w:val="000000"/>
-        </w:rPr>
-        <w:t>” - ao utilizador “</w:t>
-      </w:r>
-      <w:proofErr w:type="spellStart"/>
-      <w:r>
-        <w:rPr>
-          <w:rFonts w:cstheme="minorHAnsi"/>
-          <w:color w:val="000000"/>
-        </w:rPr>
-        <w:t>user</w:t>
-      </w:r>
-      <w:proofErr w:type="spellEnd"/>
-      <w:r>
-        <w:rPr>
-          <w:rFonts w:cstheme="minorHAnsi"/>
-          <w:color w:val="000000"/>
-        </w:rPr>
-        <w:t>”. Assim que a mensagem é enviada com sucesso, o utilizador recebe uma mensagem de confirmação dessa mesma.</w:t>
-      </w:r>
-    </w:p>
-    <w:p>
-      <w:pPr>
-        <w:jc w:val="both"/>
-        <w:rPr>
-          <w:rFonts w:cstheme="minorHAnsi"/>
-          <w:color w:val="000000"/>
-        </w:rPr>
-      </w:pPr>
-      <w:r>
-        <w:rPr>
-          <w:rFonts w:cstheme="minorHAnsi"/>
-          <w:color w:val="000000"/>
-        </w:rPr>
-        <w:t xml:space="preserve">Caso </w:t>
-      </w:r>
-      <w:r>
-        <w:rPr>
-          <w:rFonts w:cstheme="minorHAnsi"/>
-          <w:color w:val="000000"/>
-        </w:rPr>
-        <w:t xml:space="preserve">o utilizador insira um </w:t>
-      </w:r>
-      <w:proofErr w:type="spellStart"/>
-      <w:r>
-        <w:rPr>
-          <w:rFonts w:cstheme="minorHAnsi"/>
-          <w:i/>
-          <w:color w:val="000000"/>
-        </w:rPr>
-        <w:t>username</w:t>
-      </w:r>
-      <w:proofErr w:type="spellEnd"/>
-      <w:r>
-        <w:rPr>
-          <w:rFonts w:cstheme="minorHAnsi"/>
-          <w:color w:val="000000"/>
-        </w:rPr>
-        <w:t xml:space="preserve"> que não esteja registado ou o seu </w:t>
-      </w:r>
-      <w:r>
-        <w:rPr>
-          <w:rFonts w:cstheme="minorHAnsi"/>
-          <w:color w:val="000000"/>
-        </w:rPr>
-        <w:t>próprio</w:t>
-      </w:r>
-      <w:r>
-        <w:rPr>
-          <w:rFonts w:cstheme="minorHAnsi"/>
-          <w:color w:val="000000"/>
-        </w:rPr>
-        <w:t>, irão ser apresentadas mensagens de aviso e as mensagens não serão enviadas.</w:t>
-      </w:r>
-    </w:p>
-    <w:p>
-      <w:pPr>
-        <w:jc w:val="both"/>
-      </w:pPr>
-      <w:r>
-        <w:t>Se a ligação cair a mensagem será guardada para ser reenviada assim que existam condições para tal.</w:t>
-      </w:r>
-    </w:p>
-    <w:p>
-      <w:pPr>
-        <w:jc w:val="both"/>
+        <w:t xml:space="preserve"> momento</w:t>
+      </w:r>
+      <w:r>
+        <w:rPr>
+          <w:rFonts w:cstheme="minorHAnsi"/>
+          <w:color w:val="000000"/>
+        </w:rPr>
+        <w:t>s,</w:t>
+      </w:r>
+      <w:r>
+        <w:rPr>
+          <w:rFonts w:cstheme="minorHAnsi"/>
+          <w:color w:val="000000"/>
+        </w:rPr>
+        <w:t xml:space="preserve"> se necessitar de rever as opções disponíveis</w:t>
+      </w:r>
+      <w:r>
+        <w:rPr>
+          <w:rFonts w:cstheme="minorHAnsi"/>
+          <w:color w:val="000000"/>
+        </w:rPr>
+        <w:t>, digite este comando para que a aplicação imprima uma vez mais na consola o menu principal</w:t>
+      </w:r>
+      <w:r>
+        <w:rPr>
+          <w:rFonts w:cstheme="minorHAnsi"/>
+          <w:color w:val="000000"/>
+        </w:rPr>
+        <w:t>.</w:t>
+      </w:r>
+    </w:p>
+    <w:p>
+      <w:pPr>
+        <w:jc w:val="both"/>
+        <w:rPr>
+          <w:rFonts w:cstheme="minorHAnsi"/>
+          <w:color w:val="000000"/>
+        </w:rPr>
       </w:pPr>
     </w:p>
     <w:p>
       <w:pPr>
         <w:pStyle w:val="Ttulo3"/>
       </w:pPr>
-      <w:bookmarkStart w:id="11" w:name="_Toc275363059"/>
-      <w:r>
-        <w:t>Envio de mensagens para todos os utilizadores</w:t>
-      </w:r>
-      <w:bookmarkEnd w:id="11"/>
-    </w:p>
-    <w:p>
-      <w:pPr>
-        <w:rPr>
-          <w:rFonts w:cstheme="minorHAnsi"/>
-        </w:rPr>
-      </w:pPr>
-    </w:p>
-    <w:p>
-      <w:pPr>
-        <w:jc w:val="center"/>
-        <w:rPr>
-          <w:rFonts w:cstheme="minorHAnsi"/>
-          <w:color w:val="000000"/>
-        </w:rPr>
-      </w:pPr>
-      <w:proofErr w:type="spellStart"/>
-      <w:r>
-        <w:rPr>
-          <w:rFonts w:cstheme="minorHAnsi"/>
-          <w:color w:val="000000"/>
-        </w:rPr>
-        <w:t>send</w:t>
-      </w:r>
-      <w:proofErr w:type="spellEnd"/>
-      <w:r>
-        <w:rPr>
-          <w:rFonts w:cstheme="minorHAnsi"/>
-          <w:color w:val="000000"/>
-        </w:rPr>
-        <w:t xml:space="preserve"> </w:t>
-      </w:r>
-      <w:proofErr w:type="spellStart"/>
-      <w:r>
-        <w:rPr>
-          <w:rFonts w:cstheme="minorHAnsi"/>
-          <w:color w:val="000000"/>
-        </w:rPr>
-        <w:t>all</w:t>
-      </w:r>
-      <w:proofErr w:type="spellEnd"/>
-      <w:r>
-        <w:rPr>
-          <w:rFonts w:cstheme="minorHAnsi"/>
-          <w:color w:val="000000"/>
-        </w:rPr>
-        <w:t xml:space="preserve"> [</w:t>
-      </w:r>
-      <w:proofErr w:type="spellStart"/>
-      <w:r>
-        <w:rPr>
-          <w:rFonts w:cstheme="minorHAnsi"/>
-          <w:color w:val="000000"/>
-        </w:rPr>
-        <w:t>message</w:t>
-      </w:r>
-      <w:proofErr w:type="spellEnd"/>
-      <w:r>
-        <w:rPr>
-          <w:rFonts w:cstheme="minorHAnsi"/>
-          <w:color w:val="000000"/>
-        </w:rPr>
-        <w:t>]</w:t>
-      </w:r>
-    </w:p>
-    <w:p>
-      <w:pPr>
-        <w:jc w:val="center"/>
-        <w:rPr>
-          <w:rFonts w:cstheme="minorHAnsi"/>
-          <w:color w:val="000000"/>
-        </w:rPr>
-      </w:pPr>
-    </w:p>
-    <w:p>
-      <w:pPr>
-        <w:jc w:val="both"/>
-        <w:rPr>
-          <w:rFonts w:cstheme="minorHAnsi"/>
-          <w:color w:val="000000"/>
-        </w:rPr>
-      </w:pPr>
-      <w:r>
-        <w:rPr>
-          <w:rFonts w:cstheme="minorHAnsi"/>
-          <w:color w:val="000000"/>
-        </w:rPr>
-        <w:t>Este comando é muito idêntico ao anterior, contudo, a mensagem é direccionada a todos os utilizadores em linha.</w:t>
-      </w:r>
-    </w:p>
-    <w:p>
-      <w:pPr>
-        <w:jc w:val="both"/>
-      </w:pPr>
-    </w:p>
-    <w:p>
-      <w:pPr>
-        <w:pStyle w:val="Ttulo3"/>
-      </w:pPr>
-      <w:bookmarkStart w:id="12" w:name="_Toc275363060"/>
-      <w:r>
-        <w:t>Apresentação do menu</w:t>
-      </w:r>
-      <w:bookmarkEnd w:id="12"/>
-    </w:p>
-    <w:p>
-      <w:pPr>
-        <w:rPr>
-          <w:rFonts w:cstheme="minorHAnsi"/>
-        </w:rPr>
-      </w:pPr>
-    </w:p>
-    <w:p>
-      <w:pPr>
-        <w:jc w:val="center"/>
-        <w:rPr>
-          <w:rFonts w:cstheme="minorHAnsi"/>
-          <w:color w:val="000000"/>
-        </w:rPr>
-      </w:pPr>
-      <w:r>
-        <w:rPr>
-          <w:rFonts w:cstheme="minorHAnsi"/>
-          <w:color w:val="000000"/>
-        </w:rPr>
-        <w:t>show menu</w:t>
-      </w:r>
-    </w:p>
-    <w:p>
-      <w:pPr>
-        <w:jc w:val="center"/>
-        <w:rPr>
-          <w:rFonts w:cstheme="minorHAnsi"/>
-          <w:color w:val="000000"/>
-        </w:rPr>
-      </w:pPr>
-    </w:p>
-    <w:p>
-      <w:pPr>
-        <w:jc w:val="both"/>
-        <w:rPr>
-          <w:rFonts w:cstheme="minorHAnsi"/>
-          <w:color w:val="000000"/>
-        </w:rPr>
-      </w:pPr>
-      <w:r>
-        <w:rPr>
-          <w:rFonts w:cstheme="minorHAnsi"/>
-          <w:color w:val="000000"/>
-        </w:rPr>
-        <w:t>Durante o perí</w:t>
-      </w:r>
-      <w:r>
-        <w:rPr>
-          <w:rFonts w:cstheme="minorHAnsi"/>
-          <w:color w:val="000000"/>
-        </w:rPr>
-        <w:t>o</w:t>
-      </w:r>
-      <w:r>
-        <w:rPr>
-          <w:rFonts w:cstheme="minorHAnsi"/>
-          <w:color w:val="000000"/>
-        </w:rPr>
-        <w:t xml:space="preserve">do de ligação, por vezes os jogos podem aparecer no seu </w:t>
-      </w:r>
-      <w:r>
-        <w:rPr>
-          <w:rFonts w:cstheme="minorHAnsi"/>
-          <w:color w:val="000000"/>
-        </w:rPr>
-        <w:t>ecrã</w:t>
-      </w:r>
-      <w:r>
-        <w:rPr>
-          <w:rFonts w:cstheme="minorHAnsi"/>
-          <w:color w:val="000000"/>
-        </w:rPr>
-        <w:t xml:space="preserve"> quando menos espera. Nesse momento se necessitar de rever as opções disponíveis i.e. o menu basta digitar este comando.</w:t>
-      </w:r>
-    </w:p>
-    <w:p>
-      <w:pPr>
-        <w:jc w:val="both"/>
-        <w:rPr>
-          <w:rFonts w:cstheme="minorHAnsi"/>
-          <w:color w:val="000000"/>
-        </w:rPr>
-      </w:pPr>
-    </w:p>
-    <w:p>
-      <w:pPr>
-        <w:pStyle w:val="Ttulo3"/>
-      </w:pPr>
-      <w:bookmarkStart w:id="13" w:name="_Toc275363061"/>
+      <w:bookmarkStart w:id="13" w:name="_Toc275645370"/>
       <w:r>
         <w:t>Sair</w:t>
       </w:r>
@@ -5303,7 +5641,7 @@
 </file>
 
 <file path=customXml/itemProps1.xml><?xml version="1.0" encoding="utf-8"?>
-<ds:datastoreItem xmlns:ds="http://schemas.openxmlformats.org/officeDocument/2006/customXml" ds:itemID="{3837E911-2494-472A-90AA-5D59871CDBF9}">
+<ds:datastoreItem xmlns:ds="http://schemas.openxmlformats.org/officeDocument/2006/customXml" ds:itemID="{9AC2E73E-FA5F-485D-9993-AADBD0A5B964}">
   <ds:schemaRefs>
     <ds:schemaRef ds:uri="http://schemas.openxmlformats.org/officeDocument/2006/bibliography"/>
   </ds:schemaRefs>

</xml_diff>